<commit_message>
CA2 Report - EDA findings
</commit_message>
<xml_diff>
--- a/CA2 - Programming for AI.docx
+++ b/CA2 - Programming for AI.docx
@@ -2179,6 +2179,55 @@
           <w:sz w:val="28"/>
           <w:szCs w:val="28"/>
         </w:rPr>
+        <w:t xml:space="preserve"> layer </w:t>
+      </w:r>
+      <w:r>
+        <w:rPr>
+          <w:sz w:val="28"/>
+          <w:szCs w:val="28"/>
+        </w:rPr>
+        <w:t>is</w:t>
+      </w:r>
+      <w:r>
+        <w:rPr>
+          <w:sz w:val="28"/>
+          <w:szCs w:val="28"/>
+        </w:rPr>
+        <w:t xml:space="preserve"> made up of </w:t>
+      </w:r>
+      <w:r>
+        <w:rPr>
+          <w:sz w:val="28"/>
+          <w:szCs w:val="28"/>
+        </w:rPr>
+        <w:t>neurons</w:t>
+      </w:r>
+      <w:r>
+        <w:rPr>
+          <w:sz w:val="28"/>
+          <w:szCs w:val="28"/>
+        </w:rPr>
+        <w:t>/nodes and  each ne</w:t>
+      </w:r>
+      <w:r>
+        <w:rPr>
+          <w:sz w:val="28"/>
+          <w:szCs w:val="28"/>
+        </w:rPr>
+        <w:t>uron</w:t>
+      </w:r>
+      <w:r>
+        <w:rPr>
+          <w:sz w:val="28"/>
+          <w:szCs w:val="28"/>
+        </w:rPr>
+        <w:t>/node</w:t>
+      </w:r>
+      <w:r>
+        <w:rPr>
+          <w:sz w:val="28"/>
+          <w:szCs w:val="28"/>
+        </w:rPr>
         <w:t xml:space="preserve"> </w:t>
       </w:r>
       <w:r>
@@ -2186,7 +2235,70 @@
           <w:sz w:val="28"/>
           <w:szCs w:val="28"/>
         </w:rPr>
-        <w:t>layer</w:t>
+        <w:t xml:space="preserve">in one layer </w:t>
+      </w:r>
+      <w:r>
+        <w:rPr>
+          <w:sz w:val="28"/>
+          <w:szCs w:val="28"/>
+        </w:rPr>
+        <w:t xml:space="preserve">is connected to the </w:t>
+      </w:r>
+      <w:r>
+        <w:rPr>
+          <w:sz w:val="28"/>
+          <w:szCs w:val="28"/>
+        </w:rPr>
+        <w:t xml:space="preserve">neurons in the </w:t>
+      </w:r>
+      <w:r>
+        <w:rPr>
+          <w:sz w:val="28"/>
+          <w:szCs w:val="28"/>
+        </w:rPr>
+        <w:t>previous and</w:t>
+      </w:r>
+      <w:r>
+        <w:rPr>
+          <w:sz w:val="28"/>
+          <w:szCs w:val="28"/>
+        </w:rPr>
+        <w:t>/or</w:t>
+      </w:r>
+      <w:r>
+        <w:rPr>
+          <w:sz w:val="28"/>
+          <w:szCs w:val="28"/>
+        </w:rPr>
+        <w:t xml:space="preserve"> next layer. Each neurons</w:t>
+      </w:r>
+      <w:r>
+        <w:rPr>
+          <w:sz w:val="28"/>
+          <w:szCs w:val="28"/>
+        </w:rPr>
+        <w:t xml:space="preserve"> combine inputs from a dataset with a </w:t>
+      </w:r>
+      <w:r>
+        <w:rPr>
+          <w:sz w:val="28"/>
+          <w:szCs w:val="28"/>
+        </w:rPr>
+        <w:t>weight factor and bias factor</w:t>
+      </w:r>
+      <w:r>
+        <w:rPr>
+          <w:sz w:val="28"/>
+          <w:szCs w:val="28"/>
+        </w:rPr>
+        <w:t xml:space="preserve">, to increase or decrease their value. In doing so, </w:t>
+      </w:r>
+      <w:r>
+        <w:rPr>
+          <w:sz w:val="28"/>
+          <w:szCs w:val="28"/>
+        </w:rPr>
+        <w:t>neural network system</w:t>
       </w:r>
       <w:r>
         <w:rPr>
@@ -2200,132 +2312,6 @@
           <w:sz w:val="28"/>
           <w:szCs w:val="28"/>
         </w:rPr>
-        <w:t>is</w:t>
-      </w:r>
-      <w:r>
-        <w:rPr>
-          <w:sz w:val="28"/>
-          <w:szCs w:val="28"/>
-        </w:rPr>
-        <w:t xml:space="preserve"> made up of </w:t>
-      </w:r>
-      <w:r>
-        <w:rPr>
-          <w:sz w:val="28"/>
-          <w:szCs w:val="28"/>
-        </w:rPr>
-        <w:t>neurons</w:t>
-      </w:r>
-      <w:r>
-        <w:rPr>
-          <w:sz w:val="28"/>
-          <w:szCs w:val="28"/>
-        </w:rPr>
-        <w:t>/nodes and  each ne</w:t>
-      </w:r>
-      <w:r>
-        <w:rPr>
-          <w:sz w:val="28"/>
-          <w:szCs w:val="28"/>
-        </w:rPr>
-        <w:t>uron</w:t>
-      </w:r>
-      <w:r>
-        <w:rPr>
-          <w:sz w:val="28"/>
-          <w:szCs w:val="28"/>
-        </w:rPr>
-        <w:t>/node</w:t>
-      </w:r>
-      <w:r>
-        <w:rPr>
-          <w:sz w:val="28"/>
-          <w:szCs w:val="28"/>
-        </w:rPr>
-        <w:t xml:space="preserve"> </w:t>
-      </w:r>
-      <w:r>
-        <w:rPr>
-          <w:sz w:val="28"/>
-          <w:szCs w:val="28"/>
-        </w:rPr>
-        <w:t xml:space="preserve">in one layer </w:t>
-      </w:r>
-      <w:r>
-        <w:rPr>
-          <w:sz w:val="28"/>
-          <w:szCs w:val="28"/>
-        </w:rPr>
-        <w:t xml:space="preserve">is connected to the </w:t>
-      </w:r>
-      <w:r>
-        <w:rPr>
-          <w:sz w:val="28"/>
-          <w:szCs w:val="28"/>
-        </w:rPr>
-        <w:t xml:space="preserve">neurons in the </w:t>
-      </w:r>
-      <w:r>
-        <w:rPr>
-          <w:sz w:val="28"/>
-          <w:szCs w:val="28"/>
-        </w:rPr>
-        <w:t>previous and</w:t>
-      </w:r>
-      <w:r>
-        <w:rPr>
-          <w:sz w:val="28"/>
-          <w:szCs w:val="28"/>
-        </w:rPr>
-        <w:t>/or</w:t>
-      </w:r>
-      <w:r>
-        <w:rPr>
-          <w:sz w:val="28"/>
-          <w:szCs w:val="28"/>
-        </w:rPr>
-        <w:t xml:space="preserve"> next layer. Each neurons</w:t>
-      </w:r>
-      <w:r>
-        <w:rPr>
-          <w:sz w:val="28"/>
-          <w:szCs w:val="28"/>
-        </w:rPr>
-        <w:t xml:space="preserve"> combine inputs from a dataset with a </w:t>
-      </w:r>
-      <w:r>
-        <w:rPr>
-          <w:sz w:val="28"/>
-          <w:szCs w:val="28"/>
-        </w:rPr>
-        <w:t>weight factor and bias factor</w:t>
-      </w:r>
-      <w:r>
-        <w:rPr>
-          <w:sz w:val="28"/>
-          <w:szCs w:val="28"/>
-        </w:rPr>
-        <w:t xml:space="preserve">, to increase or decrease their value. In doing so, </w:t>
-      </w:r>
-      <w:r>
-        <w:rPr>
-          <w:sz w:val="28"/>
-          <w:szCs w:val="28"/>
-        </w:rPr>
-        <w:t>neural network system</w:t>
-      </w:r>
-      <w:r>
-        <w:rPr>
-          <w:sz w:val="28"/>
-          <w:szCs w:val="28"/>
-        </w:rPr>
-        <w:t xml:space="preserve"> </w:t>
-      </w:r>
-      <w:r>
-        <w:rPr>
-          <w:sz w:val="28"/>
-          <w:szCs w:val="28"/>
-        </w:rPr>
         <w:t>performs</w:t>
       </w:r>
       <w:r>
@@ -2355,23 +2341,7 @@
           <w:sz w:val="28"/>
           <w:szCs w:val="28"/>
         </w:rPr>
-        <w:t xml:space="preserve">In addition to neurons, layers, weights and bias, an activation function is performed at each node and a loss function at output nodes. Some of the most used activation functions are RELU, SIGMOID, SOFTMAX </w:t>
-      </w:r>
-      <w:proofErr w:type="gramStart"/>
-      <w:r>
-        <w:rPr>
-          <w:sz w:val="28"/>
-          <w:szCs w:val="28"/>
-        </w:rPr>
-        <w:t>and etc.</w:t>
-      </w:r>
-      <w:proofErr w:type="gramEnd"/>
-      <w:r>
-        <w:rPr>
-          <w:sz w:val="28"/>
-          <w:szCs w:val="28"/>
-        </w:rPr>
-        <w:t xml:space="preserve"> Some of the most used loss functions are ADAM, SGD.</w:t>
+        <w:t>In addition to neurons, layers, weights and bias, an activation function is performed at each node and a loss function at output nodes. Some of the most used activation functions are RELU, SIGMOID, SOFTMAX and etc. Some of the most used loss functions are ADAM, SGD.</w:t>
       </w:r>
     </w:p>
     <w:p>
@@ -2453,6 +2423,7 @@
       </w:r>
       <w:r>
         <w:rPr>
+          <w:noProof/>
           <w:sz w:val="28"/>
           <w:szCs w:val="28"/>
         </w:rPr>
@@ -2530,6 +2501,16 @@
       <w:bookmarkEnd w:id="1"/>
     </w:p>
     <w:p>
+      <w:pPr>
+        <w:rPr>
+          <w:rFonts w:ascii="Times New Roman" w:eastAsia="Times New Roman" w:hAnsi="Times New Roman" w:cs="Times New Roman"/>
+          <w:kern w:val="0"/>
+          <w:sz w:val="24"/>
+          <w:szCs w:val="24"/>
+          <w:lang w:eastAsia="en-IE"/>
+          <w14:ligatures w14:val="none"/>
+        </w:rPr>
+      </w:pPr>
       <w:r>
         <w:rPr>
           <w:sz w:val="28"/>
@@ -2551,7 +2532,33 @@
         </w:rPr>
         <w:t>It involves examining datasets to uncover patterns, spot anomalies, and test hypotheses before moving on to model building.</w:t>
       </w:r>
-    </w:p>
+      <w:r>
+        <w:rPr>
+          <w:sz w:val="28"/>
+          <w:szCs w:val="28"/>
+        </w:rPr>
+        <w:t xml:space="preserve"> </w:t>
+      </w:r>
+      <w:r>
+        <w:rPr>
+          <w:sz w:val="28"/>
+          <w:szCs w:val="28"/>
+        </w:rPr>
+        <w:br/>
+      </w:r>
+      <w:r>
+        <w:rPr>
+          <w:rFonts w:ascii="Times New Roman" w:eastAsia="Times New Roman" w:hAnsi="Times New Roman" w:cs="Times New Roman"/>
+          <w:kern w:val="0"/>
+          <w:sz w:val="24"/>
+          <w:szCs w:val="24"/>
+          <w:lang w:eastAsia="en-IE"/>
+          <w14:ligatures w14:val="none"/>
+        </w:rPr>
+        <w:t>(Tariq A)</w:t>
+      </w:r>
+    </w:p>
+    <w:p/>
     <w:p>
       <w:pPr>
         <w:pStyle w:val="Heading2"/>
@@ -2562,7 +2569,13 @@
       </w:pPr>
       <w:bookmarkStart w:id="2" w:name="_Toc185173511"/>
       <w:r>
-        <w:t>Understand the Dataset</w:t>
+        <w:t xml:space="preserve">Understand </w:t>
+      </w:r>
+      <w:r>
+        <w:t xml:space="preserve">and Adjust </w:t>
+      </w:r>
+      <w:r>
+        <w:t>the Dataset</w:t>
       </w:r>
       <w:bookmarkEnd w:id="2"/>
     </w:p>
@@ -2578,21 +2591,7 @@
           <w:sz w:val="28"/>
           <w:szCs w:val="28"/>
         </w:rPr>
-        <w:t xml:space="preserve">Import the dataset using panda </w:t>
-      </w:r>
-      <w:r>
-        <w:rPr>
-          <w:sz w:val="28"/>
-          <w:szCs w:val="28"/>
-        </w:rPr>
-        <w:t>function</w:t>
-      </w:r>
-      <w:r>
-        <w:rPr>
-          <w:sz w:val="28"/>
-          <w:szCs w:val="28"/>
-        </w:rPr>
-        <w:t xml:space="preserve"> (</w:t>
+        <w:t>Import the dataset using panda function (</w:t>
       </w:r>
       <w:r>
         <w:rPr>
@@ -2606,7 +2605,21 @@
           <w:sz w:val="28"/>
           <w:szCs w:val="28"/>
         </w:rPr>
-        <w:t>), followed by displaying the top 5 rows using function ‘head’.</w:t>
+        <w:t xml:space="preserve">), followed by displaying the top 5 rows </w:t>
+      </w:r>
+      <w:r>
+        <w:rPr>
+          <w:sz w:val="28"/>
+          <w:szCs w:val="28"/>
+        </w:rPr>
+        <w:t xml:space="preserve">of the glass dataset </w:t>
+      </w:r>
+      <w:r>
+        <w:rPr>
+          <w:sz w:val="28"/>
+          <w:szCs w:val="28"/>
+        </w:rPr>
+        <w:t>using</w:t>
       </w:r>
       <w:r>
         <w:rPr>
@@ -2615,6 +2628,22 @@
         </w:rPr>
         <w:t xml:space="preserve"> </w:t>
       </w:r>
+      <w:proofErr w:type="spellStart"/>
+      <w:r>
+        <w:rPr>
+          <w:sz w:val="28"/>
+          <w:szCs w:val="28"/>
+        </w:rPr>
+        <w:t>dataframe</w:t>
+      </w:r>
+      <w:proofErr w:type="spellEnd"/>
+      <w:r>
+        <w:rPr>
+          <w:sz w:val="28"/>
+          <w:szCs w:val="28"/>
+        </w:rPr>
+        <w:t xml:space="preserve"> function ‘head’.</w:t>
+      </w:r>
       <w:r>
         <w:rPr>
           <w:sz w:val="28"/>
@@ -2627,10 +2656,18 @@
           <w:sz w:val="28"/>
           <w:szCs w:val="28"/>
         </w:rPr>
+        <w:t xml:space="preserve"> </w:t>
+      </w:r>
+      <w:r>
+        <w:rPr>
+          <w:sz w:val="28"/>
+          <w:szCs w:val="28"/>
+        </w:rPr>
         <w:br/>
       </w:r>
       <w:r>
         <w:rPr>
+          <w:noProof/>
           <w:sz w:val="28"/>
           <w:szCs w:val="28"/>
         </w:rPr>
@@ -2678,29 +2715,520 @@
           <w:szCs w:val="28"/>
         </w:rPr>
       </w:pPr>
-    </w:p>
-    <w:p>
-      <w:pPr>
-        <w:rPr>
-          <w:sz w:val="28"/>
-          <w:szCs w:val="28"/>
-        </w:rPr>
-      </w:pPr>
-      <w:r>
-        <w:rPr>
-          <w:sz w:val="28"/>
-          <w:szCs w:val="28"/>
-        </w:rPr>
-        <w:t>.</w:t>
-      </w:r>
-    </w:p>
-    <w:p>
-      <w:pPr>
-        <w:rPr>
-          <w:sz w:val="28"/>
-          <w:szCs w:val="28"/>
-        </w:rPr>
-      </w:pPr>
+      <w:r>
+        <w:rPr>
+          <w:sz w:val="28"/>
+          <w:szCs w:val="28"/>
+        </w:rPr>
+        <w:t>The shape of the dataset can be displayed using function ‘shape’. This helps in identifying the number of rows and columns.</w:t>
+      </w:r>
+    </w:p>
+    <w:p>
+      <w:pPr>
+        <w:rPr>
+          <w:sz w:val="28"/>
+          <w:szCs w:val="28"/>
+        </w:rPr>
+      </w:pPr>
+      <w:r>
+        <w:rPr>
+          <w:sz w:val="28"/>
+          <w:szCs w:val="28"/>
+        </w:rPr>
+        <w:drawing>
+          <wp:inline distT="0" distB="0" distL="0" distR="0" wp14:anchorId="1705DB21" wp14:editId="56B445D9">
+            <wp:extent cx="2000353" cy="520727"/>
+            <wp:effectExtent l="0" t="0" r="0" b="0"/>
+            <wp:docPr id="1649560994" name="Picture 1"/>
+            <wp:cNvGraphicFramePr>
+              <a:graphicFrameLocks xmlns:a="http://schemas.openxmlformats.org/drawingml/2006/main" noChangeAspect="1"/>
+            </wp:cNvGraphicFramePr>
+            <a:graphic xmlns:a="http://schemas.openxmlformats.org/drawingml/2006/main">
+              <a:graphicData uri="http://schemas.openxmlformats.org/drawingml/2006/picture">
+                <pic:pic xmlns:pic="http://schemas.openxmlformats.org/drawingml/2006/picture">
+                  <pic:nvPicPr>
+                    <pic:cNvPr id="1649560994" name=""/>
+                    <pic:cNvPicPr/>
+                  </pic:nvPicPr>
+                  <pic:blipFill>
+                    <a:blip r:embed="rId12"/>
+                    <a:stretch>
+                      <a:fillRect/>
+                    </a:stretch>
+                  </pic:blipFill>
+                  <pic:spPr>
+                    <a:xfrm>
+                      <a:off x="0" y="0"/>
+                      <a:ext cx="2000353" cy="520727"/>
+                    </a:xfrm>
+                    <a:prstGeom prst="rect">
+                      <a:avLst/>
+                    </a:prstGeom>
+                  </pic:spPr>
+                </pic:pic>
+              </a:graphicData>
+            </a:graphic>
+          </wp:inline>
+        </w:drawing>
+      </w:r>
+    </w:p>
+    <w:p>
+      <w:pPr>
+        <w:rPr>
+          <w:sz w:val="28"/>
+          <w:szCs w:val="28"/>
+        </w:rPr>
+      </w:pPr>
+      <w:r>
+        <w:rPr>
+          <w:sz w:val="28"/>
+          <w:szCs w:val="28"/>
+        </w:rPr>
+        <w:t xml:space="preserve">The datatypes of the columns can be </w:t>
+      </w:r>
+      <w:r>
+        <w:rPr>
+          <w:sz w:val="28"/>
+          <w:szCs w:val="28"/>
+        </w:rPr>
+        <w:t>checked</w:t>
+      </w:r>
+      <w:r>
+        <w:rPr>
+          <w:sz w:val="28"/>
+          <w:szCs w:val="28"/>
+        </w:rPr>
+        <w:t xml:space="preserve"> using ‘</w:t>
+      </w:r>
+      <w:r>
+        <w:rPr>
+          <w:sz w:val="28"/>
+          <w:szCs w:val="28"/>
+        </w:rPr>
+        <w:t>info</w:t>
+      </w:r>
+      <w:r>
+        <w:rPr>
+          <w:sz w:val="28"/>
+          <w:szCs w:val="28"/>
+        </w:rPr>
+        <w:t xml:space="preserve">’ </w:t>
+      </w:r>
+      <w:r>
+        <w:rPr>
+          <w:sz w:val="28"/>
+          <w:szCs w:val="28"/>
+        </w:rPr>
+        <w:t>function</w:t>
+      </w:r>
+      <w:r>
+        <w:rPr>
+          <w:sz w:val="28"/>
+          <w:szCs w:val="28"/>
+        </w:rPr>
+        <w:t>. This tells what type of data is stored in each column.</w:t>
+      </w:r>
+    </w:p>
+    <w:p>
+      <w:pPr>
+        <w:rPr>
+          <w:sz w:val="28"/>
+          <w:szCs w:val="28"/>
+        </w:rPr>
+      </w:pPr>
+      <w:r>
+        <w:rPr>
+          <w:sz w:val="28"/>
+          <w:szCs w:val="28"/>
+        </w:rPr>
+        <w:lastRenderedPageBreak/>
+        <w:drawing>
+          <wp:inline distT="0" distB="0" distL="0" distR="0" wp14:anchorId="1560647B" wp14:editId="2DFB9016">
+            <wp:extent cx="1962251" cy="2273417"/>
+            <wp:effectExtent l="0" t="0" r="0" b="0"/>
+            <wp:docPr id="625575715" name="Picture 1"/>
+            <wp:cNvGraphicFramePr>
+              <a:graphicFrameLocks xmlns:a="http://schemas.openxmlformats.org/drawingml/2006/main" noChangeAspect="1"/>
+            </wp:cNvGraphicFramePr>
+            <a:graphic xmlns:a="http://schemas.openxmlformats.org/drawingml/2006/main">
+              <a:graphicData uri="http://schemas.openxmlformats.org/drawingml/2006/picture">
+                <pic:pic xmlns:pic="http://schemas.openxmlformats.org/drawingml/2006/picture">
+                  <pic:nvPicPr>
+                    <pic:cNvPr id="625575715" name=""/>
+                    <pic:cNvPicPr/>
+                  </pic:nvPicPr>
+                  <pic:blipFill>
+                    <a:blip r:embed="rId13"/>
+                    <a:stretch>
+                      <a:fillRect/>
+                    </a:stretch>
+                  </pic:blipFill>
+                  <pic:spPr>
+                    <a:xfrm>
+                      <a:off x="0" y="0"/>
+                      <a:ext cx="1962251" cy="2273417"/>
+                    </a:xfrm>
+                    <a:prstGeom prst="rect">
+                      <a:avLst/>
+                    </a:prstGeom>
+                  </pic:spPr>
+                </pic:pic>
+              </a:graphicData>
+            </a:graphic>
+          </wp:inline>
+        </w:drawing>
+      </w:r>
+    </w:p>
+    <w:p>
+      <w:pPr>
+        <w:rPr>
+          <w:sz w:val="28"/>
+          <w:szCs w:val="28"/>
+        </w:rPr>
+      </w:pPr>
+      <w:r>
+        <w:rPr>
+          <w:sz w:val="28"/>
+          <w:szCs w:val="28"/>
+        </w:rPr>
+        <w:t>In order to check for any missing values in each column, we can use the function ‘</w:t>
+      </w:r>
+      <w:proofErr w:type="spellStart"/>
+      <w:r>
+        <w:rPr>
+          <w:sz w:val="28"/>
+          <w:szCs w:val="28"/>
+        </w:rPr>
+        <w:t>isnull</w:t>
+      </w:r>
+      <w:proofErr w:type="spellEnd"/>
+      <w:r>
+        <w:rPr>
+          <w:sz w:val="28"/>
+          <w:szCs w:val="28"/>
+        </w:rPr>
+        <w:t>’ and to get the count of missing value, we can use function ‘sum’.</w:t>
+      </w:r>
+    </w:p>
+    <w:p>
+      <w:pPr>
+        <w:rPr>
+          <w:sz w:val="28"/>
+          <w:szCs w:val="28"/>
+        </w:rPr>
+      </w:pPr>
+      <w:r>
+        <w:rPr>
+          <w:sz w:val="28"/>
+          <w:szCs w:val="28"/>
+        </w:rPr>
+        <w:drawing>
+          <wp:inline distT="0" distB="0" distL="0" distR="0" wp14:anchorId="723FD41D" wp14:editId="15B959AB">
+            <wp:extent cx="2190863" cy="1695537"/>
+            <wp:effectExtent l="0" t="0" r="0" b="0"/>
+            <wp:docPr id="1763457579" name="Picture 1"/>
+            <wp:cNvGraphicFramePr>
+              <a:graphicFrameLocks xmlns:a="http://schemas.openxmlformats.org/drawingml/2006/main" noChangeAspect="1"/>
+            </wp:cNvGraphicFramePr>
+            <a:graphic xmlns:a="http://schemas.openxmlformats.org/drawingml/2006/main">
+              <a:graphicData uri="http://schemas.openxmlformats.org/drawingml/2006/picture">
+                <pic:pic xmlns:pic="http://schemas.openxmlformats.org/drawingml/2006/picture">
+                  <pic:nvPicPr>
+                    <pic:cNvPr id="1763457579" name=""/>
+                    <pic:cNvPicPr/>
+                  </pic:nvPicPr>
+                  <pic:blipFill>
+                    <a:blip r:embed="rId14"/>
+                    <a:stretch>
+                      <a:fillRect/>
+                    </a:stretch>
+                  </pic:blipFill>
+                  <pic:spPr>
+                    <a:xfrm>
+                      <a:off x="0" y="0"/>
+                      <a:ext cx="2190863" cy="1695537"/>
+                    </a:xfrm>
+                    <a:prstGeom prst="rect">
+                      <a:avLst/>
+                    </a:prstGeom>
+                  </pic:spPr>
+                </pic:pic>
+              </a:graphicData>
+            </a:graphic>
+          </wp:inline>
+        </w:drawing>
+      </w:r>
+    </w:p>
+    <w:p>
+      <w:pPr>
+        <w:rPr>
+          <w:sz w:val="28"/>
+          <w:szCs w:val="28"/>
+        </w:rPr>
+      </w:pPr>
+      <w:r>
+        <w:rPr>
+          <w:sz w:val="28"/>
+          <w:szCs w:val="28"/>
+        </w:rPr>
+        <w:t>Unique values of specify column can be found using ‘unique’ function of pandas. In a very large dataset, this helps in identifying unique values in each column which is very important to list the possible values.</w:t>
+      </w:r>
+    </w:p>
+    <w:p>
+      <w:pPr>
+        <w:rPr>
+          <w:sz w:val="28"/>
+          <w:szCs w:val="28"/>
+        </w:rPr>
+      </w:pPr>
+      <w:r>
+        <w:rPr>
+          <w:sz w:val="28"/>
+          <w:szCs w:val="28"/>
+        </w:rPr>
+        <w:drawing>
+          <wp:inline distT="0" distB="0" distL="0" distR="0" wp14:anchorId="255E09B8" wp14:editId="23A7A6BF">
+            <wp:extent cx="3733992" cy="1892397"/>
+            <wp:effectExtent l="0" t="0" r="0" b="0"/>
+            <wp:docPr id="988821426" name="Picture 1"/>
+            <wp:cNvGraphicFramePr>
+              <a:graphicFrameLocks xmlns:a="http://schemas.openxmlformats.org/drawingml/2006/main" noChangeAspect="1"/>
+            </wp:cNvGraphicFramePr>
+            <a:graphic xmlns:a="http://schemas.openxmlformats.org/drawingml/2006/main">
+              <a:graphicData uri="http://schemas.openxmlformats.org/drawingml/2006/picture">
+                <pic:pic xmlns:pic="http://schemas.openxmlformats.org/drawingml/2006/picture">
+                  <pic:nvPicPr>
+                    <pic:cNvPr id="988821426" name=""/>
+                    <pic:cNvPicPr/>
+                  </pic:nvPicPr>
+                  <pic:blipFill>
+                    <a:blip r:embed="rId15"/>
+                    <a:stretch>
+                      <a:fillRect/>
+                    </a:stretch>
+                  </pic:blipFill>
+                  <pic:spPr>
+                    <a:xfrm>
+                      <a:off x="0" y="0"/>
+                      <a:ext cx="3733992" cy="1892397"/>
+                    </a:xfrm>
+                    <a:prstGeom prst="rect">
+                      <a:avLst/>
+                    </a:prstGeom>
+                  </pic:spPr>
+                </pic:pic>
+              </a:graphicData>
+            </a:graphic>
+          </wp:inline>
+        </w:drawing>
+      </w:r>
+    </w:p>
+    <w:p>
+      <w:pPr>
+        <w:rPr>
+          <w:sz w:val="28"/>
+          <w:szCs w:val="28"/>
+        </w:rPr>
+      </w:pPr>
+      <w:r>
+        <w:rPr>
+          <w:sz w:val="28"/>
+          <w:szCs w:val="28"/>
+        </w:rPr>
+        <w:t xml:space="preserve">Checking the unique values in each column, </w:t>
+      </w:r>
+      <w:r>
+        <w:rPr>
+          <w:sz w:val="28"/>
+          <w:szCs w:val="28"/>
+        </w:rPr>
+        <w:t>the</w:t>
+      </w:r>
+      <w:r>
+        <w:rPr>
+          <w:sz w:val="28"/>
+          <w:szCs w:val="28"/>
+        </w:rPr>
+        <w:t xml:space="preserve"> column ‘id’ contains all unique value in incremental order which acts similar to row number. Column with all unique values is no significance to model training, thereby, this column can be deleted which is used using ‘DROP’ function. </w:t>
+      </w:r>
+    </w:p>
+    <w:p>
+      <w:pPr>
+        <w:rPr>
+          <w:sz w:val="28"/>
+          <w:szCs w:val="28"/>
+        </w:rPr>
+      </w:pPr>
+      <w:r>
+        <w:rPr>
+          <w:sz w:val="28"/>
+          <w:szCs w:val="28"/>
+        </w:rPr>
+        <w:lastRenderedPageBreak/>
+        <w:drawing>
+          <wp:inline distT="0" distB="0" distL="0" distR="0" wp14:anchorId="69C5F8EC" wp14:editId="6AEB7051">
+            <wp:extent cx="4807197" cy="958899"/>
+            <wp:effectExtent l="0" t="0" r="0" b="0"/>
+            <wp:docPr id="189925866" name="Picture 1"/>
+            <wp:cNvGraphicFramePr>
+              <a:graphicFrameLocks xmlns:a="http://schemas.openxmlformats.org/drawingml/2006/main" noChangeAspect="1"/>
+            </wp:cNvGraphicFramePr>
+            <a:graphic xmlns:a="http://schemas.openxmlformats.org/drawingml/2006/main">
+              <a:graphicData uri="http://schemas.openxmlformats.org/drawingml/2006/picture">
+                <pic:pic xmlns:pic="http://schemas.openxmlformats.org/drawingml/2006/picture">
+                  <pic:nvPicPr>
+                    <pic:cNvPr id="189925866" name=""/>
+                    <pic:cNvPicPr/>
+                  </pic:nvPicPr>
+                  <pic:blipFill>
+                    <a:blip r:embed="rId16"/>
+                    <a:stretch>
+                      <a:fillRect/>
+                    </a:stretch>
+                  </pic:blipFill>
+                  <pic:spPr>
+                    <a:xfrm>
+                      <a:off x="0" y="0"/>
+                      <a:ext cx="4807197" cy="958899"/>
+                    </a:xfrm>
+                    <a:prstGeom prst="rect">
+                      <a:avLst/>
+                    </a:prstGeom>
+                  </pic:spPr>
+                </pic:pic>
+              </a:graphicData>
+            </a:graphic>
+          </wp:inline>
+        </w:drawing>
+      </w:r>
+    </w:p>
+    <w:p>
+      <w:pPr>
+        <w:rPr>
+          <w:sz w:val="28"/>
+          <w:szCs w:val="28"/>
+        </w:rPr>
+      </w:pPr>
+      <w:r>
+        <w:rPr>
+          <w:sz w:val="28"/>
+          <w:szCs w:val="28"/>
+        </w:rPr>
+        <w:t>Checking the unique value of the dependent/output column, we noticed that the values start from 1 till 7 with no record for value 4. The loss function ‘SPARSE_CATEGORICAL_CROSSENTROPY’ expects the output column to have continuous numbers starting 0. Therefore, the value in the column ‘TYPE’ is replaced to start from 0 with continuous numbers till 5. The same is achieved by using the ‘REPLACE’ function. The result by model prediction needs to be converted back to the original numbers.</w:t>
+      </w:r>
+    </w:p>
+    <w:p>
+      <w:pPr>
+        <w:rPr>
+          <w:sz w:val="28"/>
+          <w:szCs w:val="28"/>
+        </w:rPr>
+      </w:pPr>
+      <w:r>
+        <w:rPr>
+          <w:sz w:val="28"/>
+          <w:szCs w:val="28"/>
+        </w:rPr>
+        <w:drawing>
+          <wp:inline distT="0" distB="0" distL="0" distR="0" wp14:anchorId="49EAB4D4" wp14:editId="4C280002">
+            <wp:extent cx="2254366" cy="863644"/>
+            <wp:effectExtent l="0" t="0" r="0" b="0"/>
+            <wp:docPr id="1487588819" name="Picture 1"/>
+            <wp:cNvGraphicFramePr>
+              <a:graphicFrameLocks xmlns:a="http://schemas.openxmlformats.org/drawingml/2006/main" noChangeAspect="1"/>
+            </wp:cNvGraphicFramePr>
+            <a:graphic xmlns:a="http://schemas.openxmlformats.org/drawingml/2006/main">
+              <a:graphicData uri="http://schemas.openxmlformats.org/drawingml/2006/picture">
+                <pic:pic xmlns:pic="http://schemas.openxmlformats.org/drawingml/2006/picture">
+                  <pic:nvPicPr>
+                    <pic:cNvPr id="1487588819" name=""/>
+                    <pic:cNvPicPr/>
+                  </pic:nvPicPr>
+                  <pic:blipFill>
+                    <a:blip r:embed="rId17"/>
+                    <a:stretch>
+                      <a:fillRect/>
+                    </a:stretch>
+                  </pic:blipFill>
+                  <pic:spPr>
+                    <a:xfrm>
+                      <a:off x="0" y="0"/>
+                      <a:ext cx="2254366" cy="863644"/>
+                    </a:xfrm>
+                    <a:prstGeom prst="rect">
+                      <a:avLst/>
+                    </a:prstGeom>
+                  </pic:spPr>
+                </pic:pic>
+              </a:graphicData>
+            </a:graphic>
+          </wp:inline>
+        </w:drawing>
+      </w:r>
+    </w:p>
+    <w:p>
+      <w:pPr>
+        <w:rPr>
+          <w:sz w:val="28"/>
+          <w:szCs w:val="28"/>
+        </w:rPr>
+      </w:pPr>
+      <w:r>
+        <w:rPr>
+          <w:sz w:val="28"/>
+          <w:szCs w:val="28"/>
+        </w:rPr>
+        <w:t>It is important to make sure that there is no duplicated rows in the dataset. In order to verify, we can use function ‘DUPLICATED’ and duplicate rows can be deleted using function ‘DROP_DUPLICATES’</w:t>
+      </w:r>
+    </w:p>
+    <w:p>
+      <w:pPr>
+        <w:rPr>
+          <w:sz w:val="28"/>
+          <w:szCs w:val="28"/>
+        </w:rPr>
+      </w:pPr>
+      <w:r>
+        <w:rPr>
+          <w:sz w:val="28"/>
+          <w:szCs w:val="28"/>
+        </w:rPr>
+        <w:drawing>
+          <wp:inline distT="0" distB="0" distL="0" distR="0" wp14:anchorId="1554648B" wp14:editId="28D363F2">
+            <wp:extent cx="4381500" cy="3973662"/>
+            <wp:effectExtent l="0" t="0" r="0" b="8255"/>
+            <wp:docPr id="1142944647" name="Picture 1"/>
+            <wp:cNvGraphicFramePr>
+              <a:graphicFrameLocks xmlns:a="http://schemas.openxmlformats.org/drawingml/2006/main" noChangeAspect="1"/>
+            </wp:cNvGraphicFramePr>
+            <a:graphic xmlns:a="http://schemas.openxmlformats.org/drawingml/2006/main">
+              <a:graphicData uri="http://schemas.openxmlformats.org/drawingml/2006/picture">
+                <pic:pic xmlns:pic="http://schemas.openxmlformats.org/drawingml/2006/picture">
+                  <pic:nvPicPr>
+                    <pic:cNvPr id="1142944647" name=""/>
+                    <pic:cNvPicPr/>
+                  </pic:nvPicPr>
+                  <pic:blipFill>
+                    <a:blip r:embed="rId18"/>
+                    <a:stretch>
+                      <a:fillRect/>
+                    </a:stretch>
+                  </pic:blipFill>
+                  <pic:spPr>
+                    <a:xfrm>
+                      <a:off x="0" y="0"/>
+                      <a:ext cx="4389916" cy="3981295"/>
+                    </a:xfrm>
+                    <a:prstGeom prst="rect">
+                      <a:avLst/>
+                    </a:prstGeom>
+                  </pic:spPr>
+                </pic:pic>
+              </a:graphicData>
+            </a:graphic>
+          </wp:inline>
+        </w:drawing>
+      </w:r>
     </w:p>
     <w:p>
       <w:pPr>
@@ -2710,26 +3238,223 @@
           <w:numId w:val="28"/>
         </w:numPr>
       </w:pPr>
-      <w:bookmarkStart w:id="3" w:name="_Toc185173512"/>
-      <w:r>
-        <w:t>Calculate Correlation Matrix Using NumPy</w:t>
+      <w:r>
+        <w:lastRenderedPageBreak/>
+        <w:t xml:space="preserve">Visualize and Examine the Relationship </w:t>
+      </w:r>
+      <w:r>
+        <w:t>Between</w:t>
+      </w:r>
+      <w:r>
+        <w:t xml:space="preserve"> Variables</w:t>
+      </w:r>
+    </w:p>
+    <w:p/>
+    <w:p>
+      <w:pPr>
+        <w:rPr>
+          <w:sz w:val="28"/>
+          <w:szCs w:val="28"/>
+        </w:rPr>
+      </w:pPr>
+      <w:r>
+        <w:rPr>
+          <w:sz w:val="28"/>
+          <w:szCs w:val="28"/>
+        </w:rPr>
+        <w:t>Correlation matrix helps in identifying the relationship between 2 features. Correlation value of 0 indicates no relationship between 2 features. Correlation value of 1 indicates both are strongly proportionate relationship. This means that value for both features increase or decreases at a constant ratio.</w:t>
+      </w:r>
+      <w:r>
+        <w:rPr>
+          <w:sz w:val="28"/>
+          <w:szCs w:val="28"/>
+        </w:rPr>
+        <w:t xml:space="preserve"> </w:t>
+      </w:r>
+      <w:r>
+        <w:rPr>
+          <w:sz w:val="28"/>
+          <w:szCs w:val="28"/>
+        </w:rPr>
+        <w:t>Correlation value of -1 indicates that both are disproportionate to each other.</w:t>
+      </w:r>
+    </w:p>
+    <w:p>
+      <w:pPr>
+        <w:rPr>
+          <w:sz w:val="28"/>
+          <w:szCs w:val="28"/>
+        </w:rPr>
+      </w:pPr>
+      <w:r>
+        <w:rPr>
+          <w:sz w:val="28"/>
+          <w:szCs w:val="28"/>
+        </w:rPr>
+        <w:t>Two important libraries namely, SEABORN and MATPLOTLIB is used derive the correlation matrix.</w:t>
+      </w:r>
+      <w:r>
+        <w:rPr>
+          <w:sz w:val="28"/>
+          <w:szCs w:val="28"/>
+        </w:rPr>
+        <w:br/>
+      </w:r>
+    </w:p>
+    <w:p>
+      <w:pPr>
+        <w:rPr>
+          <w:sz w:val="28"/>
+          <w:szCs w:val="28"/>
+        </w:rPr>
+      </w:pPr>
+      <w:r>
+        <w:rPr>
+          <w:sz w:val="28"/>
+          <w:szCs w:val="28"/>
+        </w:rPr>
+        <w:drawing>
+          <wp:inline distT="0" distB="0" distL="0" distR="0" wp14:anchorId="1102A7C1" wp14:editId="66AEA89F">
+            <wp:extent cx="5731510" cy="5415280"/>
+            <wp:effectExtent l="0" t="0" r="2540" b="0"/>
+            <wp:docPr id="332748263" name="Picture 1"/>
+            <wp:cNvGraphicFramePr>
+              <a:graphicFrameLocks xmlns:a="http://schemas.openxmlformats.org/drawingml/2006/main" noChangeAspect="1"/>
+            </wp:cNvGraphicFramePr>
+            <a:graphic xmlns:a="http://schemas.openxmlformats.org/drawingml/2006/main">
+              <a:graphicData uri="http://schemas.openxmlformats.org/drawingml/2006/picture">
+                <pic:pic xmlns:pic="http://schemas.openxmlformats.org/drawingml/2006/picture">
+                  <pic:nvPicPr>
+                    <pic:cNvPr id="332748263" name=""/>
+                    <pic:cNvPicPr/>
+                  </pic:nvPicPr>
+                  <pic:blipFill>
+                    <a:blip r:embed="rId19"/>
+                    <a:stretch>
+                      <a:fillRect/>
+                    </a:stretch>
+                  </pic:blipFill>
+                  <pic:spPr>
+                    <a:xfrm>
+                      <a:off x="0" y="0"/>
+                      <a:ext cx="5731510" cy="5415280"/>
+                    </a:xfrm>
+                    <a:prstGeom prst="rect">
+                      <a:avLst/>
+                    </a:prstGeom>
+                  </pic:spPr>
+                </pic:pic>
+              </a:graphicData>
+            </a:graphic>
+          </wp:inline>
+        </w:drawing>
+      </w:r>
+    </w:p>
+    <w:p>
+      <w:pPr>
+        <w:rPr>
+          <w:sz w:val="28"/>
+          <w:szCs w:val="28"/>
+        </w:rPr>
+      </w:pPr>
+      <w:r>
+        <w:rPr>
+          <w:sz w:val="28"/>
+          <w:szCs w:val="28"/>
+        </w:rPr>
+        <w:t>For the given dataset, the dependent variable ‘TYPE’ has positive correlation with variables namely ‘al’, ‘</w:t>
+      </w:r>
+      <w:proofErr w:type="spellStart"/>
+      <w:r>
+        <w:rPr>
+          <w:sz w:val="28"/>
+          <w:szCs w:val="28"/>
+        </w:rPr>
+        <w:t>ba</w:t>
+      </w:r>
+      <w:proofErr w:type="spellEnd"/>
+      <w:r>
+        <w:rPr>
+          <w:sz w:val="28"/>
+          <w:szCs w:val="28"/>
+        </w:rPr>
+        <w:t>’, and ‘</w:t>
+      </w:r>
+      <w:proofErr w:type="spellStart"/>
+      <w:r>
+        <w:rPr>
+          <w:sz w:val="28"/>
+          <w:szCs w:val="28"/>
+        </w:rPr>
+        <w:t>na</w:t>
+      </w:r>
+      <w:proofErr w:type="spellEnd"/>
+      <w:r>
+        <w:rPr>
+          <w:sz w:val="28"/>
+          <w:szCs w:val="28"/>
+        </w:rPr>
+        <w:t>’ and strong negative correlation to ‘mg’.</w:t>
+      </w:r>
+    </w:p>
+    <w:p>
+      <w:pPr>
+        <w:rPr>
+          <w:sz w:val="28"/>
+          <w:szCs w:val="28"/>
+        </w:rPr>
+      </w:pPr>
+    </w:p>
+    <w:p>
+      <w:pPr>
+        <w:pStyle w:val="Heading1"/>
+        <w:numPr>
+          <w:ilvl w:val="0"/>
+          <w:numId w:val="1"/>
+        </w:numPr>
+        <w:rPr>
+          <w:color w:val="156082" w:themeColor="accent1"/>
+        </w:rPr>
+      </w:pPr>
+      <w:bookmarkStart w:id="3" w:name="_Toc185173513"/>
+      <w:r>
+        <w:rPr>
+          <w:color w:val="156082" w:themeColor="accent1"/>
+        </w:rPr>
+        <w:t>Dense Neural Network Model</w:t>
       </w:r>
       <w:bookmarkEnd w:id="3"/>
-    </w:p>
-    <w:p>
-      <w:pPr>
-        <w:rPr>
-          <w:sz w:val="28"/>
-          <w:szCs w:val="28"/>
-        </w:rPr>
-      </w:pPr>
-      <w:r>
-        <w:rPr>
-          <w:sz w:val="28"/>
-          <w:szCs w:val="28"/>
-        </w:rPr>
-        <w:t>coefficient</w:t>
-      </w:r>
+      <w:r>
+        <w:rPr>
+          <w:color w:val="156082" w:themeColor="accent1"/>
+        </w:rPr>
+        <w:t xml:space="preserve"> </w:t>
+      </w:r>
+    </w:p>
+    <w:p>
+      <w:pPr>
+        <w:rPr>
+          <w:sz w:val="28"/>
+          <w:szCs w:val="28"/>
+        </w:rPr>
+      </w:pPr>
+      <w:r>
+        <w:rPr>
+          <w:b/>
+          <w:bCs/>
+          <w:sz w:val="28"/>
+          <w:szCs w:val="28"/>
+        </w:rPr>
+        <w:t>Scope</w:t>
+      </w:r>
+    </w:p>
+    <w:p>
+      <w:pPr>
+        <w:rPr>
+          <w:sz w:val="28"/>
+          <w:szCs w:val="28"/>
+        </w:rPr>
+      </w:pPr>
       <w:r>
         <w:rPr>
           <w:sz w:val="28"/>
@@ -2744,12 +3469,157 @@
         </w:rPr>
         <w:t xml:space="preserve"> </w:t>
       </w:r>
-      <w:r>
-        <w:rPr>
-          <w:sz w:val="28"/>
-          <w:szCs w:val="28"/>
-        </w:rPr>
-        <w:br/>
+    </w:p>
+    <w:p>
+      <w:pPr>
+        <w:pStyle w:val="Heading1"/>
+        <w:numPr>
+          <w:ilvl w:val="0"/>
+          <w:numId w:val="1"/>
+        </w:numPr>
+        <w:rPr>
+          <w:sz w:val="28"/>
+          <w:szCs w:val="28"/>
+        </w:rPr>
+      </w:pPr>
+      <w:bookmarkStart w:id="4" w:name="_Toc185173514"/>
+      <w:r>
+        <w:rPr>
+          <w:color w:val="156082" w:themeColor="accent1"/>
+        </w:rPr>
+        <w:t>Hyperparameter Tuning</w:t>
+      </w:r>
+      <w:bookmarkEnd w:id="4"/>
+      <w:r>
+        <w:rPr>
+          <w:color w:val="156082" w:themeColor="accent1"/>
+        </w:rPr>
+        <w:t xml:space="preserve"> </w:t>
+      </w:r>
+    </w:p>
+    <w:p>
+      <w:pPr>
+        <w:rPr>
+          <w:sz w:val="28"/>
+          <w:szCs w:val="28"/>
+        </w:rPr>
+      </w:pPr>
+      <w:r>
+        <w:rPr>
+          <w:sz w:val="28"/>
+          <w:szCs w:val="28"/>
+        </w:rPr>
+        <w:t>data.</w:t>
+      </w:r>
+    </w:p>
+    <w:p>
+      <w:pPr>
+        <w:pStyle w:val="Heading2"/>
+        <w:numPr>
+          <w:ilvl w:val="1"/>
+          <w:numId w:val="21"/>
+        </w:numPr>
+        <w:rPr>
+          <w:color w:val="156082" w:themeColor="accent1"/>
+        </w:rPr>
+      </w:pPr>
+      <w:bookmarkStart w:id="5" w:name="_Toc185173515"/>
+      <w:r>
+        <w:rPr>
+          <w:color w:val="156082" w:themeColor="accent1"/>
+        </w:rPr>
+        <w:t>Connect</w:t>
+      </w:r>
+      <w:bookmarkEnd w:id="5"/>
+      <w:r>
+        <w:rPr>
+          <w:color w:val="156082" w:themeColor="accent1"/>
+        </w:rPr>
+        <w:t xml:space="preserve"> </w:t>
+      </w:r>
+    </w:p>
+    <w:p>
+      <w:pPr>
+        <w:rPr>
+          <w:sz w:val="28"/>
+          <w:szCs w:val="28"/>
+        </w:rPr>
+      </w:pPr>
+      <w:r>
+        <w:rPr>
+          <w:sz w:val="28"/>
+          <w:szCs w:val="28"/>
+        </w:rPr>
+        <w:t xml:space="preserve">First </w:t>
+      </w:r>
+    </w:p>
+    <w:p>
+      <w:pPr>
+        <w:rPr>
+          <w:sz w:val="28"/>
+          <w:szCs w:val="28"/>
+        </w:rPr>
+      </w:pPr>
+    </w:p>
+    <w:p>
+      <w:pPr>
+        <w:pStyle w:val="Heading2"/>
+        <w:numPr>
+          <w:ilvl w:val="1"/>
+          <w:numId w:val="21"/>
+        </w:numPr>
+        <w:rPr>
+          <w:sz w:val="28"/>
+          <w:szCs w:val="28"/>
+        </w:rPr>
+      </w:pPr>
+      <w:bookmarkStart w:id="6" w:name="_Toc185173516"/>
+      <w:r>
+        <w:rPr>
+          <w:color w:val="156082" w:themeColor="accent1"/>
+        </w:rPr>
+        <w:t>Database</w:t>
+      </w:r>
+      <w:bookmarkEnd w:id="6"/>
+      <w:r>
+        <w:rPr>
+          <w:color w:val="156082" w:themeColor="accent1"/>
+        </w:rPr>
+        <w:t xml:space="preserve"> </w:t>
+      </w:r>
+    </w:p>
+    <w:p>
+      <w:pPr>
+        <w:rPr>
+          <w:sz w:val="28"/>
+          <w:szCs w:val="28"/>
+        </w:rPr>
+      </w:pPr>
+    </w:p>
+    <w:p>
+      <w:pPr>
+        <w:pStyle w:val="Heading2"/>
+        <w:numPr>
+          <w:ilvl w:val="1"/>
+          <w:numId w:val="21"/>
+        </w:numPr>
+        <w:rPr>
+          <w:color w:val="156082" w:themeColor="accent1"/>
+        </w:rPr>
+      </w:pPr>
+      <w:bookmarkStart w:id="7" w:name="_Toc185173517"/>
+      <w:r>
+        <w:rPr>
+          <w:color w:val="156082" w:themeColor="accent1"/>
+        </w:rPr>
+        <w:t>Insert</w:t>
+      </w:r>
+      <w:bookmarkEnd w:id="7"/>
+      <w:r>
+        <w:rPr>
+          <w:color w:val="156082" w:themeColor="accent1"/>
+        </w:rPr>
+        <w:t xml:space="preserve"> </w:t>
       </w:r>
     </w:p>
     <w:p>
@@ -2763,6 +3633,22 @@
           <w14:ligatures w14:val="none"/>
         </w:rPr>
       </w:pPr>
+      <w:r>
+        <w:rPr>
+          <w:sz w:val="28"/>
+          <w:szCs w:val="28"/>
+        </w:rPr>
+        <w:t xml:space="preserve">Once </w:t>
+      </w:r>
+    </w:p>
+    <w:p>
+      <w:pPr>
+        <w:spacing w:after="0" w:line="240" w:lineRule="auto"/>
+        <w:rPr>
+          <w:sz w:val="28"/>
+          <w:szCs w:val="28"/>
+        </w:rPr>
+      </w:pPr>
     </w:p>
     <w:p>
       <w:pPr>
@@ -2772,62 +3658,47 @@
           <w:numId w:val="1"/>
         </w:numPr>
         <w:rPr>
+          <w:sz w:val="28"/>
+          <w:szCs w:val="28"/>
+        </w:rPr>
+      </w:pPr>
+      <w:bookmarkStart w:id="8" w:name="_Toc185173518"/>
+      <w:r>
+        <w:rPr>
           <w:color w:val="156082" w:themeColor="accent1"/>
         </w:rPr>
-      </w:pPr>
-      <w:bookmarkStart w:id="4" w:name="_Toc185173513"/>
+        <w:t>Classification Report</w:t>
+      </w:r>
+      <w:bookmarkEnd w:id="8"/>
       <w:r>
         <w:rPr>
           <w:color w:val="156082" w:themeColor="accent1"/>
         </w:rPr>
-        <w:t>Dense Neural Network Model</w:t>
-      </w:r>
-      <w:bookmarkEnd w:id="4"/>
-      <w:r>
+        <w:t xml:space="preserve"> </w:t>
+      </w:r>
+    </w:p>
+    <w:p>
+      <w:pPr>
+        <w:rPr>
+          <w:sz w:val="28"/>
+          <w:szCs w:val="28"/>
+        </w:rPr>
+      </w:pPr>
+      <w:r>
+        <w:rPr>
+          <w:sz w:val="28"/>
+          <w:szCs w:val="28"/>
+        </w:rPr>
+        <w:t>length.</w:t>
+      </w:r>
+    </w:p>
+    <w:p>
+      <w:pPr>
+        <w:pStyle w:val="Heading1"/>
         <w:rPr>
           <w:color w:val="156082" w:themeColor="accent1"/>
         </w:rPr>
-        <w:t xml:space="preserve"> </w:t>
-      </w:r>
-    </w:p>
-    <w:p>
-      <w:pPr>
-        <w:rPr>
-          <w:sz w:val="28"/>
-          <w:szCs w:val="28"/>
-        </w:rPr>
-      </w:pPr>
-      <w:r>
-        <w:rPr>
-          <w:b/>
-          <w:bCs/>
-          <w:sz w:val="28"/>
-          <w:szCs w:val="28"/>
-        </w:rPr>
-        <w:t>Scope</w:t>
-      </w:r>
-    </w:p>
-    <w:p>
-      <w:pPr>
-        <w:rPr>
-          <w:sz w:val="28"/>
-          <w:szCs w:val="28"/>
-        </w:rPr>
-      </w:pPr>
-      <w:r>
-        <w:rPr>
-          <w:sz w:val="28"/>
-          <w:szCs w:val="28"/>
-        </w:rPr>
-        <w:t xml:space="preserve">. </w:t>
-      </w:r>
-      <w:r>
-        <w:rPr>
-          <w:sz w:val="28"/>
-          <w:szCs w:val="28"/>
-        </w:rPr>
-        <w:t xml:space="preserve"> </w:t>
-      </w:r>
+      </w:pPr>
     </w:p>
     <w:p>
       <w:pPr>
@@ -2837,153 +3708,22 @@
           <w:numId w:val="1"/>
         </w:numPr>
         <w:rPr>
-          <w:sz w:val="28"/>
-          <w:szCs w:val="28"/>
-        </w:rPr>
-      </w:pPr>
-      <w:bookmarkStart w:id="5" w:name="_Toc185173514"/>
-      <w:r>
-        <w:rPr>
           <w:color w:val="156082" w:themeColor="accent1"/>
         </w:rPr>
-        <w:lastRenderedPageBreak/>
-        <w:t>Hyperparameter Tuning</w:t>
-      </w:r>
-      <w:bookmarkEnd w:id="5"/>
+      </w:pPr>
+      <w:bookmarkStart w:id="9" w:name="_Toc185173519"/>
       <w:r>
         <w:rPr>
           <w:color w:val="156082" w:themeColor="accent1"/>
         </w:rPr>
-        <w:t xml:space="preserve"> </w:t>
-      </w:r>
-    </w:p>
-    <w:p>
-      <w:pPr>
-        <w:rPr>
-          <w:sz w:val="28"/>
-          <w:szCs w:val="28"/>
-        </w:rPr>
-      </w:pPr>
-      <w:r>
-        <w:rPr>
-          <w:sz w:val="28"/>
-          <w:szCs w:val="28"/>
-        </w:rPr>
-        <w:t>data.</w:t>
-      </w:r>
-    </w:p>
-    <w:p>
-      <w:pPr>
-        <w:pStyle w:val="Heading2"/>
-        <w:numPr>
-          <w:ilvl w:val="1"/>
-          <w:numId w:val="21"/>
-        </w:numPr>
-        <w:rPr>
-          <w:color w:val="156082" w:themeColor="accent1"/>
-        </w:rPr>
-      </w:pPr>
-      <w:bookmarkStart w:id="6" w:name="_Toc185173515"/>
-      <w:r>
-        <w:rPr>
-          <w:color w:val="156082" w:themeColor="accent1"/>
-        </w:rPr>
-        <w:t>Connect</w:t>
-      </w:r>
-      <w:bookmarkEnd w:id="6"/>
-      <w:r>
-        <w:rPr>
-          <w:color w:val="156082" w:themeColor="accent1"/>
-        </w:rPr>
-        <w:t xml:space="preserve"> </w:t>
-      </w:r>
-    </w:p>
-    <w:p>
-      <w:pPr>
-        <w:rPr>
-          <w:sz w:val="28"/>
-          <w:szCs w:val="28"/>
-        </w:rPr>
-      </w:pPr>
-      <w:r>
-        <w:rPr>
-          <w:sz w:val="28"/>
-          <w:szCs w:val="28"/>
-        </w:rPr>
-        <w:t xml:space="preserve">First </w:t>
-      </w:r>
-    </w:p>
-    <w:p>
-      <w:pPr>
-        <w:rPr>
-          <w:sz w:val="28"/>
-          <w:szCs w:val="28"/>
-        </w:rPr>
-      </w:pPr>
-    </w:p>
-    <w:p>
-      <w:pPr>
-        <w:pStyle w:val="Heading2"/>
-        <w:numPr>
-          <w:ilvl w:val="1"/>
-          <w:numId w:val="21"/>
-        </w:numPr>
-        <w:rPr>
-          <w:sz w:val="28"/>
-          <w:szCs w:val="28"/>
-        </w:rPr>
-      </w:pPr>
-      <w:bookmarkStart w:id="7" w:name="_Toc185173516"/>
-      <w:r>
-        <w:rPr>
-          <w:color w:val="156082" w:themeColor="accent1"/>
-        </w:rPr>
-        <w:t>Database</w:t>
-      </w:r>
-      <w:bookmarkEnd w:id="7"/>
-      <w:r>
-        <w:rPr>
-          <w:color w:val="156082" w:themeColor="accent1"/>
-        </w:rPr>
-        <w:t xml:space="preserve"> </w:t>
-      </w:r>
-    </w:p>
-    <w:p>
-      <w:pPr>
-        <w:rPr>
-          <w:sz w:val="28"/>
-          <w:szCs w:val="28"/>
-        </w:rPr>
-      </w:pPr>
-    </w:p>
-    <w:p>
-      <w:pPr>
-        <w:pStyle w:val="Heading2"/>
-        <w:numPr>
-          <w:ilvl w:val="1"/>
-          <w:numId w:val="21"/>
-        </w:numPr>
-        <w:rPr>
-          <w:color w:val="156082" w:themeColor="accent1"/>
-        </w:rPr>
-      </w:pPr>
-      <w:bookmarkStart w:id="8" w:name="_Toc185173517"/>
-      <w:r>
-        <w:rPr>
-          <w:color w:val="156082" w:themeColor="accent1"/>
-        </w:rPr>
-        <w:t>Insert</w:t>
-      </w:r>
-      <w:bookmarkEnd w:id="8"/>
-      <w:r>
-        <w:rPr>
-          <w:color w:val="156082" w:themeColor="accent1"/>
-        </w:rPr>
-        <w:t xml:space="preserve"> </w:t>
-      </w:r>
-    </w:p>
-    <w:p>
-      <w:pPr>
+        <w:t>References</w:t>
+      </w:r>
+      <w:bookmarkEnd w:id="9"/>
+    </w:p>
+    <w:p/>
+    <w:p>
+      <w:pPr>
+        <w:spacing w:after="0" w:line="240" w:lineRule="auto"/>
         <w:rPr>
           <w:rFonts w:ascii="Times New Roman" w:eastAsia="Times New Roman" w:hAnsi="Times New Roman" w:cs="Times New Roman"/>
           <w:kern w:val="0"/>
@@ -2995,96 +3735,6 @@
       </w:pPr>
       <w:r>
         <w:rPr>
-          <w:sz w:val="28"/>
-          <w:szCs w:val="28"/>
-        </w:rPr>
-        <w:t xml:space="preserve">Once </w:t>
-      </w:r>
-    </w:p>
-    <w:p>
-      <w:pPr>
-        <w:spacing w:after="0" w:line="240" w:lineRule="auto"/>
-        <w:rPr>
-          <w:sz w:val="28"/>
-          <w:szCs w:val="28"/>
-        </w:rPr>
-      </w:pPr>
-    </w:p>
-    <w:p>
-      <w:pPr>
-        <w:pStyle w:val="Heading1"/>
-        <w:numPr>
-          <w:ilvl w:val="0"/>
-          <w:numId w:val="1"/>
-        </w:numPr>
-        <w:rPr>
-          <w:sz w:val="28"/>
-          <w:szCs w:val="28"/>
-        </w:rPr>
-      </w:pPr>
-      <w:bookmarkStart w:id="9" w:name="_Toc185173518"/>
-      <w:r>
-        <w:rPr>
-          <w:color w:val="156082" w:themeColor="accent1"/>
-        </w:rPr>
-        <w:t>Classification Report</w:t>
-      </w:r>
-      <w:bookmarkEnd w:id="9"/>
-      <w:r>
-        <w:rPr>
-          <w:color w:val="156082" w:themeColor="accent1"/>
-        </w:rPr>
-        <w:t xml:space="preserve"> </w:t>
-      </w:r>
-    </w:p>
-    <w:p>
-      <w:pPr>
-        <w:rPr>
-          <w:sz w:val="28"/>
-          <w:szCs w:val="28"/>
-        </w:rPr>
-      </w:pPr>
-      <w:r>
-        <w:rPr>
-          <w:sz w:val="28"/>
-          <w:szCs w:val="28"/>
-        </w:rPr>
-        <w:t>length.</w:t>
-      </w:r>
-    </w:p>
-    <w:p>
-      <w:pPr>
-        <w:pStyle w:val="Heading1"/>
-        <w:rPr>
-          <w:color w:val="156082" w:themeColor="accent1"/>
-        </w:rPr>
-      </w:pPr>
-    </w:p>
-    <w:p>
-      <w:pPr>
-        <w:pStyle w:val="Heading1"/>
-        <w:numPr>
-          <w:ilvl w:val="0"/>
-          <w:numId w:val="1"/>
-        </w:numPr>
-        <w:rPr>
-          <w:color w:val="156082" w:themeColor="accent1"/>
-        </w:rPr>
-      </w:pPr>
-      <w:bookmarkStart w:id="10" w:name="_Toc185173519"/>
-      <w:r>
-        <w:rPr>
-          <w:color w:val="156082" w:themeColor="accent1"/>
-        </w:rPr>
-        <w:t>References</w:t>
-      </w:r>
-      <w:bookmarkEnd w:id="10"/>
-    </w:p>
-    <w:p/>
-    <w:p>
-      <w:pPr>
-        <w:spacing w:after="0" w:line="240" w:lineRule="auto"/>
-        <w:rPr>
           <w:rFonts w:ascii="Times New Roman" w:eastAsia="Times New Roman" w:hAnsi="Times New Roman" w:cs="Times New Roman"/>
           <w:kern w:val="0"/>
           <w:sz w:val="24"/>
@@ -3092,8 +3742,63 @@
           <w:lang w:eastAsia="en-IE"/>
           <w14:ligatures w14:val="none"/>
         </w:rPr>
-      </w:pPr>
-      <w:r>
+        <w:t>(Melanie)</w:t>
+      </w:r>
+    </w:p>
+    <w:p>
+      <w:pPr>
+        <w:pStyle w:val="NormalWeb"/>
+        <w:spacing w:before="0" w:beforeAutospacing="0" w:after="0" w:afterAutospacing="0" w:line="480" w:lineRule="auto"/>
+        <w:ind w:left="720" w:hanging="720"/>
+      </w:pPr>
+      <w:r>
+        <w:t xml:space="preserve">Melanie. “Dense Neural Networks: Understanding Their Structure and Function.” </w:t>
+      </w:r>
+      <w:r>
+        <w:rPr>
+          <w:i/>
+          <w:iCs/>
+        </w:rPr>
+        <w:t xml:space="preserve">Data Science Courses | </w:t>
+      </w:r>
+      <w:proofErr w:type="spellStart"/>
+      <w:r>
+        <w:rPr>
+          <w:i/>
+          <w:iCs/>
+        </w:rPr>
+        <w:t>DataScientest</w:t>
+      </w:r>
+      <w:proofErr w:type="spellEnd"/>
+      <w:r>
+        <w:t>, 5 Mar. 2024, datascientest.com/en/dense-neural-networks-understanding-their-structure-and-function.</w:t>
+      </w:r>
+    </w:p>
+    <w:p>
+      <w:pPr>
+        <w:rPr>
+          <w:sz w:val="24"/>
+          <w:szCs w:val="24"/>
+        </w:rPr>
+      </w:pPr>
+      <w:r>
+        <w:rPr>
+          <w:sz w:val="28"/>
+          <w:szCs w:val="28"/>
+        </w:rPr>
+        <w:t>Available at:</w:t>
+      </w:r>
+      <w:r>
+        <w:rPr>
+          <w:sz w:val="24"/>
+          <w:szCs w:val="24"/>
+        </w:rPr>
+        <w:t xml:space="preserve"> </w:t>
+      </w:r>
+    </w:p>
+    <w:p>
+      <w:pPr>
+        <w:spacing w:after="0" w:line="240" w:lineRule="auto"/>
         <w:rPr>
           <w:rFonts w:ascii="Times New Roman" w:eastAsia="Times New Roman" w:hAnsi="Times New Roman" w:cs="Times New Roman"/>
           <w:kern w:val="0"/>
@@ -3102,73 +3807,8 @@
           <w:lang w:eastAsia="en-IE"/>
           <w14:ligatures w14:val="none"/>
         </w:rPr>
-        <w:t>(Melanie)</w:t>
-      </w:r>
-    </w:p>
-    <w:p>
-      <w:pPr>
-        <w:pStyle w:val="NormalWeb"/>
-        <w:spacing w:before="0" w:beforeAutospacing="0" w:after="0" w:afterAutospacing="0" w:line="480" w:lineRule="auto"/>
-        <w:ind w:left="720" w:hanging="720"/>
-      </w:pPr>
-      <w:r>
-        <w:t xml:space="preserve">Melanie. “Dense Neural Networks: Understanding Their Structure and Function.” </w:t>
-      </w:r>
-      <w:r>
-        <w:rPr>
-          <w:i/>
-          <w:iCs/>
-        </w:rPr>
-        <w:t xml:space="preserve">Data Science Courses | </w:t>
-      </w:r>
-      <w:proofErr w:type="spellStart"/>
-      <w:r>
-        <w:rPr>
-          <w:i/>
-          <w:iCs/>
-        </w:rPr>
-        <w:t>DataScientest</w:t>
-      </w:r>
-      <w:proofErr w:type="spellEnd"/>
-      <w:r>
-        <w:t>, 5 Mar. 2024, datascientest.com/en/dense-neural-networks-understanding-their-structure-and-function.</w:t>
-      </w:r>
-    </w:p>
-    <w:p>
-      <w:pPr>
-        <w:rPr>
-          <w:sz w:val="24"/>
-          <w:szCs w:val="24"/>
-        </w:rPr>
-      </w:pPr>
-      <w:r>
-        <w:rPr>
-          <w:sz w:val="28"/>
-          <w:szCs w:val="28"/>
-        </w:rPr>
-        <w:t>Available at:</w:t>
-      </w:r>
-      <w:r>
-        <w:rPr>
-          <w:sz w:val="24"/>
-          <w:szCs w:val="24"/>
-        </w:rPr>
-        <w:t xml:space="preserve"> </w:t>
-      </w:r>
-    </w:p>
-    <w:p>
-      <w:pPr>
-        <w:spacing w:after="0" w:line="240" w:lineRule="auto"/>
-        <w:rPr>
-          <w:rFonts w:ascii="Times New Roman" w:eastAsia="Times New Roman" w:hAnsi="Times New Roman" w:cs="Times New Roman"/>
-          <w:kern w:val="0"/>
-          <w:sz w:val="24"/>
-          <w:szCs w:val="24"/>
-          <w:lang w:eastAsia="en-IE"/>
-          <w14:ligatures w14:val="none"/>
-        </w:rPr>
-      </w:pPr>
-      <w:hyperlink r:id="rId12" w:history="1">
+      </w:pPr>
+      <w:hyperlink r:id="rId20" w:history="1">
         <w:r>
           <w:rPr>
             <w:rStyle w:val="Hyperlink"/>
@@ -3338,6 +3978,83 @@
     </w:p>
     <w:p>
       <w:pPr>
+        <w:spacing w:after="0" w:line="240" w:lineRule="auto"/>
+        <w:rPr>
+          <w:rFonts w:ascii="Times New Roman" w:eastAsia="Times New Roman" w:hAnsi="Times New Roman" w:cs="Times New Roman"/>
+          <w:kern w:val="0"/>
+          <w:sz w:val="24"/>
+          <w:szCs w:val="24"/>
+          <w:lang w:eastAsia="en-IE"/>
+          <w14:ligatures w14:val="none"/>
+        </w:rPr>
+      </w:pPr>
+      <w:r>
+        <w:rPr>
+          <w:rFonts w:ascii="Times New Roman" w:eastAsia="Times New Roman" w:hAnsi="Times New Roman" w:cs="Times New Roman"/>
+          <w:kern w:val="0"/>
+          <w:sz w:val="24"/>
+          <w:szCs w:val="24"/>
+          <w:lang w:eastAsia="en-IE"/>
+          <w14:ligatures w14:val="none"/>
+        </w:rPr>
+        <w:t>(Tariq A)</w:t>
+      </w:r>
+    </w:p>
+    <w:p>
+      <w:pPr>
+        <w:pStyle w:val="NormalWeb"/>
+        <w:spacing w:before="0" w:beforeAutospacing="0" w:after="0" w:afterAutospacing="0" w:line="480" w:lineRule="auto"/>
+        <w:ind w:left="720" w:hanging="720"/>
+      </w:pPr>
+      <w:r>
+        <w:t xml:space="preserve">Tariq A. “Exploratory Data Analysis (EDA) Is a Critical Step in the Machine Learning Process. It Involves Examining Datasets to Uncover Patterns, Spot Anomalies, and Test Hypotheses before Moving on to Model Building.” </w:t>
+      </w:r>
+      <w:r>
+        <w:rPr>
+          <w:i/>
+          <w:iCs/>
+        </w:rPr>
+        <w:t>Linkedin.com</w:t>
+      </w:r>
+      <w:r>
+        <w:t>, 21 Aug. 2024, www.linkedin.com/pulse/comprehensive-guide-exploratory-data-analysis-eda-machine-tariq-ali-lnwmc/. Accessed 15 Dec. 2024.</w:t>
+      </w:r>
+    </w:p>
+    <w:p>
+      <w:pPr>
+        <w:rPr>
+          <w:rStyle w:val="Hyperlink"/>
+          <w:sz w:val="24"/>
+          <w:szCs w:val="24"/>
+        </w:rPr>
+      </w:pPr>
+      <w:r>
+        <w:rPr>
+          <w:sz w:val="28"/>
+          <w:szCs w:val="28"/>
+        </w:rPr>
+        <w:t>Available at:</w:t>
+      </w:r>
+    </w:p>
+    <w:p>
+      <w:pPr>
+        <w:rPr>
+          <w:rStyle w:val="Hyperlink"/>
+          <w:sz w:val="24"/>
+          <w:szCs w:val="24"/>
+        </w:rPr>
+      </w:pPr>
+      <w:r>
+        <w:rPr>
+          <w:rStyle w:val="Hyperlink"/>
+          <w:sz w:val="24"/>
+          <w:szCs w:val="24"/>
+        </w:rPr>
+        <w:t>https://www.linkedin.com/pulse/comprehensive-guide-exploratory-data-analysis-eda-machine-tariq-ali-lnwmc/</w:t>
+      </w:r>
+    </w:p>
+    <w:p>
+      <w:pPr>
         <w:pStyle w:val="Heading1"/>
         <w:numPr>
           <w:ilvl w:val="0"/>
@@ -3347,14 +4064,14 @@
           <w:color w:val="156082" w:themeColor="accent1"/>
         </w:rPr>
       </w:pPr>
-      <w:bookmarkStart w:id="11" w:name="_Toc185173520"/>
+      <w:bookmarkStart w:id="10" w:name="_Toc185173520"/>
       <w:r>
         <w:rPr>
           <w:color w:val="156082" w:themeColor="accent1"/>
         </w:rPr>
         <w:t>GitHub Link</w:t>
       </w:r>
-      <w:bookmarkEnd w:id="11"/>
+      <w:bookmarkEnd w:id="10"/>
     </w:p>
     <w:p/>
     <w:p>
@@ -3364,7 +4081,7 @@
           <w:szCs w:val="28"/>
         </w:rPr>
       </w:pPr>
-      <w:hyperlink r:id="rId13" w:history="1">
+      <w:hyperlink r:id="rId21" w:history="1">
         <w:r>
           <w:rPr>
             <w:rStyle w:val="Hyperlink"/>
@@ -3376,7 +4093,7 @@
       </w:hyperlink>
     </w:p>
     <w:sectPr>
-      <w:footerReference w:type="default" r:id="rId14"/>
+      <w:footerReference w:type="default" r:id="rId22"/>
       <w:pgSz w:w="11906" w:h="16838"/>
       <w:pgMar w:top="1440" w:right="1440" w:bottom="1440" w:left="1440" w:header="708" w:footer="708" w:gutter="0"/>
       <w:pgNumType w:start="1"/>

</xml_diff>

<commit_message>
CA2 Report - Model training and fit completed
</commit_message>
<xml_diff>
--- a/CA2 - Programming for AI.docx
+++ b/CA2 - Programming for AI.docx
@@ -3178,7 +3178,35 @@
           <w:sz w:val="28"/>
           <w:szCs w:val="28"/>
         </w:rPr>
-        <w:t>It is important to make sure that there is no duplicated rows in the dataset. In order to verify, we can use function ‘DUPLICATED’ and duplicate rows can be deleted using function ‘DROP_DUPLICATES’</w:t>
+        <w:t xml:space="preserve">It is important to make sure that there </w:t>
+      </w:r>
+      <w:r>
+        <w:rPr>
+          <w:sz w:val="28"/>
+          <w:szCs w:val="28"/>
+        </w:rPr>
+        <w:t>are</w:t>
+      </w:r>
+      <w:r>
+        <w:rPr>
+          <w:sz w:val="28"/>
+          <w:szCs w:val="28"/>
+        </w:rPr>
+        <w:t xml:space="preserve"> no duplicated rows in the dataset. </w:t>
+      </w:r>
+      <w:r>
+        <w:rPr>
+          <w:sz w:val="28"/>
+          <w:szCs w:val="28"/>
+        </w:rPr>
+        <w:t>To</w:t>
+      </w:r>
+      <w:r>
+        <w:rPr>
+          <w:sz w:val="28"/>
+          <w:szCs w:val="28"/>
+        </w:rPr>
+        <w:t xml:space="preserve"> verify, we can use function ‘DUPLICATED’ and duplicate rows can be deleted using function ‘DROP_DUPLICATES’</w:t>
       </w:r>
     </w:p>
     <w:p>
@@ -3232,6 +3260,150 @@
     </w:p>
     <w:p>
       <w:pPr>
+        <w:rPr>
+          <w:sz w:val="28"/>
+          <w:szCs w:val="28"/>
+        </w:rPr>
+      </w:pPr>
+      <w:r>
+        <w:rPr>
+          <w:sz w:val="28"/>
+          <w:szCs w:val="28"/>
+        </w:rPr>
+        <w:lastRenderedPageBreak/>
+        <w:t>Descriptive statistics</w:t>
+      </w:r>
+      <w:r>
+        <w:rPr>
+          <w:sz w:val="28"/>
+          <w:szCs w:val="28"/>
+        </w:rPr>
+        <w:t xml:space="preserve"> of the dataset can be observed using function ‘describe’. This will return the total count, mean, std, min,</w:t>
+      </w:r>
+      <w:r>
+        <w:rPr>
+          <w:sz w:val="28"/>
+          <w:szCs w:val="28"/>
+        </w:rPr>
+        <w:t xml:space="preserve"> max,</w:t>
+      </w:r>
+      <w:r>
+        <w:rPr>
+          <w:sz w:val="28"/>
+          <w:szCs w:val="28"/>
+        </w:rPr>
+        <w:t xml:space="preserve"> 25%, 50%</w:t>
+      </w:r>
+      <w:r>
+        <w:rPr>
+          <w:sz w:val="28"/>
+          <w:szCs w:val="28"/>
+        </w:rPr>
+        <w:t xml:space="preserve"> and </w:t>
+      </w:r>
+      <w:r>
+        <w:rPr>
+          <w:sz w:val="28"/>
+          <w:szCs w:val="28"/>
+        </w:rPr>
+        <w:t>75%</w:t>
+      </w:r>
+      <w:r>
+        <w:rPr>
+          <w:sz w:val="28"/>
+          <w:szCs w:val="28"/>
+        </w:rPr>
+        <w:t xml:space="preserve"> percentiles</w:t>
+      </w:r>
+      <w:r>
+        <w:rPr>
+          <w:sz w:val="28"/>
+          <w:szCs w:val="28"/>
+        </w:rPr>
+        <w:t xml:space="preserve"> values for each column.</w:t>
+      </w:r>
+      <w:r>
+        <w:rPr>
+          <w:sz w:val="28"/>
+          <w:szCs w:val="28"/>
+        </w:rPr>
+        <w:t xml:space="preserve"> </w:t>
+      </w:r>
+      <w:r>
+        <w:rPr>
+          <w:sz w:val="28"/>
+          <w:szCs w:val="28"/>
+        </w:rPr>
+        <w:br/>
+        <w:t xml:space="preserve">We can derive the skewness using the difference between the value of two percentiles and outliers can </w:t>
+      </w:r>
+      <w:r>
+        <w:rPr>
+          <w:sz w:val="28"/>
+          <w:szCs w:val="28"/>
+        </w:rPr>
+        <w:t>also be derived.</w:t>
+      </w:r>
+    </w:p>
+    <w:p>
+      <w:pPr>
+        <w:rPr>
+          <w:sz w:val="28"/>
+          <w:szCs w:val="28"/>
+        </w:rPr>
+      </w:pPr>
+      <w:r>
+        <w:rPr>
+          <w:sz w:val="28"/>
+          <w:szCs w:val="28"/>
+        </w:rPr>
+        <w:drawing>
+          <wp:inline distT="0" distB="0" distL="0" distR="0" wp14:anchorId="427E3E31" wp14:editId="0024ACC8">
+            <wp:extent cx="5378726" cy="2101958"/>
+            <wp:effectExtent l="0" t="0" r="0" b="0"/>
+            <wp:docPr id="1187225795" name="Picture 1"/>
+            <wp:cNvGraphicFramePr>
+              <a:graphicFrameLocks xmlns:a="http://schemas.openxmlformats.org/drawingml/2006/main" noChangeAspect="1"/>
+            </wp:cNvGraphicFramePr>
+            <a:graphic xmlns:a="http://schemas.openxmlformats.org/drawingml/2006/main">
+              <a:graphicData uri="http://schemas.openxmlformats.org/drawingml/2006/picture">
+                <pic:pic xmlns:pic="http://schemas.openxmlformats.org/drawingml/2006/picture">
+                  <pic:nvPicPr>
+                    <pic:cNvPr id="1187225795" name=""/>
+                    <pic:cNvPicPr/>
+                  </pic:nvPicPr>
+                  <pic:blipFill>
+                    <a:blip r:embed="rId19"/>
+                    <a:stretch>
+                      <a:fillRect/>
+                    </a:stretch>
+                  </pic:blipFill>
+                  <pic:spPr>
+                    <a:xfrm>
+                      <a:off x="0" y="0"/>
+                      <a:ext cx="5378726" cy="2101958"/>
+                    </a:xfrm>
+                    <a:prstGeom prst="rect">
+                      <a:avLst/>
+                    </a:prstGeom>
+                  </pic:spPr>
+                </pic:pic>
+              </a:graphicData>
+            </a:graphic>
+          </wp:inline>
+        </w:drawing>
+      </w:r>
+    </w:p>
+    <w:p>
+      <w:pPr>
+        <w:rPr>
+          <w:sz w:val="28"/>
+          <w:szCs w:val="28"/>
+        </w:rPr>
+      </w:pPr>
+    </w:p>
+    <w:p>
+      <w:pPr>
         <w:pStyle w:val="Heading2"/>
         <w:numPr>
           <w:ilvl w:val="0"/>
@@ -3239,80 +3411,80 @@
         </w:numPr>
       </w:pPr>
       <w:r>
+        <w:t xml:space="preserve">Visualize and Examine the Relationship </w:t>
+      </w:r>
+      <w:r>
+        <w:t>Between</w:t>
+      </w:r>
+      <w:r>
+        <w:t xml:space="preserve"> Variables</w:t>
+      </w:r>
+    </w:p>
+    <w:p/>
+    <w:p>
+      <w:pPr>
+        <w:rPr>
+          <w:sz w:val="28"/>
+          <w:szCs w:val="28"/>
+        </w:rPr>
+      </w:pPr>
+      <w:r>
+        <w:rPr>
+          <w:sz w:val="28"/>
+          <w:szCs w:val="28"/>
+        </w:rPr>
+        <w:t>Correlation matrix helps in identifying the relationship between 2 features. Correlation value of 0 indicates no relationship between 2 features. Correlation value of 1 indicates both are strongly proportionate relationship. This means that value for both features increase or decreases at a constant ratio.</w:t>
+      </w:r>
+      <w:r>
+        <w:rPr>
+          <w:sz w:val="28"/>
+          <w:szCs w:val="28"/>
+        </w:rPr>
+        <w:t xml:space="preserve"> </w:t>
+      </w:r>
+      <w:r>
+        <w:rPr>
+          <w:sz w:val="28"/>
+          <w:szCs w:val="28"/>
+        </w:rPr>
+        <w:t>Correlation value of -1 indicates that both are disproportionate to each other.</w:t>
+      </w:r>
+    </w:p>
+    <w:p>
+      <w:pPr>
+        <w:rPr>
+          <w:sz w:val="28"/>
+          <w:szCs w:val="28"/>
+        </w:rPr>
+      </w:pPr>
+      <w:r>
+        <w:rPr>
+          <w:sz w:val="28"/>
+          <w:szCs w:val="28"/>
+        </w:rPr>
+        <w:t>Two important libraries namely, SEABORN and MATPLOTLIB is used derive the correlation matrix.</w:t>
+      </w:r>
+      <w:r>
+        <w:rPr>
+          <w:sz w:val="28"/>
+          <w:szCs w:val="28"/>
+        </w:rPr>
+        <w:br/>
+      </w:r>
+    </w:p>
+    <w:p>
+      <w:pPr>
+        <w:rPr>
+          <w:sz w:val="28"/>
+          <w:szCs w:val="28"/>
+        </w:rPr>
+      </w:pPr>
+      <w:r>
+        <w:rPr>
+          <w:sz w:val="28"/>
+          <w:szCs w:val="28"/>
+        </w:rPr>
         <w:lastRenderedPageBreak/>
-        <w:t xml:space="preserve">Visualize and Examine the Relationship </w:t>
-      </w:r>
-      <w:r>
-        <w:t>Between</w:t>
-      </w:r>
-      <w:r>
-        <w:t xml:space="preserve"> Variables</w:t>
-      </w:r>
-    </w:p>
-    <w:p/>
-    <w:p>
-      <w:pPr>
-        <w:rPr>
-          <w:sz w:val="28"/>
-          <w:szCs w:val="28"/>
-        </w:rPr>
-      </w:pPr>
-      <w:r>
-        <w:rPr>
-          <w:sz w:val="28"/>
-          <w:szCs w:val="28"/>
-        </w:rPr>
-        <w:t>Correlation matrix helps in identifying the relationship between 2 features. Correlation value of 0 indicates no relationship between 2 features. Correlation value of 1 indicates both are strongly proportionate relationship. This means that value for both features increase or decreases at a constant ratio.</w:t>
-      </w:r>
-      <w:r>
-        <w:rPr>
-          <w:sz w:val="28"/>
-          <w:szCs w:val="28"/>
-        </w:rPr>
-        <w:t xml:space="preserve"> </w:t>
-      </w:r>
-      <w:r>
-        <w:rPr>
-          <w:sz w:val="28"/>
-          <w:szCs w:val="28"/>
-        </w:rPr>
-        <w:t>Correlation value of -1 indicates that both are disproportionate to each other.</w:t>
-      </w:r>
-    </w:p>
-    <w:p>
-      <w:pPr>
-        <w:rPr>
-          <w:sz w:val="28"/>
-          <w:szCs w:val="28"/>
-        </w:rPr>
-      </w:pPr>
-      <w:r>
-        <w:rPr>
-          <w:sz w:val="28"/>
-          <w:szCs w:val="28"/>
-        </w:rPr>
-        <w:t>Two important libraries namely, SEABORN and MATPLOTLIB is used derive the correlation matrix.</w:t>
-      </w:r>
-      <w:r>
-        <w:rPr>
-          <w:sz w:val="28"/>
-          <w:szCs w:val="28"/>
-        </w:rPr>
-        <w:br/>
-      </w:r>
-    </w:p>
-    <w:p>
-      <w:pPr>
-        <w:rPr>
-          <w:sz w:val="28"/>
-          <w:szCs w:val="28"/>
-        </w:rPr>
-      </w:pPr>
-      <w:r>
-        <w:rPr>
-          <w:sz w:val="28"/>
-          <w:szCs w:val="28"/>
-        </w:rPr>
         <w:drawing>
           <wp:inline distT="0" distB="0" distL="0" distR="0" wp14:anchorId="1102A7C1" wp14:editId="66AEA89F">
             <wp:extent cx="5731510" cy="5415280"/>
@@ -3329,7 +3501,7 @@
                     <pic:cNvPicPr/>
                   </pic:nvPicPr>
                   <pic:blipFill>
-                    <a:blip r:embed="rId19"/>
+                    <a:blip r:embed="rId20"/>
                     <a:stretch>
                       <a:fillRect/>
                     </a:stretch>
@@ -3404,6 +3576,182 @@
           <w:szCs w:val="28"/>
         </w:rPr>
       </w:pPr>
+      <w:r>
+        <w:rPr>
+          <w:sz w:val="28"/>
+          <w:szCs w:val="28"/>
+        </w:rPr>
+        <w:t>Visualization is a</w:t>
+      </w:r>
+      <w:r>
+        <w:rPr>
+          <w:sz w:val="28"/>
+          <w:szCs w:val="28"/>
+        </w:rPr>
+        <w:t xml:space="preserve">n important activity during </w:t>
+      </w:r>
+      <w:r>
+        <w:rPr>
+          <w:sz w:val="28"/>
+          <w:szCs w:val="28"/>
+        </w:rPr>
+        <w:t>EDA</w:t>
+      </w:r>
+      <w:r>
+        <w:rPr>
+          <w:sz w:val="28"/>
+          <w:szCs w:val="28"/>
+        </w:rPr>
+        <w:t>.</w:t>
+      </w:r>
+      <w:r>
+        <w:rPr>
+          <w:sz w:val="28"/>
+          <w:szCs w:val="28"/>
+        </w:rPr>
+        <w:t xml:space="preserve"> </w:t>
+      </w:r>
+      <w:r>
+        <w:rPr>
+          <w:sz w:val="28"/>
+          <w:szCs w:val="28"/>
+        </w:rPr>
+        <w:t xml:space="preserve">This </w:t>
+      </w:r>
+      <w:r>
+        <w:rPr>
+          <w:sz w:val="28"/>
+          <w:szCs w:val="28"/>
+        </w:rPr>
+        <w:t>enabl</w:t>
+      </w:r>
+      <w:r>
+        <w:rPr>
+          <w:sz w:val="28"/>
+          <w:szCs w:val="28"/>
+        </w:rPr>
+        <w:t>es us</w:t>
+      </w:r>
+      <w:r>
+        <w:rPr>
+          <w:sz w:val="28"/>
+          <w:szCs w:val="28"/>
+        </w:rPr>
+        <w:t xml:space="preserve"> </w:t>
+      </w:r>
+      <w:r>
+        <w:rPr>
+          <w:sz w:val="28"/>
+          <w:szCs w:val="28"/>
+        </w:rPr>
+        <w:t>to see</w:t>
+      </w:r>
+      <w:r>
+        <w:rPr>
+          <w:sz w:val="28"/>
+          <w:szCs w:val="28"/>
+        </w:rPr>
+        <w:t xml:space="preserve"> </w:t>
+      </w:r>
+      <w:r>
+        <w:rPr>
+          <w:sz w:val="28"/>
+          <w:szCs w:val="28"/>
+        </w:rPr>
+        <w:t xml:space="preserve">the </w:t>
+      </w:r>
+      <w:r>
+        <w:rPr>
+          <w:sz w:val="28"/>
+          <w:szCs w:val="28"/>
+        </w:rPr>
+        <w:t>high-level</w:t>
+      </w:r>
+      <w:r>
+        <w:rPr>
+          <w:sz w:val="28"/>
+          <w:szCs w:val="28"/>
+        </w:rPr>
+        <w:t xml:space="preserve"> distribution of data</w:t>
+      </w:r>
+      <w:r>
+        <w:rPr>
+          <w:sz w:val="28"/>
+          <w:szCs w:val="28"/>
+        </w:rPr>
+        <w:t xml:space="preserve"> and the patterns associated in it</w:t>
+      </w:r>
+      <w:r>
+        <w:rPr>
+          <w:sz w:val="28"/>
+          <w:szCs w:val="28"/>
+        </w:rPr>
+        <w:t xml:space="preserve">. </w:t>
+      </w:r>
+      <w:r>
+        <w:rPr>
+          <w:sz w:val="28"/>
+          <w:szCs w:val="28"/>
+        </w:rPr>
+        <w:t xml:space="preserve">Common types of visualizations </w:t>
+      </w:r>
+      <w:r>
+        <w:rPr>
+          <w:sz w:val="28"/>
+          <w:szCs w:val="28"/>
+        </w:rPr>
+        <w:t>are histograms, box plots, scatter plots, heat maps etc.</w:t>
+      </w:r>
+    </w:p>
+    <w:p>
+      <w:pPr>
+        <w:rPr>
+          <w:sz w:val="28"/>
+          <w:szCs w:val="28"/>
+        </w:rPr>
+      </w:pPr>
+      <w:r>
+        <w:rPr>
+          <w:sz w:val="28"/>
+          <w:szCs w:val="28"/>
+        </w:rPr>
+        <w:lastRenderedPageBreak/>
+        <w:drawing>
+          <wp:inline distT="0" distB="0" distL="0" distR="0" wp14:anchorId="1DF0F701" wp14:editId="4F993418">
+            <wp:extent cx="5731510" cy="5794375"/>
+            <wp:effectExtent l="0" t="0" r="2540" b="0"/>
+            <wp:docPr id="31283801" name="Picture 1"/>
+            <wp:cNvGraphicFramePr>
+              <a:graphicFrameLocks xmlns:a="http://schemas.openxmlformats.org/drawingml/2006/main" noChangeAspect="1"/>
+            </wp:cNvGraphicFramePr>
+            <a:graphic xmlns:a="http://schemas.openxmlformats.org/drawingml/2006/main">
+              <a:graphicData uri="http://schemas.openxmlformats.org/drawingml/2006/picture">
+                <pic:pic xmlns:pic="http://schemas.openxmlformats.org/drawingml/2006/picture">
+                  <pic:nvPicPr>
+                    <pic:cNvPr id="31283801" name=""/>
+                    <pic:cNvPicPr/>
+                  </pic:nvPicPr>
+                  <pic:blipFill>
+                    <a:blip r:embed="rId21"/>
+                    <a:stretch>
+                      <a:fillRect/>
+                    </a:stretch>
+                  </pic:blipFill>
+                  <pic:spPr>
+                    <a:xfrm>
+                      <a:off x="0" y="0"/>
+                      <a:ext cx="5731510" cy="5794375"/>
+                    </a:xfrm>
+                    <a:prstGeom prst="rect">
+                      <a:avLst/>
+                    </a:prstGeom>
+                  </pic:spPr>
+                </pic:pic>
+              </a:graphicData>
+            </a:graphic>
+          </wp:inline>
+        </w:drawing>
+      </w:r>
     </w:p>
     <w:p>
       <w:pPr>
@@ -3440,12 +3788,415 @@
       </w:pPr>
       <w:r>
         <w:rPr>
-          <w:b/>
-          <w:bCs/>
-          <w:sz w:val="28"/>
-          <w:szCs w:val="28"/>
-        </w:rPr>
-        <w:t>Scope</w:t>
+          <w:sz w:val="28"/>
+          <w:szCs w:val="28"/>
+        </w:rPr>
+        <w:t>To build a working model, the first step is to load the relevant libraries and then split the actual dataset into training and testing. For this purpose, we use the ‘</w:t>
+      </w:r>
+      <w:proofErr w:type="spellStart"/>
+      <w:r>
+        <w:rPr>
+          <w:sz w:val="28"/>
+          <w:szCs w:val="28"/>
+        </w:rPr>
+        <w:t>train_test_split</w:t>
+      </w:r>
+      <w:proofErr w:type="spellEnd"/>
+      <w:r>
+        <w:rPr>
+          <w:sz w:val="28"/>
+          <w:szCs w:val="28"/>
+        </w:rPr>
+        <w:t>’ function and split the total dataset into to 80/20 ratio with condition ‘</w:t>
+      </w:r>
+      <w:proofErr w:type="spellStart"/>
+      <w:r>
+        <w:rPr>
+          <w:sz w:val="28"/>
+          <w:szCs w:val="28"/>
+        </w:rPr>
+        <w:t>random_state</w:t>
+      </w:r>
+      <w:proofErr w:type="spellEnd"/>
+      <w:r>
+        <w:rPr>
+          <w:sz w:val="28"/>
+          <w:szCs w:val="28"/>
+        </w:rPr>
+        <w:t>’ 42.</w:t>
+      </w:r>
+    </w:p>
+    <w:p>
+      <w:pPr>
+        <w:rPr>
+          <w:sz w:val="28"/>
+          <w:szCs w:val="28"/>
+        </w:rPr>
+      </w:pPr>
+      <w:r>
+        <w:rPr>
+          <w:sz w:val="28"/>
+          <w:szCs w:val="28"/>
+        </w:rPr>
+        <w:t>After splitting the data into train and test, we can check the total number of data available for each of the process by using the ’shape’ parameter of data frame.</w:t>
+      </w:r>
+    </w:p>
+    <w:p>
+      <w:pPr>
+        <w:rPr>
+          <w:sz w:val="28"/>
+          <w:szCs w:val="28"/>
+        </w:rPr>
+      </w:pPr>
+      <w:r>
+        <w:rPr>
+          <w:sz w:val="28"/>
+          <w:szCs w:val="28"/>
+        </w:rPr>
+        <w:lastRenderedPageBreak/>
+        <w:drawing>
+          <wp:inline distT="0" distB="0" distL="0" distR="0" wp14:anchorId="4CC1AA4B" wp14:editId="3CAEE6DF">
+            <wp:extent cx="4153113" cy="1371670"/>
+            <wp:effectExtent l="0" t="0" r="0" b="0"/>
+            <wp:docPr id="1873634376" name="Picture 1"/>
+            <wp:cNvGraphicFramePr>
+              <a:graphicFrameLocks xmlns:a="http://schemas.openxmlformats.org/drawingml/2006/main" noChangeAspect="1"/>
+            </wp:cNvGraphicFramePr>
+            <a:graphic xmlns:a="http://schemas.openxmlformats.org/drawingml/2006/main">
+              <a:graphicData uri="http://schemas.openxmlformats.org/drawingml/2006/picture">
+                <pic:pic xmlns:pic="http://schemas.openxmlformats.org/drawingml/2006/picture">
+                  <pic:nvPicPr>
+                    <pic:cNvPr id="1873634376" name=""/>
+                    <pic:cNvPicPr/>
+                  </pic:nvPicPr>
+                  <pic:blipFill>
+                    <a:blip r:embed="rId22"/>
+                    <a:stretch>
+                      <a:fillRect/>
+                    </a:stretch>
+                  </pic:blipFill>
+                  <pic:spPr>
+                    <a:xfrm>
+                      <a:off x="0" y="0"/>
+                      <a:ext cx="4153113" cy="1371670"/>
+                    </a:xfrm>
+                    <a:prstGeom prst="rect">
+                      <a:avLst/>
+                    </a:prstGeom>
+                  </pic:spPr>
+                </pic:pic>
+              </a:graphicData>
+            </a:graphic>
+          </wp:inline>
+        </w:drawing>
+      </w:r>
+    </w:p>
+    <w:p>
+      <w:pPr>
+        <w:rPr>
+          <w:sz w:val="28"/>
+          <w:szCs w:val="28"/>
+        </w:rPr>
+      </w:pPr>
+      <w:r>
+        <w:rPr>
+          <w:sz w:val="28"/>
+          <w:szCs w:val="28"/>
+        </w:rPr>
+        <w:t xml:space="preserve">During the EDA, it was identified that the mean value of each of the input parameter </w:t>
+      </w:r>
+      <w:r>
+        <w:rPr>
+          <w:sz w:val="28"/>
+          <w:szCs w:val="28"/>
+        </w:rPr>
+        <w:t>was at different scale level. For the machine learning model to train effectively, it is important to scale the features so that they are within a specific range. For this purpose, we make use of the ‘</w:t>
+      </w:r>
+      <w:proofErr w:type="spellStart"/>
+      <w:r>
+        <w:rPr>
+          <w:sz w:val="28"/>
+          <w:szCs w:val="28"/>
+        </w:rPr>
+        <w:t>StandardScaler</w:t>
+      </w:r>
+      <w:proofErr w:type="spellEnd"/>
+      <w:r>
+        <w:rPr>
+          <w:sz w:val="28"/>
+          <w:szCs w:val="28"/>
+        </w:rPr>
+        <w:t>’ function which is part of the ‘SKLEAR.PREPROCESSING’ library.</w:t>
+      </w:r>
+    </w:p>
+    <w:p>
+      <w:pPr>
+        <w:rPr>
+          <w:sz w:val="28"/>
+          <w:szCs w:val="28"/>
+        </w:rPr>
+      </w:pPr>
+      <w:r>
+        <w:rPr>
+          <w:sz w:val="28"/>
+          <w:szCs w:val="28"/>
+        </w:rPr>
+        <w:t xml:space="preserve">It must be clearly understood that using </w:t>
+      </w:r>
+      <w:r>
+        <w:rPr>
+          <w:sz w:val="28"/>
+          <w:szCs w:val="28"/>
+        </w:rPr>
+        <w:t>standard scaler</w:t>
+      </w:r>
+      <w:r>
+        <w:rPr>
+          <w:sz w:val="28"/>
+          <w:szCs w:val="28"/>
+        </w:rPr>
+        <w:t xml:space="preserve"> the</w:t>
+      </w:r>
+      <w:r>
+        <w:rPr>
+          <w:sz w:val="28"/>
+          <w:szCs w:val="28"/>
+        </w:rPr>
+        <w:t xml:space="preserve"> relationship between each data points are preserved but the mean, standard deviation and scale of data is altered.</w:t>
+      </w:r>
+      <w:r>
+        <w:rPr>
+          <w:sz w:val="28"/>
+          <w:szCs w:val="28"/>
+        </w:rPr>
+        <w:t xml:space="preserve"> Also, the o</w:t>
+      </w:r>
+      <w:r>
+        <w:rPr>
+          <w:sz w:val="28"/>
+          <w:szCs w:val="28"/>
+        </w:rPr>
+        <w:t>riginal data can be recovered using inverse transform method</w:t>
+      </w:r>
+      <w:r>
+        <w:rPr>
+          <w:sz w:val="28"/>
+          <w:szCs w:val="28"/>
+        </w:rPr>
+        <w:t xml:space="preserve">. Thereby, the dataset is not changed. </w:t>
+      </w:r>
+    </w:p>
+    <w:p>
+      <w:pPr>
+        <w:rPr>
+          <w:sz w:val="28"/>
+          <w:szCs w:val="28"/>
+        </w:rPr>
+      </w:pPr>
+      <w:r>
+        <w:rPr>
+          <w:sz w:val="28"/>
+          <w:szCs w:val="28"/>
+        </w:rPr>
+        <w:drawing>
+          <wp:inline distT="0" distB="0" distL="0" distR="0" wp14:anchorId="23D84A7F" wp14:editId="3BAEA3D5">
+            <wp:extent cx="5334274" cy="1358970"/>
+            <wp:effectExtent l="0" t="0" r="0" b="0"/>
+            <wp:docPr id="108391770" name="Picture 1"/>
+            <wp:cNvGraphicFramePr>
+              <a:graphicFrameLocks xmlns:a="http://schemas.openxmlformats.org/drawingml/2006/main" noChangeAspect="1"/>
+            </wp:cNvGraphicFramePr>
+            <a:graphic xmlns:a="http://schemas.openxmlformats.org/drawingml/2006/main">
+              <a:graphicData uri="http://schemas.openxmlformats.org/drawingml/2006/picture">
+                <pic:pic xmlns:pic="http://schemas.openxmlformats.org/drawingml/2006/picture">
+                  <pic:nvPicPr>
+                    <pic:cNvPr id="108391770" name=""/>
+                    <pic:cNvPicPr/>
+                  </pic:nvPicPr>
+                  <pic:blipFill>
+                    <a:blip r:embed="rId23"/>
+                    <a:stretch>
+                      <a:fillRect/>
+                    </a:stretch>
+                  </pic:blipFill>
+                  <pic:spPr>
+                    <a:xfrm>
+                      <a:off x="0" y="0"/>
+                      <a:ext cx="5334274" cy="1358970"/>
+                    </a:xfrm>
+                    <a:prstGeom prst="rect">
+                      <a:avLst/>
+                    </a:prstGeom>
+                  </pic:spPr>
+                </pic:pic>
+              </a:graphicData>
+            </a:graphic>
+          </wp:inline>
+        </w:drawing>
+      </w:r>
+    </w:p>
+    <w:p>
+      <w:pPr>
+        <w:rPr>
+          <w:sz w:val="28"/>
+          <w:szCs w:val="28"/>
+        </w:rPr>
+      </w:pPr>
+    </w:p>
+    <w:p>
+      <w:pPr>
+        <w:rPr>
+          <w:sz w:val="28"/>
+          <w:szCs w:val="28"/>
+        </w:rPr>
+      </w:pPr>
+      <w:r>
+        <w:rPr>
+          <w:sz w:val="28"/>
+          <w:szCs w:val="28"/>
+        </w:rPr>
+        <w:t xml:space="preserve">A simple model using dense neural network is built using randomly selected </w:t>
+      </w:r>
+      <w:r>
+        <w:rPr>
+          <w:sz w:val="28"/>
+          <w:szCs w:val="28"/>
+        </w:rPr>
+        <w:t xml:space="preserve">parameters - </w:t>
+      </w:r>
+      <w:r>
+        <w:rPr>
+          <w:sz w:val="28"/>
+          <w:szCs w:val="28"/>
+        </w:rPr>
+        <w:t>2 hidden layer</w:t>
+      </w:r>
+      <w:r>
+        <w:rPr>
+          <w:sz w:val="28"/>
+          <w:szCs w:val="28"/>
+        </w:rPr>
+        <w:t xml:space="preserve"> with 64 and 32 nodes, activation function ‘</w:t>
+      </w:r>
+      <w:proofErr w:type="spellStart"/>
+      <w:r>
+        <w:rPr>
+          <w:sz w:val="28"/>
+          <w:szCs w:val="28"/>
+        </w:rPr>
+        <w:t>relu</w:t>
+      </w:r>
+      <w:proofErr w:type="spellEnd"/>
+      <w:r>
+        <w:rPr>
+          <w:sz w:val="28"/>
+          <w:szCs w:val="28"/>
+        </w:rPr>
+        <w:t>’ at hidden layer and ‘</w:t>
+      </w:r>
+      <w:proofErr w:type="spellStart"/>
+      <w:r>
+        <w:rPr>
+          <w:sz w:val="28"/>
+          <w:szCs w:val="28"/>
+        </w:rPr>
+        <w:t>softmax</w:t>
+      </w:r>
+      <w:proofErr w:type="spellEnd"/>
+      <w:r>
+        <w:rPr>
+          <w:sz w:val="28"/>
+          <w:szCs w:val="28"/>
+        </w:rPr>
+        <w:t>’ for output layer. ‘Epochs’ value of 50 and batch size of 32 is taken for the training.</w:t>
+      </w:r>
+    </w:p>
+    <w:p>
+      <w:pPr>
+        <w:rPr>
+          <w:sz w:val="28"/>
+          <w:szCs w:val="28"/>
+        </w:rPr>
+      </w:pPr>
+      <w:r>
+        <w:rPr>
+          <w:sz w:val="28"/>
+          <w:szCs w:val="28"/>
+        </w:rPr>
+        <w:t>Using the ‘summary’ function, it is possible to see the number of parameters that will used during model training.</w:t>
+      </w:r>
+      <w:r>
+        <w:rPr>
+          <w:sz w:val="28"/>
+          <w:szCs w:val="28"/>
+        </w:rPr>
+        <w:br/>
+        <w:t>It must be noted, that the above parameters are randomly assumed and not the best fit scenario.</w:t>
+      </w:r>
+    </w:p>
+    <w:p>
+      <w:pPr>
+        <w:rPr>
+          <w:sz w:val="28"/>
+          <w:szCs w:val="28"/>
+        </w:rPr>
+      </w:pPr>
+      <w:r>
+        <w:rPr>
+          <w:sz w:val="28"/>
+          <w:szCs w:val="28"/>
+        </w:rPr>
+        <w:lastRenderedPageBreak/>
+        <w:drawing>
+          <wp:inline distT="0" distB="0" distL="0" distR="0" wp14:anchorId="26CDEB5B" wp14:editId="44CAD48E">
+            <wp:extent cx="3397425" cy="2025754"/>
+            <wp:effectExtent l="0" t="0" r="0" b="0"/>
+            <wp:docPr id="668798887" name="Picture 1"/>
+            <wp:cNvGraphicFramePr>
+              <a:graphicFrameLocks xmlns:a="http://schemas.openxmlformats.org/drawingml/2006/main" noChangeAspect="1"/>
+            </wp:cNvGraphicFramePr>
+            <a:graphic xmlns:a="http://schemas.openxmlformats.org/drawingml/2006/main">
+              <a:graphicData uri="http://schemas.openxmlformats.org/drawingml/2006/picture">
+                <pic:pic xmlns:pic="http://schemas.openxmlformats.org/drawingml/2006/picture">
+                  <pic:nvPicPr>
+                    <pic:cNvPr id="668798887" name=""/>
+                    <pic:cNvPicPr/>
+                  </pic:nvPicPr>
+                  <pic:blipFill>
+                    <a:blip r:embed="rId24"/>
+                    <a:stretch>
+                      <a:fillRect/>
+                    </a:stretch>
+                  </pic:blipFill>
+                  <pic:spPr>
+                    <a:xfrm>
+                      <a:off x="0" y="0"/>
+                      <a:ext cx="3397425" cy="2025754"/>
+                    </a:xfrm>
+                    <a:prstGeom prst="rect">
+                      <a:avLst/>
+                    </a:prstGeom>
+                  </pic:spPr>
+                </pic:pic>
+              </a:graphicData>
+            </a:graphic>
+          </wp:inline>
+        </w:drawing>
+      </w:r>
+    </w:p>
+    <w:p>
+      <w:pPr>
+        <w:rPr>
+          <w:sz w:val="28"/>
+          <w:szCs w:val="28"/>
+        </w:rPr>
+      </w:pPr>
+      <w:r>
+        <w:rPr>
+          <w:sz w:val="28"/>
+          <w:szCs w:val="28"/>
+        </w:rPr>
+        <w:t>Reading the accuracy rate at the last epoch, we can understand that the accuracy for training data is approx. 77 percentage and the loss is at 0.57.</w:t>
       </w:r>
     </w:p>
     <w:p>
@@ -3509,8 +4260,576 @@
           <w:sz w:val="28"/>
           <w:szCs w:val="28"/>
         </w:rPr>
-        <w:t>data.</w:t>
-      </w:r>
+        <w:t xml:space="preserve">Hyperparameters are nothing but configurational parameters that are provided for algorithms. Each algorithm has their own configuration parameters that control the behaviour and performance of the model. </w:t>
+      </w:r>
+    </w:p>
+    <w:p>
+      <w:pPr>
+        <w:rPr>
+          <w:sz w:val="28"/>
+          <w:szCs w:val="28"/>
+        </w:rPr>
+      </w:pPr>
+      <w:r>
+        <w:rPr>
+          <w:sz w:val="28"/>
+          <w:szCs w:val="28"/>
+        </w:rPr>
+        <w:t xml:space="preserve">For example, </w:t>
+      </w:r>
+      <w:r>
+        <w:rPr>
+          <w:sz w:val="28"/>
+          <w:szCs w:val="28"/>
+        </w:rPr>
+        <w:t xml:space="preserve">some of the important </w:t>
+      </w:r>
+      <w:r>
+        <w:rPr>
+          <w:sz w:val="28"/>
+          <w:szCs w:val="28"/>
+        </w:rPr>
+        <w:t xml:space="preserve">configurational parameters pertaining to </w:t>
+      </w:r>
+      <w:r>
+        <w:rPr>
+          <w:sz w:val="28"/>
+          <w:szCs w:val="28"/>
+        </w:rPr>
+        <w:t>neural network</w:t>
+      </w:r>
+      <w:r>
+        <w:rPr>
+          <w:sz w:val="28"/>
+          <w:szCs w:val="28"/>
+        </w:rPr>
+        <w:t xml:space="preserve"> algorithm are –</w:t>
+      </w:r>
+      <w:r>
+        <w:rPr>
+          <w:sz w:val="28"/>
+          <w:szCs w:val="28"/>
+        </w:rPr>
+        <w:t xml:space="preserve"> ‘optimizer’, ‘loss’, ‘activation’, ‘layers’, ‘neurons’, ‘epochs’ and </w:t>
+      </w:r>
+      <w:r>
+        <w:rPr>
+          <w:sz w:val="28"/>
+          <w:szCs w:val="28"/>
+        </w:rPr>
+        <w:t xml:space="preserve">etc. </w:t>
+      </w:r>
+    </w:p>
+    <w:p>
+      <w:pPr>
+        <w:rPr>
+          <w:sz w:val="28"/>
+          <w:szCs w:val="28"/>
+        </w:rPr>
+      </w:pPr>
+      <w:r>
+        <w:rPr>
+          <w:sz w:val="28"/>
+          <w:szCs w:val="28"/>
+        </w:rPr>
+        <w:t>Each and all parameters have a specific setting that controls how the algorithm is executed.</w:t>
+      </w:r>
+      <w:r>
+        <w:rPr>
+          <w:sz w:val="28"/>
+          <w:szCs w:val="28"/>
+        </w:rPr>
+        <w:t xml:space="preserve"> </w:t>
+      </w:r>
+      <w:r>
+        <w:rPr>
+          <w:sz w:val="28"/>
+          <w:szCs w:val="28"/>
+        </w:rPr>
+        <w:t xml:space="preserve">Thus, finding the optimal hyperparameters would help us achieve the best-performing model. </w:t>
+      </w:r>
+    </w:p>
+    <w:p>
+      <w:pPr>
+        <w:rPr>
+          <w:sz w:val="28"/>
+          <w:szCs w:val="28"/>
+        </w:rPr>
+      </w:pPr>
+      <w:r>
+        <w:rPr>
+          <w:sz w:val="28"/>
+          <w:szCs w:val="28"/>
+        </w:rPr>
+        <w:t xml:space="preserve">There are several techniques for choosing a model’s hyperparameters, including </w:t>
+      </w:r>
+      <w:r>
+        <w:rPr>
+          <w:sz w:val="28"/>
+          <w:szCs w:val="28"/>
+        </w:rPr>
+        <w:t>‘</w:t>
+      </w:r>
+      <w:proofErr w:type="spellStart"/>
+      <w:r>
+        <w:rPr>
+          <w:sz w:val="28"/>
+          <w:szCs w:val="28"/>
+        </w:rPr>
+        <w:t>Random</w:t>
+      </w:r>
+      <w:r>
+        <w:rPr>
+          <w:sz w:val="28"/>
+          <w:szCs w:val="28"/>
+        </w:rPr>
+        <w:t>ized</w:t>
+      </w:r>
+      <w:r>
+        <w:rPr>
+          <w:sz w:val="28"/>
+          <w:szCs w:val="28"/>
+        </w:rPr>
+        <w:t>Search</w:t>
+      </w:r>
+      <w:r>
+        <w:rPr>
+          <w:sz w:val="28"/>
+          <w:szCs w:val="28"/>
+        </w:rPr>
+        <w:t>CV</w:t>
+      </w:r>
+      <w:proofErr w:type="spellEnd"/>
+      <w:r>
+        <w:rPr>
+          <w:sz w:val="28"/>
+          <w:szCs w:val="28"/>
+        </w:rPr>
+        <w:t>’</w:t>
+      </w:r>
+      <w:r>
+        <w:rPr>
+          <w:sz w:val="28"/>
+          <w:szCs w:val="28"/>
+        </w:rPr>
+        <w:t xml:space="preserve">, </w:t>
+      </w:r>
+      <w:r>
+        <w:rPr>
+          <w:sz w:val="28"/>
+          <w:szCs w:val="28"/>
+        </w:rPr>
+        <w:t>‘</w:t>
+      </w:r>
+      <w:proofErr w:type="spellStart"/>
+      <w:r>
+        <w:rPr>
+          <w:sz w:val="28"/>
+          <w:szCs w:val="28"/>
+        </w:rPr>
+        <w:t>GridSearchCV</w:t>
+      </w:r>
+      <w:proofErr w:type="spellEnd"/>
+      <w:r>
+        <w:rPr>
+          <w:sz w:val="28"/>
+          <w:szCs w:val="28"/>
+        </w:rPr>
+        <w:t>’</w:t>
+      </w:r>
+      <w:r>
+        <w:rPr>
+          <w:sz w:val="28"/>
+          <w:szCs w:val="28"/>
+        </w:rPr>
+        <w:t xml:space="preserve"> </w:t>
+      </w:r>
+      <w:r>
+        <w:rPr>
+          <w:sz w:val="28"/>
+          <w:szCs w:val="28"/>
+        </w:rPr>
+        <w:t>etc.</w:t>
+      </w:r>
+      <w:r>
+        <w:rPr>
+          <w:sz w:val="28"/>
+          <w:szCs w:val="28"/>
+        </w:rPr>
+        <w:t xml:space="preserve"> </w:t>
+      </w:r>
+      <w:r>
+        <w:rPr>
+          <w:sz w:val="28"/>
+          <w:szCs w:val="28"/>
+        </w:rPr>
+        <w:t>‘</w:t>
+      </w:r>
+      <w:proofErr w:type="spellStart"/>
+      <w:r>
+        <w:rPr>
+          <w:sz w:val="28"/>
+          <w:szCs w:val="28"/>
+        </w:rPr>
+        <w:t>GridSearchCV</w:t>
+      </w:r>
+      <w:proofErr w:type="spellEnd"/>
+      <w:r>
+        <w:rPr>
+          <w:sz w:val="28"/>
+          <w:szCs w:val="28"/>
+        </w:rPr>
+        <w:t>’</w:t>
+      </w:r>
+      <w:r>
+        <w:rPr>
+          <w:sz w:val="28"/>
+          <w:szCs w:val="28"/>
+        </w:rPr>
+        <w:t xml:space="preserve"> is widely recognized for its efficiency in tuning </w:t>
+      </w:r>
+      <w:r>
+        <w:rPr>
+          <w:sz w:val="28"/>
+          <w:szCs w:val="28"/>
+        </w:rPr>
+        <w:t>parameters</w:t>
+      </w:r>
+      <w:r>
+        <w:rPr>
+          <w:sz w:val="28"/>
+          <w:szCs w:val="28"/>
+        </w:rPr>
+        <w:t xml:space="preserve"> and same as been taken for this study</w:t>
+      </w:r>
+      <w:r>
+        <w:rPr>
+          <w:sz w:val="28"/>
+          <w:szCs w:val="28"/>
+        </w:rPr>
+        <w:t>.</w:t>
+      </w:r>
+    </w:p>
+    <w:p>
+      <w:pPr>
+        <w:rPr>
+          <w:sz w:val="28"/>
+          <w:szCs w:val="28"/>
+        </w:rPr>
+      </w:pPr>
+      <w:r>
+        <w:rPr>
+          <w:sz w:val="28"/>
+          <w:szCs w:val="28"/>
+        </w:rPr>
+        <w:t>In order to evaluate the best parameter, a function namely ‘ANN_MODEL’ has been built which takes the values of neurons, layers, activation, loss and optimizer and return the model object.</w:t>
+      </w:r>
+    </w:p>
+    <w:p>
+      <w:pPr>
+        <w:rPr>
+          <w:sz w:val="28"/>
+          <w:szCs w:val="28"/>
+        </w:rPr>
+      </w:pPr>
+      <w:r>
+        <w:rPr>
+          <w:sz w:val="28"/>
+          <w:szCs w:val="28"/>
+        </w:rPr>
+        <w:lastRenderedPageBreak/>
+        <w:drawing>
+          <wp:inline distT="0" distB="0" distL="0" distR="0" wp14:anchorId="32F3BC2C" wp14:editId="4B86BAAD">
+            <wp:extent cx="4134062" cy="2400423"/>
+            <wp:effectExtent l="0" t="0" r="0" b="0"/>
+            <wp:docPr id="1401961687" name="Picture 1"/>
+            <wp:cNvGraphicFramePr>
+              <a:graphicFrameLocks xmlns:a="http://schemas.openxmlformats.org/drawingml/2006/main" noChangeAspect="1"/>
+            </wp:cNvGraphicFramePr>
+            <a:graphic xmlns:a="http://schemas.openxmlformats.org/drawingml/2006/main">
+              <a:graphicData uri="http://schemas.openxmlformats.org/drawingml/2006/picture">
+                <pic:pic xmlns:pic="http://schemas.openxmlformats.org/drawingml/2006/picture">
+                  <pic:nvPicPr>
+                    <pic:cNvPr id="1401961687" name=""/>
+                    <pic:cNvPicPr/>
+                  </pic:nvPicPr>
+                  <pic:blipFill>
+                    <a:blip r:embed="rId25"/>
+                    <a:stretch>
+                      <a:fillRect/>
+                    </a:stretch>
+                  </pic:blipFill>
+                  <pic:spPr>
+                    <a:xfrm>
+                      <a:off x="0" y="0"/>
+                      <a:ext cx="4134062" cy="2400423"/>
+                    </a:xfrm>
+                    <a:prstGeom prst="rect">
+                      <a:avLst/>
+                    </a:prstGeom>
+                  </pic:spPr>
+                </pic:pic>
+              </a:graphicData>
+            </a:graphic>
+          </wp:inline>
+        </w:drawing>
+      </w:r>
+    </w:p>
+    <w:p>
+      <w:pPr>
+        <w:rPr>
+          <w:sz w:val="28"/>
+          <w:szCs w:val="28"/>
+        </w:rPr>
+      </w:pPr>
+      <w:r>
+        <w:rPr>
+          <w:sz w:val="28"/>
+          <w:szCs w:val="28"/>
+        </w:rPr>
+        <w:t>Since the process to find best parameters is too expensive and time consuming, we try to restrict the model training when there is no changes to the loss and accuracy after 5 iteration. To achieve this, early stopping function is used.</w:t>
+      </w:r>
+    </w:p>
+    <w:p>
+      <w:pPr>
+        <w:rPr>
+          <w:sz w:val="28"/>
+          <w:szCs w:val="28"/>
+        </w:rPr>
+      </w:pPr>
+      <w:r>
+        <w:rPr>
+          <w:sz w:val="28"/>
+          <w:szCs w:val="28"/>
+        </w:rPr>
+        <w:drawing>
+          <wp:inline distT="0" distB="0" distL="0" distR="0" wp14:anchorId="6DCC800B" wp14:editId="595919C2">
+            <wp:extent cx="4197566" cy="330217"/>
+            <wp:effectExtent l="0" t="0" r="0" b="0"/>
+            <wp:docPr id="876273521" name="Picture 1"/>
+            <wp:cNvGraphicFramePr>
+              <a:graphicFrameLocks xmlns:a="http://schemas.openxmlformats.org/drawingml/2006/main" noChangeAspect="1"/>
+            </wp:cNvGraphicFramePr>
+            <a:graphic xmlns:a="http://schemas.openxmlformats.org/drawingml/2006/main">
+              <a:graphicData uri="http://schemas.openxmlformats.org/drawingml/2006/picture">
+                <pic:pic xmlns:pic="http://schemas.openxmlformats.org/drawingml/2006/picture">
+                  <pic:nvPicPr>
+                    <pic:cNvPr id="876273521" name=""/>
+                    <pic:cNvPicPr/>
+                  </pic:nvPicPr>
+                  <pic:blipFill>
+                    <a:blip r:embed="rId26"/>
+                    <a:stretch>
+                      <a:fillRect/>
+                    </a:stretch>
+                  </pic:blipFill>
+                  <pic:spPr>
+                    <a:xfrm>
+                      <a:off x="0" y="0"/>
+                      <a:ext cx="4197566" cy="330217"/>
+                    </a:xfrm>
+                    <a:prstGeom prst="rect">
+                      <a:avLst/>
+                    </a:prstGeom>
+                  </pic:spPr>
+                </pic:pic>
+              </a:graphicData>
+            </a:graphic>
+          </wp:inline>
+        </w:drawing>
+      </w:r>
+    </w:p>
+    <w:p>
+      <w:pPr>
+        <w:rPr>
+          <w:sz w:val="28"/>
+          <w:szCs w:val="28"/>
+        </w:rPr>
+      </w:pPr>
+      <w:r>
+        <w:rPr>
+          <w:sz w:val="28"/>
+          <w:szCs w:val="28"/>
+        </w:rPr>
+        <w:t>Since this process is about find the best parameter fit, we need to pass multiple values to each model parameter and therefore the values are maintained in a dictionary field as shown below.</w:t>
+      </w:r>
+    </w:p>
+    <w:p>
+      <w:pPr>
+        <w:rPr>
+          <w:sz w:val="28"/>
+          <w:szCs w:val="28"/>
+        </w:rPr>
+      </w:pPr>
+      <w:r>
+        <w:rPr>
+          <w:sz w:val="28"/>
+          <w:szCs w:val="28"/>
+        </w:rPr>
+        <w:drawing>
+          <wp:inline distT="0" distB="0" distL="0" distR="0" wp14:anchorId="1CA98A44" wp14:editId="2F2A0C2D">
+            <wp:extent cx="3829247" cy="1143059"/>
+            <wp:effectExtent l="0" t="0" r="0" b="0"/>
+            <wp:docPr id="2029863623" name="Picture 1"/>
+            <wp:cNvGraphicFramePr>
+              <a:graphicFrameLocks xmlns:a="http://schemas.openxmlformats.org/drawingml/2006/main" noChangeAspect="1"/>
+            </wp:cNvGraphicFramePr>
+            <a:graphic xmlns:a="http://schemas.openxmlformats.org/drawingml/2006/main">
+              <a:graphicData uri="http://schemas.openxmlformats.org/drawingml/2006/picture">
+                <pic:pic xmlns:pic="http://schemas.openxmlformats.org/drawingml/2006/picture">
+                  <pic:nvPicPr>
+                    <pic:cNvPr id="2029863623" name=""/>
+                    <pic:cNvPicPr/>
+                  </pic:nvPicPr>
+                  <pic:blipFill>
+                    <a:blip r:embed="rId27"/>
+                    <a:stretch>
+                      <a:fillRect/>
+                    </a:stretch>
+                  </pic:blipFill>
+                  <pic:spPr>
+                    <a:xfrm>
+                      <a:off x="0" y="0"/>
+                      <a:ext cx="3829247" cy="1143059"/>
+                    </a:xfrm>
+                    <a:prstGeom prst="rect">
+                      <a:avLst/>
+                    </a:prstGeom>
+                  </pic:spPr>
+                </pic:pic>
+              </a:graphicData>
+            </a:graphic>
+          </wp:inline>
+        </w:drawing>
+      </w:r>
+    </w:p>
+    <w:p>
+      <w:pPr>
+        <w:rPr>
+          <w:sz w:val="28"/>
+          <w:szCs w:val="28"/>
+        </w:rPr>
+      </w:pPr>
+    </w:p>
+    <w:p>
+      <w:pPr>
+        <w:rPr>
+          <w:sz w:val="28"/>
+          <w:szCs w:val="28"/>
+        </w:rPr>
+      </w:pPr>
+      <w:r>
+        <w:rPr>
+          <w:sz w:val="28"/>
+          <w:szCs w:val="28"/>
+        </w:rPr>
+        <w:t>In order to pass the parameter values maintained in the above mentioned dictionary, we make use of the ‘</w:t>
+      </w:r>
+      <w:proofErr w:type="spellStart"/>
+      <w:r>
+        <w:rPr>
+          <w:sz w:val="28"/>
+          <w:szCs w:val="28"/>
+        </w:rPr>
+        <w:t>KerasClassifier</w:t>
+      </w:r>
+      <w:proofErr w:type="spellEnd"/>
+      <w:r>
+        <w:rPr>
+          <w:sz w:val="28"/>
+          <w:szCs w:val="28"/>
+        </w:rPr>
+        <w:t>’ and ‘</w:t>
+      </w:r>
+      <w:proofErr w:type="spellStart"/>
+      <w:r>
+        <w:rPr>
+          <w:sz w:val="28"/>
+          <w:szCs w:val="28"/>
+        </w:rPr>
+        <w:t>GridSearchCV</w:t>
+      </w:r>
+      <w:proofErr w:type="spellEnd"/>
+      <w:r>
+        <w:rPr>
+          <w:sz w:val="28"/>
+          <w:szCs w:val="28"/>
+        </w:rPr>
+        <w:t>’ function together as shown below.</w:t>
+      </w:r>
+    </w:p>
+    <w:p>
+      <w:pPr>
+        <w:rPr>
+          <w:sz w:val="28"/>
+          <w:szCs w:val="28"/>
+        </w:rPr>
+      </w:pPr>
+      <w:r>
+        <w:rPr>
+          <w:sz w:val="28"/>
+          <w:szCs w:val="28"/>
+        </w:rPr>
+        <w:drawing>
+          <wp:inline distT="0" distB="0" distL="0" distR="0" wp14:anchorId="6F0058AD" wp14:editId="7B56DF0D">
+            <wp:extent cx="4102311" cy="596931"/>
+            <wp:effectExtent l="0" t="0" r="0" b="0"/>
+            <wp:docPr id="1197511632" name="Picture 1"/>
+            <wp:cNvGraphicFramePr>
+              <a:graphicFrameLocks xmlns:a="http://schemas.openxmlformats.org/drawingml/2006/main" noChangeAspect="1"/>
+            </wp:cNvGraphicFramePr>
+            <a:graphic xmlns:a="http://schemas.openxmlformats.org/drawingml/2006/main">
+              <a:graphicData uri="http://schemas.openxmlformats.org/drawingml/2006/picture">
+                <pic:pic xmlns:pic="http://schemas.openxmlformats.org/drawingml/2006/picture">
+                  <pic:nvPicPr>
+                    <pic:cNvPr id="1197511632" name=""/>
+                    <pic:cNvPicPr/>
+                  </pic:nvPicPr>
+                  <pic:blipFill>
+                    <a:blip r:embed="rId28"/>
+                    <a:stretch>
+                      <a:fillRect/>
+                    </a:stretch>
+                  </pic:blipFill>
+                  <pic:spPr>
+                    <a:xfrm>
+                      <a:off x="0" y="0"/>
+                      <a:ext cx="4102311" cy="596931"/>
+                    </a:xfrm>
+                    <a:prstGeom prst="rect">
+                      <a:avLst/>
+                    </a:prstGeom>
+                  </pic:spPr>
+                </pic:pic>
+              </a:graphicData>
+            </a:graphic>
+          </wp:inline>
+        </w:drawing>
+      </w:r>
+    </w:p>
+    <w:p>
+      <w:pPr>
+        <w:rPr>
+          <w:sz w:val="28"/>
+          <w:szCs w:val="28"/>
+        </w:rPr>
+      </w:pPr>
+    </w:p>
+    <w:p>
+      <w:pPr>
+        <w:rPr>
+          <w:sz w:val="28"/>
+          <w:szCs w:val="28"/>
+        </w:rPr>
+      </w:pPr>
+    </w:p>
+    <w:p>
+      <w:pPr>
+        <w:rPr>
+          <w:sz w:val="28"/>
+          <w:szCs w:val="28"/>
+        </w:rPr>
+      </w:pPr>
     </w:p>
     <w:p>
       <w:pPr>
@@ -3528,6 +4847,7 @@
         <w:rPr>
           <w:color w:val="156082" w:themeColor="accent1"/>
         </w:rPr>
+        <w:lastRenderedPageBreak/>
         <w:t>Connect</w:t>
       </w:r>
       <w:bookmarkEnd w:id="5"/>
@@ -3808,7 +5128,7 @@
           <w14:ligatures w14:val="none"/>
         </w:rPr>
       </w:pPr>
-      <w:hyperlink r:id="rId20" w:history="1">
+      <w:hyperlink r:id="rId29" w:history="1">
         <w:r>
           <w:rPr>
             <w:rStyle w:val="Hyperlink"/>
@@ -4007,6 +5327,7 @@
         <w:ind w:left="720" w:hanging="720"/>
       </w:pPr>
       <w:r>
+        <w:lastRenderedPageBreak/>
         <w:t xml:space="preserve">Tariq A. “Exploratory Data Analysis (EDA) Is a Critical Step in the Machine Learning Process. It Involves Examining Datasets to Uncover Patterns, Spot Anomalies, and Test Hypotheses before Moving on to Model Building.” </w:t>
       </w:r>
       <w:r>
@@ -4081,7 +5402,7 @@
           <w:szCs w:val="28"/>
         </w:rPr>
       </w:pPr>
-      <w:hyperlink r:id="rId21" w:history="1">
+      <w:hyperlink r:id="rId30" w:history="1">
         <w:r>
           <w:rPr>
             <w:rStyle w:val="Hyperlink"/>
@@ -4093,7 +5414,7 @@
       </w:hyperlink>
     </w:p>
     <w:sectPr>
-      <w:footerReference w:type="default" r:id="rId22"/>
+      <w:footerReference w:type="default" r:id="rId31"/>
       <w:pgSz w:w="11906" w:h="16838"/>
       <w:pgMar w:top="1440" w:right="1440" w:bottom="1440" w:left="1440" w:header="708" w:footer="708" w:gutter="0"/>
       <w:pgNumType w:start="1"/>

</xml_diff>

<commit_message>
CA2 - Report and Python - Complete
</commit_message>
<xml_diff>
--- a/CA2 - Programming for AI.docx
+++ b/CA2 - Programming for AI.docx
@@ -476,7 +476,15 @@
                 <w:sz w:val="32"/>
                 <w:szCs w:val="32"/>
               </w:rPr>
-              <w:t>CA1</w:t>
+              <w:t>CA</w:t>
+            </w:r>
+            <w:r>
+              <w:rPr>
+                <w:color w:val="000000" w:themeColor="text1"/>
+                <w:sz w:val="32"/>
+                <w:szCs w:val="32"/>
+              </w:rPr>
+              <w:t>2</w:t>
             </w:r>
           </w:p>
         </w:tc>
@@ -1032,7 +1040,7 @@
           <w:r>
             <w:fldChar w:fldCharType="separate"/>
           </w:r>
-          <w:hyperlink w:anchor="_Toc185173509" w:history="1">
+          <w:hyperlink w:anchor="_Toc185183746" w:history="1">
             <w:r>
               <w:rPr>
                 <w:rStyle w:val="Hyperlink"/>
@@ -1074,7 +1082,7 @@
                 <w:noProof/>
                 <w:webHidden/>
               </w:rPr>
-              <w:instrText xml:space="preserve"> PAGEREF _Toc185173509 \h </w:instrText>
+              <w:instrText xml:space="preserve"> PAGEREF _Toc185183746 \h </w:instrText>
             </w:r>
             <w:r>
               <w:rPr>
@@ -1118,7 +1126,7 @@
               <w:lang w:eastAsia="en-IE"/>
             </w:rPr>
           </w:pPr>
-          <w:hyperlink w:anchor="_Toc185173510" w:history="1">
+          <w:hyperlink w:anchor="_Toc185183747" w:history="1">
             <w:r>
               <w:rPr>
                 <w:rStyle w:val="Hyperlink"/>
@@ -1160,7 +1168,7 @@
                 <w:noProof/>
                 <w:webHidden/>
               </w:rPr>
-              <w:instrText xml:space="preserve"> PAGEREF _Toc185173510 \h </w:instrText>
+              <w:instrText xml:space="preserve"> PAGEREF _Toc185183747 \h </w:instrText>
             </w:r>
             <w:r>
               <w:rPr>
@@ -1204,7 +1212,7 @@
               <w:lang w:eastAsia="en-IE"/>
             </w:rPr>
           </w:pPr>
-          <w:hyperlink w:anchor="_Toc185173511" w:history="1">
+          <w:hyperlink w:anchor="_Toc185183748" w:history="1">
             <w:r>
               <w:rPr>
                 <w:rStyle w:val="Hyperlink"/>
@@ -1225,7 +1233,7 @@
                 <w:rStyle w:val="Hyperlink"/>
                 <w:noProof/>
               </w:rPr>
-              <w:t>Understand the Dataset</w:t>
+              <w:t>Understand and Adjust the Dataset</w:t>
             </w:r>
             <w:r>
               <w:rPr>
@@ -1246,7 +1254,7 @@
                 <w:noProof/>
                 <w:webHidden/>
               </w:rPr>
-              <w:instrText xml:space="preserve"> PAGEREF _Toc185173511 \h </w:instrText>
+              <w:instrText xml:space="preserve"> PAGEREF _Toc185183748 \h </w:instrText>
             </w:r>
             <w:r>
               <w:rPr>
@@ -1290,7 +1298,7 @@
               <w:lang w:eastAsia="en-IE"/>
             </w:rPr>
           </w:pPr>
-          <w:hyperlink w:anchor="_Toc185173512" w:history="1">
+          <w:hyperlink w:anchor="_Toc185183749" w:history="1">
             <w:r>
               <w:rPr>
                 <w:rStyle w:val="Hyperlink"/>
@@ -1311,7 +1319,7 @@
                 <w:rStyle w:val="Hyperlink"/>
                 <w:noProof/>
               </w:rPr>
-              <w:t>Calculate Correlation Matrix Using NumPy</w:t>
+              <w:t>Visualize and Examine the Relationship Between Variables</w:t>
             </w:r>
             <w:r>
               <w:rPr>
@@ -1332,7 +1340,7 @@
                 <w:noProof/>
                 <w:webHidden/>
               </w:rPr>
-              <w:instrText xml:space="preserve"> PAGEREF _Toc185173512 \h </w:instrText>
+              <w:instrText xml:space="preserve"> PAGEREF _Toc185183749 \h </w:instrText>
             </w:r>
             <w:r>
               <w:rPr>
@@ -1352,7 +1360,7 @@
                 <w:noProof/>
                 <w:webHidden/>
               </w:rPr>
-              <w:t>2</w:t>
+              <w:t>5</w:t>
             </w:r>
             <w:r>
               <w:rPr>
@@ -1376,7 +1384,7 @@
               <w:lang w:eastAsia="en-IE"/>
             </w:rPr>
           </w:pPr>
-          <w:hyperlink w:anchor="_Toc185173513" w:history="1">
+          <w:hyperlink w:anchor="_Toc185183750" w:history="1">
             <w:r>
               <w:rPr>
                 <w:rStyle w:val="Hyperlink"/>
@@ -1418,7 +1426,7 @@
                 <w:noProof/>
                 <w:webHidden/>
               </w:rPr>
-              <w:instrText xml:space="preserve"> PAGEREF _Toc185173513 \h </w:instrText>
+              <w:instrText xml:space="preserve"> PAGEREF _Toc185183750 \h </w:instrText>
             </w:r>
             <w:r>
               <w:rPr>
@@ -1438,7 +1446,7 @@
                 <w:noProof/>
                 <w:webHidden/>
               </w:rPr>
-              <w:t>2</w:t>
+              <w:t>7</w:t>
             </w:r>
             <w:r>
               <w:rPr>
@@ -1462,7 +1470,7 @@
               <w:lang w:eastAsia="en-IE"/>
             </w:rPr>
           </w:pPr>
-          <w:hyperlink w:anchor="_Toc185173514" w:history="1">
+          <w:hyperlink w:anchor="_Toc185183751" w:history="1">
             <w:r>
               <w:rPr>
                 <w:rStyle w:val="Hyperlink"/>
@@ -1504,7 +1512,7 @@
                 <w:noProof/>
                 <w:webHidden/>
               </w:rPr>
-              <w:instrText xml:space="preserve"> PAGEREF _Toc185173514 \h </w:instrText>
+              <w:instrText xml:space="preserve"> PAGEREF _Toc185183751 \h </w:instrText>
             </w:r>
             <w:r>
               <w:rPr>
@@ -1524,7 +1532,7 @@
                 <w:noProof/>
                 <w:webHidden/>
               </w:rPr>
-              <w:t>3</w:t>
+              <w:t>9</w:t>
             </w:r>
             <w:r>
               <w:rPr>
@@ -1548,7 +1556,7 @@
               <w:lang w:eastAsia="en-IE"/>
             </w:rPr>
           </w:pPr>
-          <w:hyperlink w:anchor="_Toc185173515" w:history="1">
+          <w:hyperlink w:anchor="_Toc185183752" w:history="1">
             <w:r>
               <w:rPr>
                 <w:rStyle w:val="Hyperlink"/>
@@ -1569,7 +1577,7 @@
                 <w:rStyle w:val="Hyperlink"/>
                 <w:noProof/>
               </w:rPr>
-              <w:t>Connect</w:t>
+              <w:t>Cross Validation</w:t>
             </w:r>
             <w:r>
               <w:rPr>
@@ -1590,7 +1598,7 @@
                 <w:noProof/>
                 <w:webHidden/>
               </w:rPr>
-              <w:instrText xml:space="preserve"> PAGEREF _Toc185173515 \h </w:instrText>
+              <w:instrText xml:space="preserve"> PAGEREF _Toc185183752 \h </w:instrText>
             </w:r>
             <w:r>
               <w:rPr>
@@ -1610,179 +1618,7 @@
                 <w:noProof/>
                 <w:webHidden/>
               </w:rPr>
-              <w:t>3</w:t>
-            </w:r>
-            <w:r>
-              <w:rPr>
-                <w:noProof/>
-                <w:webHidden/>
-              </w:rPr>
-              <w:fldChar w:fldCharType="end"/>
-            </w:r>
-          </w:hyperlink>
-        </w:p>
-        <w:p>
-          <w:pPr>
-            <w:pStyle w:val="TOC2"/>
-            <w:tabs>
-              <w:tab w:val="left" w:pos="880"/>
-              <w:tab w:val="right" w:leader="dot" w:pos="9016"/>
-            </w:tabs>
-            <w:rPr>
-              <w:rFonts w:asciiTheme="minorHAnsi" w:eastAsiaTheme="minorEastAsia" w:hAnsiTheme="minorHAnsi"/>
-              <w:noProof/>
-              <w:lang w:eastAsia="en-IE"/>
-            </w:rPr>
-          </w:pPr>
-          <w:hyperlink w:anchor="_Toc185173516" w:history="1">
-            <w:r>
-              <w:rPr>
-                <w:rStyle w:val="Hyperlink"/>
-                <w:noProof/>
-              </w:rPr>
-              <w:t>4.2</w:t>
-            </w:r>
-            <w:r>
-              <w:rPr>
-                <w:rFonts w:asciiTheme="minorHAnsi" w:eastAsiaTheme="minorEastAsia" w:hAnsiTheme="minorHAnsi"/>
-                <w:noProof/>
-                <w:lang w:eastAsia="en-IE"/>
-              </w:rPr>
-              <w:tab/>
-            </w:r>
-            <w:r>
-              <w:rPr>
-                <w:rStyle w:val="Hyperlink"/>
-                <w:noProof/>
-              </w:rPr>
-              <w:t>Database</w:t>
-            </w:r>
-            <w:r>
-              <w:rPr>
-                <w:noProof/>
-                <w:webHidden/>
-              </w:rPr>
-              <w:tab/>
-            </w:r>
-            <w:r>
-              <w:rPr>
-                <w:noProof/>
-                <w:webHidden/>
-              </w:rPr>
-              <w:fldChar w:fldCharType="begin"/>
-            </w:r>
-            <w:r>
-              <w:rPr>
-                <w:noProof/>
-                <w:webHidden/>
-              </w:rPr>
-              <w:instrText xml:space="preserve"> PAGEREF _Toc185173516 \h </w:instrText>
-            </w:r>
-            <w:r>
-              <w:rPr>
-                <w:noProof/>
-                <w:webHidden/>
-              </w:rPr>
-            </w:r>
-            <w:r>
-              <w:rPr>
-                <w:noProof/>
-                <w:webHidden/>
-              </w:rPr>
-              <w:fldChar w:fldCharType="separate"/>
-            </w:r>
-            <w:r>
-              <w:rPr>
-                <w:noProof/>
-                <w:webHidden/>
-              </w:rPr>
-              <w:t>3</w:t>
-            </w:r>
-            <w:r>
-              <w:rPr>
-                <w:noProof/>
-                <w:webHidden/>
-              </w:rPr>
-              <w:fldChar w:fldCharType="end"/>
-            </w:r>
-          </w:hyperlink>
-        </w:p>
-        <w:p>
-          <w:pPr>
-            <w:pStyle w:val="TOC2"/>
-            <w:tabs>
-              <w:tab w:val="left" w:pos="880"/>
-              <w:tab w:val="right" w:leader="dot" w:pos="9016"/>
-            </w:tabs>
-            <w:rPr>
-              <w:rFonts w:asciiTheme="minorHAnsi" w:eastAsiaTheme="minorEastAsia" w:hAnsiTheme="minorHAnsi"/>
-              <w:noProof/>
-              <w:lang w:eastAsia="en-IE"/>
-            </w:rPr>
-          </w:pPr>
-          <w:hyperlink w:anchor="_Toc185173517" w:history="1">
-            <w:r>
-              <w:rPr>
-                <w:rStyle w:val="Hyperlink"/>
-                <w:noProof/>
-              </w:rPr>
-              <w:t>4.3</w:t>
-            </w:r>
-            <w:r>
-              <w:rPr>
-                <w:rFonts w:asciiTheme="minorHAnsi" w:eastAsiaTheme="minorEastAsia" w:hAnsiTheme="minorHAnsi"/>
-                <w:noProof/>
-                <w:lang w:eastAsia="en-IE"/>
-              </w:rPr>
-              <w:tab/>
-            </w:r>
-            <w:r>
-              <w:rPr>
-                <w:rStyle w:val="Hyperlink"/>
-                <w:noProof/>
-              </w:rPr>
-              <w:t>Insert</w:t>
-            </w:r>
-            <w:r>
-              <w:rPr>
-                <w:noProof/>
-                <w:webHidden/>
-              </w:rPr>
-              <w:tab/>
-            </w:r>
-            <w:r>
-              <w:rPr>
-                <w:noProof/>
-                <w:webHidden/>
-              </w:rPr>
-              <w:fldChar w:fldCharType="begin"/>
-            </w:r>
-            <w:r>
-              <w:rPr>
-                <w:noProof/>
-                <w:webHidden/>
-              </w:rPr>
-              <w:instrText xml:space="preserve"> PAGEREF _Toc185173517 \h </w:instrText>
-            </w:r>
-            <w:r>
-              <w:rPr>
-                <w:noProof/>
-                <w:webHidden/>
-              </w:rPr>
-            </w:r>
-            <w:r>
-              <w:rPr>
-                <w:noProof/>
-                <w:webHidden/>
-              </w:rPr>
-              <w:fldChar w:fldCharType="separate"/>
-            </w:r>
-            <w:r>
-              <w:rPr>
-                <w:noProof/>
-                <w:webHidden/>
-              </w:rPr>
-              <w:t>3</w:t>
+              <w:t>11</w:t>
             </w:r>
             <w:r>
               <w:rPr>
@@ -1806,7 +1642,7 @@
               <w:lang w:eastAsia="en-IE"/>
             </w:rPr>
           </w:pPr>
-          <w:hyperlink w:anchor="_Toc185173518" w:history="1">
+          <w:hyperlink w:anchor="_Toc185183753" w:history="1">
             <w:r>
               <w:rPr>
                 <w:rStyle w:val="Hyperlink"/>
@@ -1848,7 +1684,7 @@
                 <w:noProof/>
                 <w:webHidden/>
               </w:rPr>
-              <w:instrText xml:space="preserve"> PAGEREF _Toc185173518 \h </w:instrText>
+              <w:instrText xml:space="preserve"> PAGEREF _Toc185183753 \h </w:instrText>
             </w:r>
             <w:r>
               <w:rPr>
@@ -1868,7 +1704,7 @@
                 <w:noProof/>
                 <w:webHidden/>
               </w:rPr>
-              <w:t>3</w:t>
+              <w:t>11</w:t>
             </w:r>
             <w:r>
               <w:rPr>
@@ -1892,7 +1728,7 @@
               <w:lang w:eastAsia="en-IE"/>
             </w:rPr>
           </w:pPr>
-          <w:hyperlink w:anchor="_Toc185173519" w:history="1">
+          <w:hyperlink w:anchor="_Toc185183754" w:history="1">
             <w:r>
               <w:rPr>
                 <w:rStyle w:val="Hyperlink"/>
@@ -1913,7 +1749,7 @@
                 <w:rStyle w:val="Hyperlink"/>
                 <w:noProof/>
               </w:rPr>
-              <w:t>References</w:t>
+              <w:t>Conclusion</w:t>
             </w:r>
             <w:r>
               <w:rPr>
@@ -1934,7 +1770,7 @@
                 <w:noProof/>
                 <w:webHidden/>
               </w:rPr>
-              <w:instrText xml:space="preserve"> PAGEREF _Toc185173519 \h </w:instrText>
+              <w:instrText xml:space="preserve"> PAGEREF _Toc185183754 \h </w:instrText>
             </w:r>
             <w:r>
               <w:rPr>
@@ -1954,7 +1790,7 @@
                 <w:noProof/>
                 <w:webHidden/>
               </w:rPr>
-              <w:t>3</w:t>
+              <w:t>12</w:t>
             </w:r>
             <w:r>
               <w:rPr>
@@ -1978,7 +1814,7 @@
               <w:lang w:eastAsia="en-IE"/>
             </w:rPr>
           </w:pPr>
-          <w:hyperlink w:anchor="_Toc185173520" w:history="1">
+          <w:hyperlink w:anchor="_Toc185183755" w:history="1">
             <w:r>
               <w:rPr>
                 <w:rStyle w:val="Hyperlink"/>
@@ -1999,6 +1835,92 @@
                 <w:rStyle w:val="Hyperlink"/>
                 <w:noProof/>
               </w:rPr>
+              <w:t>References</w:t>
+            </w:r>
+            <w:r>
+              <w:rPr>
+                <w:noProof/>
+                <w:webHidden/>
+              </w:rPr>
+              <w:tab/>
+            </w:r>
+            <w:r>
+              <w:rPr>
+                <w:noProof/>
+                <w:webHidden/>
+              </w:rPr>
+              <w:fldChar w:fldCharType="begin"/>
+            </w:r>
+            <w:r>
+              <w:rPr>
+                <w:noProof/>
+                <w:webHidden/>
+              </w:rPr>
+              <w:instrText xml:space="preserve"> PAGEREF _Toc185183755 \h </w:instrText>
+            </w:r>
+            <w:r>
+              <w:rPr>
+                <w:noProof/>
+                <w:webHidden/>
+              </w:rPr>
+            </w:r>
+            <w:r>
+              <w:rPr>
+                <w:noProof/>
+                <w:webHidden/>
+              </w:rPr>
+              <w:fldChar w:fldCharType="separate"/>
+            </w:r>
+            <w:r>
+              <w:rPr>
+                <w:noProof/>
+                <w:webHidden/>
+              </w:rPr>
+              <w:t>13</w:t>
+            </w:r>
+            <w:r>
+              <w:rPr>
+                <w:noProof/>
+                <w:webHidden/>
+              </w:rPr>
+              <w:fldChar w:fldCharType="end"/>
+            </w:r>
+          </w:hyperlink>
+        </w:p>
+        <w:p>
+          <w:pPr>
+            <w:pStyle w:val="TOC1"/>
+            <w:tabs>
+              <w:tab w:val="left" w:pos="440"/>
+              <w:tab w:val="right" w:leader="dot" w:pos="9016"/>
+            </w:tabs>
+            <w:rPr>
+              <w:rFonts w:asciiTheme="minorHAnsi" w:eastAsiaTheme="minorEastAsia" w:hAnsiTheme="minorHAnsi"/>
+              <w:noProof/>
+              <w:lang w:eastAsia="en-IE"/>
+            </w:rPr>
+          </w:pPr>
+          <w:hyperlink w:anchor="_Toc185183756" w:history="1">
+            <w:r>
+              <w:rPr>
+                <w:rStyle w:val="Hyperlink"/>
+                <w:noProof/>
+              </w:rPr>
+              <w:t>8.</w:t>
+            </w:r>
+            <w:r>
+              <w:rPr>
+                <w:rFonts w:asciiTheme="minorHAnsi" w:eastAsiaTheme="minorEastAsia" w:hAnsiTheme="minorHAnsi"/>
+                <w:noProof/>
+                <w:lang w:eastAsia="en-IE"/>
+              </w:rPr>
+              <w:tab/>
+            </w:r>
+            <w:r>
+              <w:rPr>
+                <w:rStyle w:val="Hyperlink"/>
+                <w:noProof/>
+              </w:rPr>
               <w:t>GitHub Link</w:t>
             </w:r>
             <w:r>
@@ -2020,7 +1942,7 @@
                 <w:noProof/>
                 <w:webHidden/>
               </w:rPr>
-              <w:instrText xml:space="preserve"> PAGEREF _Toc185173520 \h </w:instrText>
+              <w:instrText xml:space="preserve"> PAGEREF _Toc185183756 \h </w:instrText>
             </w:r>
             <w:r>
               <w:rPr>
@@ -2040,7 +1962,7 @@
                 <w:noProof/>
                 <w:webHidden/>
               </w:rPr>
-              <w:t>4</w:t>
+              <w:t>14</w:t>
             </w:r>
             <w:r>
               <w:rPr>
@@ -2090,7 +2012,7 @@
           <w:color w:val="156082" w:themeColor="accent1"/>
         </w:rPr>
       </w:pPr>
-      <w:bookmarkStart w:id="0" w:name="_Toc185173509"/>
+      <w:bookmarkStart w:id="0" w:name="_Toc185183746"/>
       <w:r>
         <w:rPr>
           <w:color w:val="156082" w:themeColor="accent1"/>
@@ -2380,31 +2302,7 @@
           <w:lang w:eastAsia="en-IE"/>
           <w14:ligatures w14:val="none"/>
         </w:rPr>
-        <w:t>(</w:t>
-      </w:r>
-      <w:proofErr w:type="spellStart"/>
-      <w:r>
-        <w:rPr>
-          <w:rFonts w:ascii="Times New Roman" w:eastAsia="Times New Roman" w:hAnsi="Times New Roman" w:cs="Times New Roman"/>
-          <w:kern w:val="0"/>
-          <w:sz w:val="24"/>
-          <w:szCs w:val="24"/>
-          <w:lang w:eastAsia="en-IE"/>
-          <w14:ligatures w14:val="none"/>
-        </w:rPr>
-        <w:t>Corpnce</w:t>
-      </w:r>
-      <w:proofErr w:type="spellEnd"/>
-      <w:r>
-        <w:rPr>
-          <w:rFonts w:ascii="Times New Roman" w:eastAsia="Times New Roman" w:hAnsi="Times New Roman" w:cs="Times New Roman"/>
-          <w:kern w:val="0"/>
-          <w:sz w:val="24"/>
-          <w:szCs w:val="24"/>
-          <w:lang w:eastAsia="en-IE"/>
-          <w14:ligatures w14:val="none"/>
-        </w:rPr>
-        <w:t>)</w:t>
+        <w:t>(Corpnce)</w:t>
       </w:r>
     </w:p>
     <w:p>
@@ -2491,7 +2389,7 @@
           <w:color w:val="156082" w:themeColor="accent1"/>
         </w:rPr>
       </w:pPr>
-      <w:bookmarkStart w:id="1" w:name="_Toc185173510"/>
+      <w:bookmarkStart w:id="1" w:name="_Toc185183747"/>
       <w:r>
         <w:rPr>
           <w:color w:val="156082" w:themeColor="accent1"/>
@@ -2567,7 +2465,7 @@
           <w:numId w:val="27"/>
         </w:numPr>
       </w:pPr>
-      <w:bookmarkStart w:id="2" w:name="_Toc185173511"/>
+      <w:bookmarkStart w:id="2" w:name="_Toc185183748"/>
       <w:r>
         <w:t xml:space="preserve">Understand </w:t>
       </w:r>
@@ -2626,17 +2524,8 @@
           <w:sz w:val="28"/>
           <w:szCs w:val="28"/>
         </w:rPr>
-        <w:t xml:space="preserve"> </w:t>
-      </w:r>
-      <w:proofErr w:type="spellStart"/>
-      <w:r>
-        <w:rPr>
-          <w:sz w:val="28"/>
-          <w:szCs w:val="28"/>
-        </w:rPr>
-        <w:t>dataframe</w:t>
-      </w:r>
-      <w:proofErr w:type="spellEnd"/>
+        <w:t xml:space="preserve"> dataframe</w:t>
+      </w:r>
       <w:r>
         <w:rPr>
           <w:sz w:val="28"/>
@@ -2891,23 +2780,7 @@
           <w:sz w:val="28"/>
           <w:szCs w:val="28"/>
         </w:rPr>
-        <w:t>In order to check for any missing values in each column, we can use the function ‘</w:t>
-      </w:r>
-      <w:proofErr w:type="spellStart"/>
-      <w:r>
-        <w:rPr>
-          <w:sz w:val="28"/>
-          <w:szCs w:val="28"/>
-        </w:rPr>
-        <w:t>isnull</w:t>
-      </w:r>
-      <w:proofErr w:type="spellEnd"/>
-      <w:r>
-        <w:rPr>
-          <w:sz w:val="28"/>
-          <w:szCs w:val="28"/>
-        </w:rPr>
-        <w:t>’ and to get the count of missing value, we can use function ‘sum’.</w:t>
+        <w:t>In order to check for any missing values in each column, we can use the function ‘isnull’ and to get the count of missing value, we can use function ‘sum’.</w:t>
       </w:r>
     </w:p>
     <w:p>
@@ -3410,6 +3283,7 @@
           <w:numId w:val="28"/>
         </w:numPr>
       </w:pPr>
+      <w:bookmarkStart w:id="3" w:name="_Toc185183749"/>
       <w:r>
         <w:t xml:space="preserve">Visualize and Examine the Relationship </w:t>
       </w:r>
@@ -3419,6 +3293,7 @@
       <w:r>
         <w:t xml:space="preserve"> Variables</w:t>
       </w:r>
+      <w:bookmarkEnd w:id="3"/>
     </w:p>
     <w:p/>
     <w:p>
@@ -3534,39 +3409,7 @@
           <w:sz w:val="28"/>
           <w:szCs w:val="28"/>
         </w:rPr>
-        <w:t>For the given dataset, the dependent variable ‘TYPE’ has positive correlation with variables namely ‘al’, ‘</w:t>
-      </w:r>
-      <w:proofErr w:type="spellStart"/>
-      <w:r>
-        <w:rPr>
-          <w:sz w:val="28"/>
-          <w:szCs w:val="28"/>
-        </w:rPr>
-        <w:t>ba</w:t>
-      </w:r>
-      <w:proofErr w:type="spellEnd"/>
-      <w:r>
-        <w:rPr>
-          <w:sz w:val="28"/>
-          <w:szCs w:val="28"/>
-        </w:rPr>
-        <w:t>’, and ‘</w:t>
-      </w:r>
-      <w:proofErr w:type="spellStart"/>
-      <w:r>
-        <w:rPr>
-          <w:sz w:val="28"/>
-          <w:szCs w:val="28"/>
-        </w:rPr>
-        <w:t>na</w:t>
-      </w:r>
-      <w:proofErr w:type="spellEnd"/>
-      <w:r>
-        <w:rPr>
-          <w:sz w:val="28"/>
-          <w:szCs w:val="28"/>
-        </w:rPr>
-        <w:t>’ and strong negative correlation to ‘mg’.</w:t>
+        <w:t>For the given dataset, the dependent variable ‘TYPE’ has positive correlation with variables namely ‘al’, ‘ba’, and ‘na’ and strong negative correlation to ‘mg’.</w:t>
       </w:r>
     </w:p>
     <w:p>
@@ -3764,14 +3607,14 @@
           <w:color w:val="156082" w:themeColor="accent1"/>
         </w:rPr>
       </w:pPr>
-      <w:bookmarkStart w:id="3" w:name="_Toc185173513"/>
+      <w:bookmarkStart w:id="4" w:name="_Toc185183750"/>
       <w:r>
         <w:rPr>
           <w:color w:val="156082" w:themeColor="accent1"/>
         </w:rPr>
         <w:t>Dense Neural Network Model</w:t>
       </w:r>
-      <w:bookmarkEnd w:id="3"/>
+      <w:bookmarkEnd w:id="4"/>
       <w:r>
         <w:rPr>
           <w:color w:val="156082" w:themeColor="accent1"/>
@@ -3791,39 +3634,7 @@
           <w:sz w:val="28"/>
           <w:szCs w:val="28"/>
         </w:rPr>
-        <w:t>To build a working model, the first step is to load the relevant libraries and then split the actual dataset into training and testing. For this purpose, we use the ‘</w:t>
-      </w:r>
-      <w:proofErr w:type="spellStart"/>
-      <w:r>
-        <w:rPr>
-          <w:sz w:val="28"/>
-          <w:szCs w:val="28"/>
-        </w:rPr>
-        <w:t>train_test_split</w:t>
-      </w:r>
-      <w:proofErr w:type="spellEnd"/>
-      <w:r>
-        <w:rPr>
-          <w:sz w:val="28"/>
-          <w:szCs w:val="28"/>
-        </w:rPr>
-        <w:t>’ function and split the total dataset into to 80/20 ratio with condition ‘</w:t>
-      </w:r>
-      <w:proofErr w:type="spellStart"/>
-      <w:r>
-        <w:rPr>
-          <w:sz w:val="28"/>
-          <w:szCs w:val="28"/>
-        </w:rPr>
-        <w:t>random_state</w:t>
-      </w:r>
-      <w:proofErr w:type="spellEnd"/>
-      <w:r>
-        <w:rPr>
-          <w:sz w:val="28"/>
-          <w:szCs w:val="28"/>
-        </w:rPr>
-        <w:t>’ 42.</w:t>
+        <w:t>To build a working model, the first step is to load the relevant libraries and then split the actual dataset into training and testing. For this purpose, we use the ‘train_test_split’ function and split the total dataset into to 80/20 ratio with condition ‘random_state’ 42.</w:t>
       </w:r>
     </w:p>
     <w:p>
@@ -3910,23 +3721,7 @@
           <w:sz w:val="28"/>
           <w:szCs w:val="28"/>
         </w:rPr>
-        <w:t>was at different scale level. For the machine learning model to train effectively, it is important to scale the features so that they are within a specific range. For this purpose, we make use of the ‘</w:t>
-      </w:r>
-      <w:proofErr w:type="spellStart"/>
-      <w:r>
-        <w:rPr>
-          <w:sz w:val="28"/>
-          <w:szCs w:val="28"/>
-        </w:rPr>
-        <w:t>StandardScaler</w:t>
-      </w:r>
-      <w:proofErr w:type="spellEnd"/>
-      <w:r>
-        <w:rPr>
-          <w:sz w:val="28"/>
-          <w:szCs w:val="28"/>
-        </w:rPr>
-        <w:t>’ function which is part of the ‘SKLEAR.PREPROCESSING’ library.</w:t>
+        <w:t>was at different scale level. For the machine learning model to train effectively, it is important to scale the features so that they are within a specific range. For this purpose, we make use of the ‘StandardScaler’ function which is part of the ‘SKLEAR.PREPROCESSING’ library.</w:t>
       </w:r>
     </w:p>
     <w:p>
@@ -4076,39 +3871,7 @@
           <w:sz w:val="28"/>
           <w:szCs w:val="28"/>
         </w:rPr>
-        <w:t xml:space="preserve"> with 64 and 32 nodes, activation function ‘</w:t>
-      </w:r>
-      <w:proofErr w:type="spellStart"/>
-      <w:r>
-        <w:rPr>
-          <w:sz w:val="28"/>
-          <w:szCs w:val="28"/>
-        </w:rPr>
-        <w:t>relu</w:t>
-      </w:r>
-      <w:proofErr w:type="spellEnd"/>
-      <w:r>
-        <w:rPr>
-          <w:sz w:val="28"/>
-          <w:szCs w:val="28"/>
-        </w:rPr>
-        <w:t>’ at hidden layer and ‘</w:t>
-      </w:r>
-      <w:proofErr w:type="spellStart"/>
-      <w:r>
-        <w:rPr>
-          <w:sz w:val="28"/>
-          <w:szCs w:val="28"/>
-        </w:rPr>
-        <w:t>softmax</w:t>
-      </w:r>
-      <w:proofErr w:type="spellEnd"/>
-      <w:r>
-        <w:rPr>
-          <w:sz w:val="28"/>
-          <w:szCs w:val="28"/>
-        </w:rPr>
-        <w:t>’ for output layer. ‘Epochs’ value of 50 and batch size of 32 is taken for the training.</w:t>
+        <w:t xml:space="preserve"> with 64 and 32 nodes, activation function ‘relu’ at hidden layer and ‘softmax’ for output layer. ‘Epochs’ value of 50 and batch size of 32 is taken for the training.</w:t>
       </w:r>
     </w:p>
     <w:p>
@@ -4196,7 +3959,21 @@
           <w:sz w:val="28"/>
           <w:szCs w:val="28"/>
         </w:rPr>
-        <w:t>Reading the accuracy rate at the last epoch, we can understand that the accuracy for training data is approx. 77 percentage and the loss is at 0.57.</w:t>
+        <w:t>Reading the accuracy rate at the last epoch, we can understand that the accuracy for training data is approx. 77</w:t>
+      </w:r>
+      <w:r>
+        <w:rPr>
+          <w:sz w:val="28"/>
+          <w:szCs w:val="28"/>
+        </w:rPr>
+        <w:t xml:space="preserve">% </w:t>
+      </w:r>
+      <w:r>
+        <w:rPr>
+          <w:sz w:val="28"/>
+          <w:szCs w:val="28"/>
+        </w:rPr>
+        <w:t>and the loss is at 0.57.</w:t>
       </w:r>
     </w:p>
     <w:p>
@@ -4233,14 +4010,14 @@
           <w:szCs w:val="28"/>
         </w:rPr>
       </w:pPr>
-      <w:bookmarkStart w:id="4" w:name="_Toc185173514"/>
+      <w:bookmarkStart w:id="5" w:name="_Toc185183751"/>
       <w:r>
         <w:rPr>
           <w:color w:val="156082" w:themeColor="accent1"/>
         </w:rPr>
         <w:t>Hyperparameter Tuning</w:t>
       </w:r>
-      <w:bookmarkEnd w:id="4"/>
+      <w:bookmarkEnd w:id="5"/>
       <w:r>
         <w:rPr>
           <w:color w:val="156082" w:themeColor="accent1"/>
@@ -4310,14 +4087,14 @@
           <w:sz w:val="28"/>
           <w:szCs w:val="28"/>
         </w:rPr>
-        <w:t xml:space="preserve"> ‘optimizer’, ‘loss’, ‘activation’, ‘layers’, ‘neurons’, ‘epochs’ and </w:t>
-      </w:r>
-      <w:r>
-        <w:rPr>
-          <w:sz w:val="28"/>
-          <w:szCs w:val="28"/>
-        </w:rPr>
-        <w:t xml:space="preserve">etc. </w:t>
+        <w:t xml:space="preserve"> ‘optimizer’, ‘loss’, ‘activation’, ‘layers’, ‘neurons’, ‘epochs’</w:t>
+      </w:r>
+      <w:r>
+        <w:rPr>
+          <w:sz w:val="28"/>
+          <w:szCs w:val="28"/>
+        </w:rPr>
+        <w:t xml:space="preserve">. </w:t>
       </w:r>
     </w:p>
     <w:p>
@@ -4370,7 +4147,6 @@
         </w:rPr>
         <w:t>‘</w:t>
       </w:r>
-      <w:proofErr w:type="spellStart"/>
       <w:r>
         <w:rPr>
           <w:sz w:val="28"/>
@@ -4397,9 +4173,29 @@
           <w:sz w:val="28"/>
           <w:szCs w:val="28"/>
         </w:rPr>
-        <w:t>CV</w:t>
-      </w:r>
-      <w:proofErr w:type="spellEnd"/>
+        <w:t>CV’</w:t>
+      </w:r>
+      <w:r>
+        <w:rPr>
+          <w:sz w:val="28"/>
+          <w:szCs w:val="28"/>
+        </w:rPr>
+        <w:t xml:space="preserve">, </w:t>
+      </w:r>
+      <w:r>
+        <w:rPr>
+          <w:sz w:val="28"/>
+          <w:szCs w:val="28"/>
+        </w:rPr>
+        <w:t>‘</w:t>
+      </w:r>
+      <w:r>
+        <w:rPr>
+          <w:sz w:val="28"/>
+          <w:szCs w:val="28"/>
+        </w:rPr>
+        <w:t>GridSearchCV</w:t>
+      </w:r>
       <w:r>
         <w:rPr>
           <w:sz w:val="28"/>
@@ -4412,7 +4208,21 @@
           <w:sz w:val="28"/>
           <w:szCs w:val="28"/>
         </w:rPr>
-        <w:t xml:space="preserve">, </w:t>
+        <w:t xml:space="preserve"> </w:t>
+      </w:r>
+      <w:r>
+        <w:rPr>
+          <w:sz w:val="28"/>
+          <w:szCs w:val="28"/>
+        </w:rPr>
+        <w:t>etc.</w:t>
+      </w:r>
+      <w:r>
+        <w:rPr>
+          <w:sz w:val="28"/>
+          <w:szCs w:val="28"/>
+        </w:rPr>
+        <w:t xml:space="preserve"> </w:t>
       </w:r>
       <w:r>
         <w:rPr>
@@ -4421,7 +4231,6 @@
         </w:rPr>
         <w:t>‘</w:t>
       </w:r>
-      <w:proofErr w:type="spellStart"/>
       <w:r>
         <w:rPr>
           <w:sz w:val="28"/>
@@ -4429,7 +4238,6 @@
         </w:rPr>
         <w:t>GridSearchCV</w:t>
       </w:r>
-      <w:proofErr w:type="spellEnd"/>
       <w:r>
         <w:rPr>
           <w:sz w:val="28"/>
@@ -4442,50 +4250,6 @@
           <w:sz w:val="28"/>
           <w:szCs w:val="28"/>
         </w:rPr>
-        <w:t xml:space="preserve"> </w:t>
-      </w:r>
-      <w:r>
-        <w:rPr>
-          <w:sz w:val="28"/>
-          <w:szCs w:val="28"/>
-        </w:rPr>
-        <w:t>etc.</w:t>
-      </w:r>
-      <w:r>
-        <w:rPr>
-          <w:sz w:val="28"/>
-          <w:szCs w:val="28"/>
-        </w:rPr>
-        <w:t xml:space="preserve"> </w:t>
-      </w:r>
-      <w:r>
-        <w:rPr>
-          <w:sz w:val="28"/>
-          <w:szCs w:val="28"/>
-        </w:rPr>
-        <w:t>‘</w:t>
-      </w:r>
-      <w:proofErr w:type="spellStart"/>
-      <w:r>
-        <w:rPr>
-          <w:sz w:val="28"/>
-          <w:szCs w:val="28"/>
-        </w:rPr>
-        <w:t>GridSearchCV</w:t>
-      </w:r>
-      <w:proofErr w:type="spellEnd"/>
-      <w:r>
-        <w:rPr>
-          <w:sz w:val="28"/>
-          <w:szCs w:val="28"/>
-        </w:rPr>
-        <w:t>’</w:t>
-      </w:r>
-      <w:r>
-        <w:rPr>
-          <w:sz w:val="28"/>
-          <w:szCs w:val="28"/>
-        </w:rPr>
         <w:t xml:space="preserve"> is widely recognized for its efficiency in tuning </w:t>
       </w:r>
       <w:r>
@@ -4522,7 +4286,14 @@
           <w:sz w:val="28"/>
           <w:szCs w:val="28"/>
         </w:rPr>
-        <w:t>In order to evaluate the best parameter, a function namely ‘ANN_MODEL’ has been built which takes the values of neurons, layers, activation, loss and optimizer and return the model object.</w:t>
+        <w:t>To</w:t>
+      </w:r>
+      <w:r>
+        <w:rPr>
+          <w:sz w:val="28"/>
+          <w:szCs w:val="28"/>
+        </w:rPr>
+        <w:t xml:space="preserve"> evaluate the best parameter, a function namely ‘ANN_MODEL’ has been built which takes the values of neurons, layers, activation, loss and optimizer and return the model object.</w:t>
       </w:r>
     </w:p>
     <w:p>
@@ -4723,39 +4494,28 @@
           <w:sz w:val="28"/>
           <w:szCs w:val="28"/>
         </w:rPr>
-        <w:t>In order to pass the parameter values maintained in the above mentioned dictionary, we make use of the ‘</w:t>
-      </w:r>
-      <w:proofErr w:type="spellStart"/>
-      <w:r>
-        <w:rPr>
-          <w:sz w:val="28"/>
-          <w:szCs w:val="28"/>
-        </w:rPr>
-        <w:t>KerasClassifier</w:t>
-      </w:r>
-      <w:proofErr w:type="spellEnd"/>
-      <w:r>
-        <w:rPr>
-          <w:sz w:val="28"/>
-          <w:szCs w:val="28"/>
-        </w:rPr>
-        <w:t>’ and ‘</w:t>
-      </w:r>
-      <w:proofErr w:type="spellStart"/>
-      <w:r>
-        <w:rPr>
-          <w:sz w:val="28"/>
-          <w:szCs w:val="28"/>
-        </w:rPr>
-        <w:t>GridSearchCV</w:t>
-      </w:r>
-      <w:proofErr w:type="spellEnd"/>
-      <w:r>
-        <w:rPr>
-          <w:sz w:val="28"/>
-          <w:szCs w:val="28"/>
-        </w:rPr>
-        <w:t>’ function together as shown below.</w:t>
+        <w:t>To</w:t>
+      </w:r>
+      <w:r>
+        <w:rPr>
+          <w:sz w:val="28"/>
+          <w:szCs w:val="28"/>
+        </w:rPr>
+        <w:t xml:space="preserve"> pass the parameter values maintained in the </w:t>
+      </w:r>
+      <w:r>
+        <w:rPr>
+          <w:sz w:val="28"/>
+          <w:szCs w:val="28"/>
+        </w:rPr>
+        <w:t>above-mentioned</w:t>
+      </w:r>
+      <w:r>
+        <w:rPr>
+          <w:sz w:val="28"/>
+          <w:szCs w:val="28"/>
+        </w:rPr>
+        <w:t xml:space="preserve"> dictionary, we make use of the ‘KerasClassifier’ and ‘GridSearchCV’ function together as shown below.</w:t>
       </w:r>
     </w:p>
     <w:p>
@@ -4822,6 +4582,63 @@
           <w:szCs w:val="28"/>
         </w:rPr>
       </w:pPr>
+      <w:r>
+        <w:rPr>
+          <w:sz w:val="28"/>
+          <w:szCs w:val="28"/>
+        </w:rPr>
+        <w:t>Using this approach, it was identified that the best parameters for model training are as below.</w:t>
+      </w:r>
+    </w:p>
+    <w:p>
+      <w:pPr>
+        <w:rPr>
+          <w:sz w:val="28"/>
+          <w:szCs w:val="28"/>
+        </w:rPr>
+      </w:pPr>
+      <w:r>
+        <w:rPr>
+          <w:sz w:val="28"/>
+          <w:szCs w:val="28"/>
+        </w:rPr>
+        <w:lastRenderedPageBreak/>
+        <w:drawing>
+          <wp:inline distT="0" distB="0" distL="0" distR="0" wp14:anchorId="523F0DFB" wp14:editId="0A939E3A">
+            <wp:extent cx="5731510" cy="1206500"/>
+            <wp:effectExtent l="0" t="0" r="2540" b="0"/>
+            <wp:docPr id="871937012" name="Picture 1"/>
+            <wp:cNvGraphicFramePr>
+              <a:graphicFrameLocks xmlns:a="http://schemas.openxmlformats.org/drawingml/2006/main" noChangeAspect="1"/>
+            </wp:cNvGraphicFramePr>
+            <a:graphic xmlns:a="http://schemas.openxmlformats.org/drawingml/2006/main">
+              <a:graphicData uri="http://schemas.openxmlformats.org/drawingml/2006/picture">
+                <pic:pic xmlns:pic="http://schemas.openxmlformats.org/drawingml/2006/picture">
+                  <pic:nvPicPr>
+                    <pic:cNvPr id="871937012" name=""/>
+                    <pic:cNvPicPr/>
+                  </pic:nvPicPr>
+                  <pic:blipFill>
+                    <a:blip r:embed="rId29"/>
+                    <a:stretch>
+                      <a:fillRect/>
+                    </a:stretch>
+                  </pic:blipFill>
+                  <pic:spPr>
+                    <a:xfrm>
+                      <a:off x="0" y="0"/>
+                      <a:ext cx="5731510" cy="1206500"/>
+                    </a:xfrm>
+                    <a:prstGeom prst="rect">
+                      <a:avLst/>
+                    </a:prstGeom>
+                  </pic:spPr>
+                </pic:pic>
+              </a:graphicData>
+            </a:graphic>
+          </wp:inline>
+        </w:drawing>
+      </w:r>
     </w:p>
     <w:p>
       <w:pPr>
@@ -4842,108 +4659,588 @@
           <w:color w:val="156082" w:themeColor="accent1"/>
         </w:rPr>
       </w:pPr>
-      <w:bookmarkStart w:id="5" w:name="_Toc185173515"/>
+      <w:bookmarkStart w:id="6" w:name="_Toc185183752"/>
       <w:r>
         <w:rPr>
           <w:color w:val="156082" w:themeColor="accent1"/>
         </w:rPr>
+        <w:t>Cross Validation</w:t>
+      </w:r>
+      <w:bookmarkEnd w:id="6"/>
+      <w:r>
+        <w:rPr>
+          <w:color w:val="156082" w:themeColor="accent1"/>
+        </w:rPr>
+        <w:t xml:space="preserve"> </w:t>
+      </w:r>
+    </w:p>
+    <w:p>
+      <w:r>
+        <w:rPr>
+          <w:sz w:val="28"/>
+          <w:szCs w:val="28"/>
+        </w:rPr>
+        <w:t>Cross validation is a technique used to avoid overfitting scenario by training the model with multiple subsets of train-test data. To achieve this, k-folds is used which is a numeric value that is passed as input and based on which actual dataset is split into multiple smaller units and model is trained and tested with each unit. Using this approach, model is trained with all the possible data and tested multiple times. The average of all the result is taken as final measure.</w:t>
+      </w:r>
+      <w:r>
+        <w:rPr>
+          <w:sz w:val="28"/>
+          <w:szCs w:val="28"/>
+        </w:rPr>
+        <w:br/>
+      </w:r>
+      <w:r>
+        <w:t>(Simplilearn)</w:t>
+      </w:r>
+    </w:p>
+    <w:p>
+      <w:pPr>
+        <w:pStyle w:val="Heading1"/>
+        <w:numPr>
+          <w:ilvl w:val="0"/>
+          <w:numId w:val="1"/>
+        </w:numPr>
+        <w:rPr>
+          <w:sz w:val="28"/>
+          <w:szCs w:val="28"/>
+        </w:rPr>
+      </w:pPr>
+      <w:bookmarkStart w:id="7" w:name="_Toc185183753"/>
+      <w:r>
+        <w:rPr>
+          <w:color w:val="156082" w:themeColor="accent1"/>
+        </w:rPr>
+        <w:t>Classification Report</w:t>
+      </w:r>
+      <w:bookmarkEnd w:id="7"/>
+      <w:r>
+        <w:rPr>
+          <w:color w:val="156082" w:themeColor="accent1"/>
+        </w:rPr>
+        <w:t xml:space="preserve"> </w:t>
+      </w:r>
+    </w:p>
+    <w:p>
+      <w:pPr>
+        <w:rPr>
+          <w:sz w:val="28"/>
+          <w:szCs w:val="28"/>
+        </w:rPr>
+      </w:pPr>
+      <w:r>
+        <w:rPr>
+          <w:sz w:val="28"/>
+          <w:szCs w:val="28"/>
+        </w:rPr>
+        <w:t>Classification report provides a detailed breakdown on the model evaluation. It shares key information like precision, recall, f1-score and support.</w:t>
+      </w:r>
+    </w:p>
+    <w:p>
+      <w:pPr>
+        <w:rPr>
+          <w:sz w:val="28"/>
+          <w:szCs w:val="28"/>
+        </w:rPr>
+      </w:pPr>
+      <w:r>
+        <w:rPr>
+          <w:b/>
+          <w:bCs/>
+          <w:sz w:val="28"/>
+          <w:szCs w:val="28"/>
+        </w:rPr>
+        <w:t>Precision</w:t>
+      </w:r>
+      <w:r>
+        <w:rPr>
+          <w:sz w:val="28"/>
+          <w:szCs w:val="28"/>
+        </w:rPr>
+        <w:t xml:space="preserve"> is the proportion of correctly predicted positive instances from all the positive predicted instances. Low precision indicates many false positives.</w:t>
+      </w:r>
+    </w:p>
+    <w:p>
+      <w:pPr>
+        <w:rPr>
+          <w:sz w:val="28"/>
+          <w:szCs w:val="28"/>
+        </w:rPr>
+      </w:pPr>
+      <w:r>
+        <w:rPr>
+          <w:b/>
+          <w:bCs/>
+          <w:sz w:val="28"/>
+          <w:szCs w:val="28"/>
+        </w:rPr>
+        <w:t>Recall</w:t>
+      </w:r>
+      <w:r>
+        <w:rPr>
+          <w:sz w:val="28"/>
+          <w:szCs w:val="28"/>
+        </w:rPr>
+        <w:t xml:space="preserve"> is nothing but true positive rate i.e. correctly predicted positive instances out of all actual positive instances. A lower value indicates many false negatives.</w:t>
+      </w:r>
+    </w:p>
+    <w:p>
+      <w:pPr>
+        <w:rPr>
+          <w:sz w:val="28"/>
+          <w:szCs w:val="28"/>
+        </w:rPr>
+      </w:pPr>
+      <w:r>
+        <w:rPr>
+          <w:b/>
+          <w:bCs/>
+          <w:sz w:val="28"/>
+          <w:szCs w:val="28"/>
+        </w:rPr>
+        <w:t>F1-Score</w:t>
+      </w:r>
+      <w:r>
+        <w:rPr>
+          <w:sz w:val="28"/>
+          <w:szCs w:val="28"/>
+        </w:rPr>
+        <w:t xml:space="preserve"> is the actual precision value that tells the final accuracy rate.</w:t>
+      </w:r>
+    </w:p>
+    <w:p>
+      <w:pPr>
+        <w:rPr>
+          <w:sz w:val="28"/>
+          <w:szCs w:val="28"/>
+        </w:rPr>
+      </w:pPr>
+      <w:r>
+        <w:rPr>
+          <w:b/>
+          <w:bCs/>
+          <w:sz w:val="28"/>
+          <w:szCs w:val="28"/>
+        </w:rPr>
+        <w:t>Support</w:t>
+      </w:r>
+      <w:r>
+        <w:rPr>
+          <w:sz w:val="28"/>
+          <w:szCs w:val="28"/>
+        </w:rPr>
+        <w:t xml:space="preserve"> is the total number of occurrences of each class in the respective model prediction.</w:t>
+      </w:r>
+    </w:p>
+    <w:p>
+      <w:pPr>
+        <w:rPr>
+          <w:sz w:val="28"/>
+          <w:szCs w:val="28"/>
+        </w:rPr>
+      </w:pPr>
+      <w:r>
+        <w:rPr>
+          <w:sz w:val="28"/>
+          <w:szCs w:val="28"/>
+        </w:rPr>
+        <w:t>Find below the classification report created for a model using the above recommended parameter from hyper parameter findings.</w:t>
+      </w:r>
+    </w:p>
+    <w:p>
+      <w:pPr>
+        <w:rPr>
+          <w:sz w:val="28"/>
+          <w:szCs w:val="28"/>
+        </w:rPr>
+      </w:pPr>
+    </w:p>
+    <w:p>
+      <w:pPr>
+        <w:rPr>
+          <w:sz w:val="28"/>
+          <w:szCs w:val="28"/>
+        </w:rPr>
+      </w:pPr>
+      <w:r>
+        <w:rPr>
+          <w:sz w:val="28"/>
+          <w:szCs w:val="28"/>
+        </w:rPr>
         <w:lastRenderedPageBreak/>
-        <w:t>Connect</w:t>
-      </w:r>
-      <w:bookmarkEnd w:id="5"/>
-      <w:r>
+        <w:drawing>
+          <wp:inline distT="0" distB="0" distL="0" distR="0" wp14:anchorId="792CF964" wp14:editId="4D68720E">
+            <wp:extent cx="5473981" cy="4388076"/>
+            <wp:effectExtent l="0" t="0" r="0" b="0"/>
+            <wp:docPr id="573784178" name="Picture 1"/>
+            <wp:cNvGraphicFramePr>
+              <a:graphicFrameLocks xmlns:a="http://schemas.openxmlformats.org/drawingml/2006/main" noChangeAspect="1"/>
+            </wp:cNvGraphicFramePr>
+            <a:graphic xmlns:a="http://schemas.openxmlformats.org/drawingml/2006/main">
+              <a:graphicData uri="http://schemas.openxmlformats.org/drawingml/2006/picture">
+                <pic:pic xmlns:pic="http://schemas.openxmlformats.org/drawingml/2006/picture">
+                  <pic:nvPicPr>
+                    <pic:cNvPr id="573784178" name=""/>
+                    <pic:cNvPicPr/>
+                  </pic:nvPicPr>
+                  <pic:blipFill>
+                    <a:blip r:embed="rId30"/>
+                    <a:stretch>
+                      <a:fillRect/>
+                    </a:stretch>
+                  </pic:blipFill>
+                  <pic:spPr>
+                    <a:xfrm>
+                      <a:off x="0" y="0"/>
+                      <a:ext cx="5473981" cy="4388076"/>
+                    </a:xfrm>
+                    <a:prstGeom prst="rect">
+                      <a:avLst/>
+                    </a:prstGeom>
+                  </pic:spPr>
+                </pic:pic>
+              </a:graphicData>
+            </a:graphic>
+          </wp:inline>
+        </w:drawing>
+      </w:r>
+    </w:p>
+    <w:p>
+      <w:pPr>
+        <w:rPr>
+          <w:sz w:val="28"/>
+          <w:szCs w:val="28"/>
+        </w:rPr>
+      </w:pPr>
+      <w:r>
+        <w:rPr>
+          <w:sz w:val="28"/>
+          <w:szCs w:val="28"/>
+        </w:rPr>
+        <w:t>Reading the precision, recall, f1-score and support value from the above train data results, it is evident that the model prediction is 77% accurate with 100% accuracy for the specific glass type ‘2’.</w:t>
+      </w:r>
+    </w:p>
+    <w:p>
+      <w:pPr>
+        <w:rPr>
+          <w:sz w:val="28"/>
+          <w:szCs w:val="28"/>
+        </w:rPr>
+      </w:pPr>
+    </w:p>
+    <w:p>
+      <w:pPr>
+        <w:pStyle w:val="Heading1"/>
+        <w:numPr>
+          <w:ilvl w:val="0"/>
+          <w:numId w:val="1"/>
+        </w:numPr>
         <w:rPr>
           <w:color w:val="156082" w:themeColor="accent1"/>
         </w:rPr>
-        <w:t xml:space="preserve"> </w:t>
-      </w:r>
-    </w:p>
-    <w:p>
-      <w:pPr>
-        <w:rPr>
-          <w:sz w:val="28"/>
-          <w:szCs w:val="28"/>
-        </w:rPr>
-      </w:pPr>
-      <w:r>
-        <w:rPr>
-          <w:sz w:val="28"/>
-          <w:szCs w:val="28"/>
-        </w:rPr>
-        <w:t xml:space="preserve">First </w:t>
-      </w:r>
-    </w:p>
-    <w:p>
-      <w:pPr>
-        <w:rPr>
-          <w:sz w:val="28"/>
-          <w:szCs w:val="28"/>
-        </w:rPr>
-      </w:pPr>
-    </w:p>
-    <w:p>
-      <w:pPr>
-        <w:pStyle w:val="Heading2"/>
+      </w:pPr>
+      <w:bookmarkStart w:id="8" w:name="_Toc185183754"/>
+      <w:r>
+        <w:rPr>
+          <w:color w:val="156082" w:themeColor="accent1"/>
+        </w:rPr>
+        <w:t>Conclusion</w:t>
+      </w:r>
+      <w:bookmarkEnd w:id="8"/>
+    </w:p>
+    <w:p>
+      <w:pPr>
+        <w:rPr>
+          <w:sz w:val="28"/>
+          <w:szCs w:val="28"/>
+        </w:rPr>
+      </w:pPr>
+      <w:r>
+        <w:rPr>
+          <w:sz w:val="28"/>
+          <w:szCs w:val="28"/>
+        </w:rPr>
+        <w:t>We must remember the changes done to class numbers in the data preparation stage. Therefore, we must understand that the class numbers in the result actually refers as following,</w:t>
+      </w:r>
+    </w:p>
+    <w:p>
+      <w:pPr>
+        <w:rPr>
+          <w:sz w:val="28"/>
+          <w:szCs w:val="28"/>
+        </w:rPr>
+      </w:pPr>
+      <w:r>
+        <w:rPr>
+          <w:sz w:val="28"/>
+          <w:szCs w:val="28"/>
+        </w:rPr>
+        <w:t xml:space="preserve">0 </w:t>
+      </w:r>
+      <w:r>
+        <w:rPr>
+          <w:sz w:val="28"/>
+          <w:szCs w:val="28"/>
+        </w:rPr>
+        <w:sym w:font="Wingdings" w:char="F0E0"/>
+      </w:r>
+      <w:r>
+        <w:rPr>
+          <w:sz w:val="28"/>
+          <w:szCs w:val="28"/>
+        </w:rPr>
+        <w:t xml:space="preserve"> 1, 1</w:t>
+      </w:r>
+      <w:r>
+        <w:rPr>
+          <w:sz w:val="28"/>
+          <w:szCs w:val="28"/>
+        </w:rPr>
+        <w:sym w:font="Wingdings" w:char="F0E0"/>
+      </w:r>
+      <w:r>
+        <w:rPr>
+          <w:sz w:val="28"/>
+          <w:szCs w:val="28"/>
+        </w:rPr>
+        <w:t xml:space="preserve"> 2, 2</w:t>
+      </w:r>
+      <w:r>
+        <w:rPr>
+          <w:sz w:val="28"/>
+          <w:szCs w:val="28"/>
+        </w:rPr>
+        <w:sym w:font="Wingdings" w:char="F0E0"/>
+      </w:r>
+      <w:r>
+        <w:rPr>
+          <w:sz w:val="28"/>
+          <w:szCs w:val="28"/>
+        </w:rPr>
+        <w:t xml:space="preserve"> 3, 3</w:t>
+      </w:r>
+      <w:r>
+        <w:rPr>
+          <w:sz w:val="28"/>
+          <w:szCs w:val="28"/>
+        </w:rPr>
+        <w:sym w:font="Wingdings" w:char="F0E0"/>
+      </w:r>
+      <w:r>
+        <w:rPr>
+          <w:sz w:val="28"/>
+          <w:szCs w:val="28"/>
+        </w:rPr>
+        <w:t xml:space="preserve"> 5, 4</w:t>
+      </w:r>
+      <w:r>
+        <w:rPr>
+          <w:sz w:val="28"/>
+          <w:szCs w:val="28"/>
+        </w:rPr>
+        <w:sym w:font="Wingdings" w:char="F0E0"/>
+      </w:r>
+      <w:r>
+        <w:rPr>
+          <w:sz w:val="28"/>
+          <w:szCs w:val="28"/>
+        </w:rPr>
+        <w:t xml:space="preserve"> 6, 5</w:t>
+      </w:r>
+      <w:r>
+        <w:rPr>
+          <w:sz w:val="28"/>
+          <w:szCs w:val="28"/>
+        </w:rPr>
+        <w:sym w:font="Wingdings" w:char="F0E0"/>
+      </w:r>
+      <w:r>
+        <w:rPr>
+          <w:sz w:val="28"/>
+          <w:szCs w:val="28"/>
+        </w:rPr>
+        <w:t xml:space="preserve"> 7.</w:t>
+      </w:r>
+    </w:p>
+    <w:p>
+      <w:pPr>
+        <w:rPr>
+          <w:sz w:val="28"/>
+          <w:szCs w:val="28"/>
+        </w:rPr>
+      </w:pPr>
+      <w:r>
+        <w:rPr>
+          <w:sz w:val="28"/>
+          <w:szCs w:val="28"/>
+        </w:rPr>
+        <w:drawing>
+          <wp:inline distT="0" distB="0" distL="0" distR="0" wp14:anchorId="5CA363BA" wp14:editId="0335B702">
+            <wp:extent cx="2254366" cy="863644"/>
+            <wp:effectExtent l="0" t="0" r="0" b="0"/>
+            <wp:docPr id="2094800928" name="Picture 1"/>
+            <wp:cNvGraphicFramePr>
+              <a:graphicFrameLocks xmlns:a="http://schemas.openxmlformats.org/drawingml/2006/main" noChangeAspect="1"/>
+            </wp:cNvGraphicFramePr>
+            <a:graphic xmlns:a="http://schemas.openxmlformats.org/drawingml/2006/main">
+              <a:graphicData uri="http://schemas.openxmlformats.org/drawingml/2006/picture">
+                <pic:pic xmlns:pic="http://schemas.openxmlformats.org/drawingml/2006/picture">
+                  <pic:nvPicPr>
+                    <pic:cNvPr id="1487588819" name=""/>
+                    <pic:cNvPicPr/>
+                  </pic:nvPicPr>
+                  <pic:blipFill>
+                    <a:blip r:embed="rId17"/>
+                    <a:stretch>
+                      <a:fillRect/>
+                    </a:stretch>
+                  </pic:blipFill>
+                  <pic:spPr>
+                    <a:xfrm>
+                      <a:off x="0" y="0"/>
+                      <a:ext cx="2254366" cy="863644"/>
+                    </a:xfrm>
+                    <a:prstGeom prst="rect">
+                      <a:avLst/>
+                    </a:prstGeom>
+                  </pic:spPr>
+                </pic:pic>
+              </a:graphicData>
+            </a:graphic>
+          </wp:inline>
+        </w:drawing>
+      </w:r>
+    </w:p>
+    <w:p>
+      <w:pPr>
+        <w:rPr>
+          <w:sz w:val="28"/>
+          <w:szCs w:val="28"/>
+        </w:rPr>
+      </w:pPr>
+      <w:r>
+        <w:rPr>
+          <w:sz w:val="28"/>
+          <w:szCs w:val="28"/>
+        </w:rPr>
+        <w:t>From the classification report, it is evident that prediction is 100 accurate for class 3 (</w:t>
+      </w:r>
+      <w:r>
+        <w:rPr>
+          <w:sz w:val="28"/>
+          <w:szCs w:val="28"/>
+        </w:rPr>
+        <w:t>vehicle_windows_float_processed</w:t>
+      </w:r>
+      <w:r>
+        <w:rPr>
+          <w:sz w:val="28"/>
+          <w:szCs w:val="28"/>
+        </w:rPr>
+        <w:t xml:space="preserve">), 88% accurate for class 7 </w:t>
+      </w:r>
+      <w:r>
+        <w:rPr>
+          <w:sz w:val="28"/>
+          <w:szCs w:val="28"/>
+        </w:rPr>
+        <w:lastRenderedPageBreak/>
+        <w:t>(</w:t>
+      </w:r>
+      <w:r>
+        <w:rPr>
+          <w:sz w:val="28"/>
+          <w:szCs w:val="28"/>
+        </w:rPr>
+        <w:t>headlamps</w:t>
+      </w:r>
+      <w:r>
+        <w:rPr>
+          <w:sz w:val="28"/>
+          <w:szCs w:val="28"/>
+        </w:rPr>
+        <w:t>), 82% accurate for class 1 (</w:t>
+      </w:r>
+      <w:r>
+        <w:rPr>
+          <w:sz w:val="28"/>
+          <w:szCs w:val="28"/>
+        </w:rPr>
+        <w:t>building_windows_float_processed</w:t>
+      </w:r>
+      <w:r>
+        <w:rPr>
+          <w:sz w:val="28"/>
+          <w:szCs w:val="28"/>
+        </w:rPr>
+        <w:t>), 80% accurate for class 6 (</w:t>
+      </w:r>
+      <w:r>
+        <w:rPr>
+          <w:sz w:val="28"/>
+          <w:szCs w:val="28"/>
+        </w:rPr>
+        <w:t>tableware</w:t>
+      </w:r>
+      <w:r>
+        <w:rPr>
+          <w:sz w:val="28"/>
+          <w:szCs w:val="28"/>
+        </w:rPr>
+        <w:t>), 69% accurate for class 2 (</w:t>
+      </w:r>
+      <w:r>
+        <w:rPr>
+          <w:sz w:val="28"/>
+          <w:szCs w:val="28"/>
+        </w:rPr>
+        <w:t>building_windows_non_float_processed</w:t>
+      </w:r>
+      <w:r>
+        <w:rPr>
+          <w:sz w:val="28"/>
+          <w:szCs w:val="28"/>
+        </w:rPr>
+        <w:t>), 40% accurate for class 5 (</w:t>
+      </w:r>
+      <w:r>
+        <w:rPr>
+          <w:sz w:val="28"/>
+          <w:szCs w:val="28"/>
+        </w:rPr>
+        <w:t>containers</w:t>
+      </w:r>
+      <w:r>
+        <w:rPr>
+          <w:sz w:val="28"/>
+          <w:szCs w:val="28"/>
+        </w:rPr>
+        <w:t>).</w:t>
+      </w:r>
+    </w:p>
+    <w:p>
+      <w:pPr>
+        <w:pStyle w:val="Heading1"/>
         <w:numPr>
-          <w:ilvl w:val="1"/>
-          <w:numId w:val="21"/>
+          <w:ilvl w:val="0"/>
+          <w:numId w:val="1"/>
         </w:numPr>
         <w:rPr>
-          <w:sz w:val="28"/>
-          <w:szCs w:val="28"/>
-        </w:rPr>
-      </w:pPr>
-      <w:bookmarkStart w:id="6" w:name="_Toc185173516"/>
-      <w:r>
-        <w:rPr>
           <w:color w:val="156082" w:themeColor="accent1"/>
         </w:rPr>
-        <w:t>Database</w:t>
-      </w:r>
-      <w:bookmarkEnd w:id="6"/>
+      </w:pPr>
+      <w:bookmarkStart w:id="9" w:name="_Toc185183755"/>
       <w:r>
         <w:rPr>
           <w:color w:val="156082" w:themeColor="accent1"/>
         </w:rPr>
-        <w:t xml:space="preserve"> </w:t>
-      </w:r>
-    </w:p>
-    <w:p>
-      <w:pPr>
-        <w:rPr>
-          <w:sz w:val="28"/>
-          <w:szCs w:val="28"/>
-        </w:rPr>
-      </w:pPr>
-    </w:p>
-    <w:p>
-      <w:pPr>
-        <w:pStyle w:val="Heading2"/>
-        <w:numPr>
-          <w:ilvl w:val="1"/>
-          <w:numId w:val="21"/>
-        </w:numPr>
-        <w:rPr>
-          <w:color w:val="156082" w:themeColor="accent1"/>
-        </w:rPr>
-      </w:pPr>
-      <w:bookmarkStart w:id="7" w:name="_Toc185173517"/>
-      <w:r>
-        <w:rPr>
-          <w:color w:val="156082" w:themeColor="accent1"/>
-        </w:rPr>
-        <w:t>Insert</w:t>
-      </w:r>
-      <w:bookmarkEnd w:id="7"/>
-      <w:r>
-        <w:rPr>
-          <w:color w:val="156082" w:themeColor="accent1"/>
-        </w:rPr>
-        <w:t xml:space="preserve"> </w:t>
-      </w:r>
-    </w:p>
-    <w:p>
-      <w:pPr>
+        <w:t>References</w:t>
+      </w:r>
+      <w:bookmarkEnd w:id="9"/>
+    </w:p>
+    <w:p/>
+    <w:p>
+      <w:pPr>
+        <w:spacing w:after="0" w:line="240" w:lineRule="auto"/>
         <w:rPr>
           <w:rFonts w:ascii="Times New Roman" w:eastAsia="Times New Roman" w:hAnsi="Times New Roman" w:cs="Times New Roman"/>
           <w:kern w:val="0"/>
@@ -4955,96 +5252,6 @@
       </w:pPr>
       <w:r>
         <w:rPr>
-          <w:sz w:val="28"/>
-          <w:szCs w:val="28"/>
-        </w:rPr>
-        <w:t xml:space="preserve">Once </w:t>
-      </w:r>
-    </w:p>
-    <w:p>
-      <w:pPr>
-        <w:spacing w:after="0" w:line="240" w:lineRule="auto"/>
-        <w:rPr>
-          <w:sz w:val="28"/>
-          <w:szCs w:val="28"/>
-        </w:rPr>
-      </w:pPr>
-    </w:p>
-    <w:p>
-      <w:pPr>
-        <w:pStyle w:val="Heading1"/>
-        <w:numPr>
-          <w:ilvl w:val="0"/>
-          <w:numId w:val="1"/>
-        </w:numPr>
-        <w:rPr>
-          <w:sz w:val="28"/>
-          <w:szCs w:val="28"/>
-        </w:rPr>
-      </w:pPr>
-      <w:bookmarkStart w:id="8" w:name="_Toc185173518"/>
-      <w:r>
-        <w:rPr>
-          <w:color w:val="156082" w:themeColor="accent1"/>
-        </w:rPr>
-        <w:t>Classification Report</w:t>
-      </w:r>
-      <w:bookmarkEnd w:id="8"/>
-      <w:r>
-        <w:rPr>
-          <w:color w:val="156082" w:themeColor="accent1"/>
-        </w:rPr>
-        <w:t xml:space="preserve"> </w:t>
-      </w:r>
-    </w:p>
-    <w:p>
-      <w:pPr>
-        <w:rPr>
-          <w:sz w:val="28"/>
-          <w:szCs w:val="28"/>
-        </w:rPr>
-      </w:pPr>
-      <w:r>
-        <w:rPr>
-          <w:sz w:val="28"/>
-          <w:szCs w:val="28"/>
-        </w:rPr>
-        <w:t>length.</w:t>
-      </w:r>
-    </w:p>
-    <w:p>
-      <w:pPr>
-        <w:pStyle w:val="Heading1"/>
-        <w:rPr>
-          <w:color w:val="156082" w:themeColor="accent1"/>
-        </w:rPr>
-      </w:pPr>
-    </w:p>
-    <w:p>
-      <w:pPr>
-        <w:pStyle w:val="Heading1"/>
-        <w:numPr>
-          <w:ilvl w:val="0"/>
-          <w:numId w:val="1"/>
-        </w:numPr>
-        <w:rPr>
-          <w:color w:val="156082" w:themeColor="accent1"/>
-        </w:rPr>
-      </w:pPr>
-      <w:bookmarkStart w:id="9" w:name="_Toc185173519"/>
-      <w:r>
-        <w:rPr>
-          <w:color w:val="156082" w:themeColor="accent1"/>
-        </w:rPr>
-        <w:t>References</w:t>
-      </w:r>
-      <w:bookmarkEnd w:id="9"/>
-    </w:p>
-    <w:p/>
-    <w:p>
-      <w:pPr>
-        <w:spacing w:after="0" w:line="240" w:lineRule="auto"/>
-        <w:rPr>
           <w:rFonts w:ascii="Times New Roman" w:eastAsia="Times New Roman" w:hAnsi="Times New Roman" w:cs="Times New Roman"/>
           <w:kern w:val="0"/>
           <w:sz w:val="24"/>
@@ -5052,8 +5259,54 @@
           <w:lang w:eastAsia="en-IE"/>
           <w14:ligatures w14:val="none"/>
         </w:rPr>
-      </w:pPr>
-      <w:r>
+        <w:t>(Melanie)</w:t>
+      </w:r>
+    </w:p>
+    <w:p>
+      <w:pPr>
+        <w:pStyle w:val="NormalWeb"/>
+        <w:spacing w:before="0" w:beforeAutospacing="0" w:after="0" w:afterAutospacing="0" w:line="480" w:lineRule="auto"/>
+        <w:ind w:left="720" w:hanging="720"/>
+      </w:pPr>
+      <w:r>
+        <w:t xml:space="preserve">Melanie. “Dense Neural Networks: Understanding Their Structure and Function.” </w:t>
+      </w:r>
+      <w:r>
+        <w:rPr>
+          <w:i/>
+          <w:iCs/>
+        </w:rPr>
+        <w:t>Data Science Courses | DataScientest</w:t>
+      </w:r>
+      <w:r>
+        <w:t>, 5 Mar. 2024, datascientest.com/en/dense-neural-networks-understanding-their-structure-and-function.</w:t>
+      </w:r>
+    </w:p>
+    <w:p>
+      <w:pPr>
+        <w:rPr>
+          <w:sz w:val="24"/>
+          <w:szCs w:val="24"/>
+        </w:rPr>
+      </w:pPr>
+      <w:r>
+        <w:rPr>
+          <w:sz w:val="28"/>
+          <w:szCs w:val="28"/>
+        </w:rPr>
+        <w:t>Available at:</w:t>
+      </w:r>
+      <w:r>
+        <w:rPr>
+          <w:sz w:val="24"/>
+          <w:szCs w:val="24"/>
+        </w:rPr>
+        <w:t xml:space="preserve"> </w:t>
+      </w:r>
+    </w:p>
+    <w:p>
+      <w:pPr>
+        <w:spacing w:after="0" w:line="240" w:lineRule="auto"/>
         <w:rPr>
           <w:rFonts w:ascii="Times New Roman" w:eastAsia="Times New Roman" w:hAnsi="Times New Roman" w:cs="Times New Roman"/>
           <w:kern w:val="0"/>
@@ -5062,73 +5315,8 @@
           <w:lang w:eastAsia="en-IE"/>
           <w14:ligatures w14:val="none"/>
         </w:rPr>
-        <w:t>(Melanie)</w:t>
-      </w:r>
-    </w:p>
-    <w:p>
-      <w:pPr>
-        <w:pStyle w:val="NormalWeb"/>
-        <w:spacing w:before="0" w:beforeAutospacing="0" w:after="0" w:afterAutospacing="0" w:line="480" w:lineRule="auto"/>
-        <w:ind w:left="720" w:hanging="720"/>
-      </w:pPr>
-      <w:r>
-        <w:t xml:space="preserve">Melanie. “Dense Neural Networks: Understanding Their Structure and Function.” </w:t>
-      </w:r>
-      <w:r>
-        <w:rPr>
-          <w:i/>
-          <w:iCs/>
-        </w:rPr>
-        <w:t xml:space="preserve">Data Science Courses | </w:t>
-      </w:r>
-      <w:proofErr w:type="spellStart"/>
-      <w:r>
-        <w:rPr>
-          <w:i/>
-          <w:iCs/>
-        </w:rPr>
-        <w:t>DataScientest</w:t>
-      </w:r>
-      <w:proofErr w:type="spellEnd"/>
-      <w:r>
-        <w:t>, 5 Mar. 2024, datascientest.com/en/dense-neural-networks-understanding-their-structure-and-function.</w:t>
-      </w:r>
-    </w:p>
-    <w:p>
-      <w:pPr>
-        <w:rPr>
-          <w:sz w:val="24"/>
-          <w:szCs w:val="24"/>
-        </w:rPr>
-      </w:pPr>
-      <w:r>
-        <w:rPr>
-          <w:sz w:val="28"/>
-          <w:szCs w:val="28"/>
-        </w:rPr>
-        <w:t>Available at:</w:t>
-      </w:r>
-      <w:r>
-        <w:rPr>
-          <w:sz w:val="24"/>
-          <w:szCs w:val="24"/>
-        </w:rPr>
-        <w:t xml:space="preserve"> </w:t>
-      </w:r>
-    </w:p>
-    <w:p>
-      <w:pPr>
-        <w:spacing w:after="0" w:line="240" w:lineRule="auto"/>
-        <w:rPr>
-          <w:rFonts w:ascii="Times New Roman" w:eastAsia="Times New Roman" w:hAnsi="Times New Roman" w:cs="Times New Roman"/>
-          <w:kern w:val="0"/>
-          <w:sz w:val="24"/>
-          <w:szCs w:val="24"/>
-          <w:lang w:eastAsia="en-IE"/>
-          <w14:ligatures w14:val="none"/>
-        </w:rPr>
-      </w:pPr>
-      <w:hyperlink r:id="rId29" w:history="1">
+      </w:pPr>
+      <w:hyperlink r:id="rId31" w:history="1">
         <w:r>
           <w:rPr>
             <w:rStyle w:val="Hyperlink"/>
@@ -5186,10 +5374,80 @@
           <w:lang w:eastAsia="en-IE"/>
           <w14:ligatures w14:val="none"/>
         </w:rPr>
-        <w:t>(</w:t>
-      </w:r>
-      <w:proofErr w:type="spellStart"/>
-      <w:r>
+        <w:t>(Corpnce)</w:t>
+      </w:r>
+    </w:p>
+    <w:p>
+      <w:pPr>
+        <w:pStyle w:val="NormalWeb"/>
+        <w:spacing w:before="0" w:beforeAutospacing="0" w:after="0" w:afterAutospacing="0" w:line="480" w:lineRule="auto"/>
+        <w:ind w:left="720" w:hanging="720"/>
+      </w:pPr>
+      <w:r>
+        <w:t xml:space="preserve">Corpnce. “Corpnce.” </w:t>
+      </w:r>
+      <w:r>
+        <w:rPr>
+          <w:i/>
+          <w:iCs/>
+        </w:rPr>
+        <w:t>Corpnce</w:t>
+      </w:r>
+      <w:r>
+        <w:t>, 22 Dec. 2023, www.corpnce.com/5541-2/.</w:t>
+      </w:r>
+    </w:p>
+    <w:p>
+      <w:pPr>
+        <w:rPr>
+          <w:sz w:val="24"/>
+          <w:szCs w:val="24"/>
+        </w:rPr>
+      </w:pPr>
+      <w:r>
+        <w:rPr>
+          <w:sz w:val="28"/>
+          <w:szCs w:val="28"/>
+        </w:rPr>
+        <w:t>Available at:</w:t>
+      </w:r>
+      <w:r>
+        <w:rPr>
+          <w:sz w:val="24"/>
+          <w:szCs w:val="24"/>
+        </w:rPr>
+        <w:t xml:space="preserve"> </w:t>
+      </w:r>
+    </w:p>
+    <w:p>
+      <w:pPr>
+        <w:rPr>
+          <w:rStyle w:val="Hyperlink"/>
+          <w:sz w:val="24"/>
+          <w:szCs w:val="24"/>
+        </w:rPr>
+      </w:pPr>
+      <w:r>
+        <w:rPr>
+          <w:rStyle w:val="Hyperlink"/>
+          <w:sz w:val="24"/>
+          <w:szCs w:val="24"/>
+        </w:rPr>
+        <w:t>https://www.corpnce.com/5541-2/</w:t>
+      </w:r>
+    </w:p>
+    <w:p>
+      <w:pPr>
+        <w:rPr>
+          <w:rStyle w:val="Hyperlink"/>
+          <w:sz w:val="24"/>
+          <w:szCs w:val="24"/>
+        </w:rPr>
+      </w:pPr>
+    </w:p>
+    <w:p>
+      <w:pPr>
+        <w:spacing w:after="0" w:line="240" w:lineRule="auto"/>
         <w:rPr>
           <w:rFonts w:ascii="Times New Roman" w:eastAsia="Times New Roman" w:hAnsi="Times New Roman" w:cs="Times New Roman"/>
           <w:kern w:val="0"/>
@@ -5198,9 +5456,7 @@
           <w:lang w:eastAsia="en-IE"/>
           <w14:ligatures w14:val="none"/>
         </w:rPr>
-        <w:t>Corpnce</w:t>
-      </w:r>
-      <w:proofErr w:type="spellEnd"/>
+      </w:pPr>
       <w:r>
         <w:rPr>
           <w:rFonts w:ascii="Times New Roman" w:eastAsia="Times New Roman" w:hAnsi="Times New Roman" w:cs="Times New Roman"/>
@@ -5210,7 +5466,7 @@
           <w:lang w:eastAsia="en-IE"/>
           <w14:ligatures w14:val="none"/>
         </w:rPr>
-        <w:t>)</w:t>
+        <w:t>(Tariq A)</w:t>
       </w:r>
     </w:p>
     <w:p>
@@ -5219,55 +5475,18 @@
         <w:spacing w:before="0" w:beforeAutospacing="0" w:after="0" w:afterAutospacing="0" w:line="480" w:lineRule="auto"/>
         <w:ind w:left="720" w:hanging="720"/>
       </w:pPr>
-      <w:proofErr w:type="spellStart"/>
-      <w:r>
-        <w:t>Corpnce</w:t>
-      </w:r>
-      <w:proofErr w:type="spellEnd"/>
-      <w:r>
-        <w:t>. “</w:t>
-      </w:r>
-      <w:proofErr w:type="spellStart"/>
-      <w:r>
-        <w:t>Corpnce</w:t>
-      </w:r>
-      <w:proofErr w:type="spellEnd"/>
-      <w:r>
-        <w:t xml:space="preserve">.” </w:t>
-      </w:r>
-      <w:proofErr w:type="spellStart"/>
+      <w:r>
+        <w:t xml:space="preserve">Tariq A. “Exploratory Data Analysis (EDA) Is a Critical Step in the Machine Learning Process. It Involves Examining Datasets to Uncover Patterns, Spot Anomalies, and Test Hypotheses before Moving on to Model Building.” </w:t>
+      </w:r>
       <w:r>
         <w:rPr>
           <w:i/>
           <w:iCs/>
         </w:rPr>
-        <w:t>Corpnce</w:t>
-      </w:r>
-      <w:proofErr w:type="spellEnd"/>
-      <w:r>
-        <w:t>, 22 Dec. 2023, www.corpnce.com/5541-2/.</w:t>
-      </w:r>
-    </w:p>
-    <w:p>
-      <w:pPr>
-        <w:rPr>
-          <w:sz w:val="24"/>
-          <w:szCs w:val="24"/>
-        </w:rPr>
-      </w:pPr>
-      <w:r>
-        <w:rPr>
-          <w:sz w:val="28"/>
-          <w:szCs w:val="28"/>
-        </w:rPr>
-        <w:t>Available at:</w:t>
-      </w:r>
-      <w:r>
-        <w:rPr>
-          <w:sz w:val="24"/>
-          <w:szCs w:val="24"/>
-        </w:rPr>
-        <w:t xml:space="preserve"> </w:t>
+        <w:t>Linkedin.com</w:t>
+      </w:r>
+      <w:r>
+        <w:t>, 21 Aug. 2024, www.linkedin.com/pulse/comprehensive-guide-exploratory-data-analysis-eda-machine-tariq-ali-lnwmc/. Accessed 15 Dec. 2024.</w:t>
       </w:r>
     </w:p>
     <w:p>
@@ -5280,12 +5499,30 @@
       </w:pPr>
       <w:r>
         <w:rPr>
+          <w:sz w:val="28"/>
+          <w:szCs w:val="28"/>
+        </w:rPr>
+        <w:t>Available at:</w:t>
+      </w:r>
+    </w:p>
+    <w:p>
+      <w:pPr>
+        <w:rPr>
           <w:rStyle w:val="Hyperlink"/>
           <w:sz w:val="24"/>
           <w:szCs w:val="24"/>
         </w:rPr>
-        <w:t>https://www.corpnce.com/5541-2/</w:t>
-      </w:r>
+      </w:pPr>
+      <w:hyperlink r:id="rId32" w:history="1">
+        <w:r>
+          <w:rPr>
+            <w:rStyle w:val="Hyperlink"/>
+            <w:sz w:val="24"/>
+            <w:szCs w:val="24"/>
+          </w:rPr>
+          <w:t>https://www.linkedin.com/pulse/comprehensive-guide-exploratory-data-analysis-eda-machine-tariq-ali-lnwmc/</w:t>
+        </w:r>
+      </w:hyperlink>
     </w:p>
     <w:p>
       <w:pPr>
@@ -5297,27 +5534,9 @@
       </w:pPr>
     </w:p>
     <w:p>
-      <w:pPr>
-        <w:spacing w:after="0" w:line="240" w:lineRule="auto"/>
-        <w:rPr>
-          <w:rFonts w:ascii="Times New Roman" w:eastAsia="Times New Roman" w:hAnsi="Times New Roman" w:cs="Times New Roman"/>
-          <w:kern w:val="0"/>
-          <w:sz w:val="24"/>
-          <w:szCs w:val="24"/>
-          <w:lang w:eastAsia="en-IE"/>
-          <w14:ligatures w14:val="none"/>
-        </w:rPr>
-      </w:pPr>
-      <w:r>
-        <w:rPr>
-          <w:rFonts w:ascii="Times New Roman" w:eastAsia="Times New Roman" w:hAnsi="Times New Roman" w:cs="Times New Roman"/>
-          <w:kern w:val="0"/>
-          <w:sz w:val="24"/>
-          <w:szCs w:val="24"/>
-          <w:lang w:eastAsia="en-IE"/>
-          <w14:ligatures w14:val="none"/>
-        </w:rPr>
-        <w:t>(Tariq A)</w:t>
+      <w:r>
+        <w:lastRenderedPageBreak/>
+        <w:t>(Simplilearn)</w:t>
       </w:r>
     </w:p>
     <w:p>
@@ -5327,26 +5546,23 @@
         <w:ind w:left="720" w:hanging="720"/>
       </w:pPr>
       <w:r>
-        <w:lastRenderedPageBreak/>
-        <w:t xml:space="preserve">Tariq A. “Exploratory Data Analysis (EDA) Is a Critical Step in the Machine Learning Process. It Involves Examining Datasets to Uncover Patterns, Spot Anomalies, and Test Hypotheses before Moving on to Model Building.” </w:t>
+        <w:t xml:space="preserve">Simplilearn. “The Ultimate Guide to Cross Validation in Machine Learning for 2021.” </w:t>
       </w:r>
       <w:r>
         <w:rPr>
           <w:i/>
           <w:iCs/>
         </w:rPr>
-        <w:t>Linkedin.com</w:t>
-      </w:r>
-      <w:r>
-        <w:t>, 21 Aug. 2024, www.linkedin.com/pulse/comprehensive-guide-exploratory-data-analysis-eda-machine-tariq-ali-lnwmc/. Accessed 15 Dec. 2024.</w:t>
+        <w:t>Simplilearn.com</w:t>
+      </w:r>
+      <w:r>
+        <w:t>, 18 Mar. 2024, www.simplilearn.com/tutorials/machine-learning-tutorial/cross-validation.</w:t>
       </w:r>
     </w:p>
     <w:p>
       <w:pPr>
         <w:rPr>
           <w:rStyle w:val="Hyperlink"/>
-          <w:sz w:val="24"/>
-          <w:szCs w:val="24"/>
         </w:rPr>
       </w:pPr>
       <w:r>
@@ -5356,65 +5572,85 @@
         </w:rPr>
         <w:t>Available at:</w:t>
       </w:r>
-    </w:p>
-    <w:p>
-      <w:pPr>
-        <w:rPr>
-          <w:rStyle w:val="Hyperlink"/>
-          <w:sz w:val="24"/>
-          <w:szCs w:val="24"/>
-        </w:rPr>
-      </w:pPr>
-      <w:r>
-        <w:rPr>
-          <w:rStyle w:val="Hyperlink"/>
-          <w:sz w:val="24"/>
-          <w:szCs w:val="24"/>
-        </w:rPr>
-        <w:t>https://www.linkedin.com/pulse/comprehensive-guide-exploratory-data-analysis-eda-machine-tariq-ali-lnwmc/</w:t>
-      </w:r>
-    </w:p>
-    <w:p>
-      <w:pPr>
-        <w:pStyle w:val="Heading1"/>
-        <w:numPr>
-          <w:ilvl w:val="0"/>
-          <w:numId w:val="1"/>
-        </w:numPr>
-        <w:rPr>
-          <w:color w:val="156082" w:themeColor="accent1"/>
-        </w:rPr>
-      </w:pPr>
-      <w:bookmarkStart w:id="10" w:name="_Toc185173520"/>
-      <w:r>
-        <w:rPr>
-          <w:color w:val="156082" w:themeColor="accent1"/>
-        </w:rPr>
-        <w:t>GitHub Link</w:t>
-      </w:r>
-      <w:bookmarkEnd w:id="10"/>
-    </w:p>
-    <w:p/>
-    <w:p>
-      <w:pPr>
-        <w:rPr>
-          <w:sz w:val="28"/>
-          <w:szCs w:val="28"/>
-        </w:rPr>
-      </w:pPr>
-      <w:hyperlink r:id="rId30" w:history="1">
+      <w:r>
+        <w:t xml:space="preserve"> </w:t>
+      </w:r>
+      <w:hyperlink r:id="rId33" w:history="1">
         <w:r>
           <w:rPr>
             <w:rStyle w:val="Hyperlink"/>
             <w:sz w:val="28"/>
             <w:szCs w:val="28"/>
           </w:rPr>
-          <w:t>https://github.com/santhosh-sba24100/CA1-Python_Programming</w:t>
+          <w:t>https://www.simplilearn.com/tutorials/machine-learning-tutorial/cross-validation</w:t>
         </w:r>
       </w:hyperlink>
     </w:p>
+    <w:p>
+      <w:pPr>
+        <w:rPr>
+          <w:rStyle w:val="Hyperlink"/>
+          <w:sz w:val="24"/>
+          <w:szCs w:val="24"/>
+        </w:rPr>
+      </w:pPr>
+    </w:p>
+    <w:p>
+      <w:pPr>
+        <w:pStyle w:val="Heading1"/>
+        <w:numPr>
+          <w:ilvl w:val="0"/>
+          <w:numId w:val="1"/>
+        </w:numPr>
+        <w:rPr>
+          <w:color w:val="156082" w:themeColor="accent1"/>
+        </w:rPr>
+      </w:pPr>
+      <w:bookmarkStart w:id="10" w:name="_Toc185183756"/>
+      <w:r>
+        <w:rPr>
+          <w:color w:val="156082" w:themeColor="accent1"/>
+        </w:rPr>
+        <w:t>GitHub Link</w:t>
+      </w:r>
+      <w:bookmarkEnd w:id="10"/>
+    </w:p>
+    <w:p/>
+    <w:p>
+      <w:pPr>
+        <w:rPr>
+          <w:rStyle w:val="Hyperlink"/>
+        </w:rPr>
+      </w:pPr>
+      <w:hyperlink r:id="rId34" w:history="1">
+        <w:r>
+          <w:rPr>
+            <w:rStyle w:val="Hyperlink"/>
+            <w:sz w:val="28"/>
+            <w:szCs w:val="28"/>
+          </w:rPr>
+          <w:t>https://github.com/sant</w:t>
+        </w:r>
+        <w:r>
+          <w:rPr>
+            <w:rStyle w:val="Hyperlink"/>
+            <w:sz w:val="28"/>
+            <w:szCs w:val="28"/>
+          </w:rPr>
+          <w:t>h</w:t>
+        </w:r>
+        <w:r>
+          <w:rPr>
+            <w:rStyle w:val="Hyperlink"/>
+            <w:sz w:val="28"/>
+            <w:szCs w:val="28"/>
+          </w:rPr>
+          <w:t>osh-sba24100/CA---Python_Programming</w:t>
+        </w:r>
+      </w:hyperlink>
+    </w:p>
     <w:sectPr>
-      <w:footerReference w:type="default" r:id="rId31"/>
+      <w:footerReference w:type="default" r:id="rId35"/>
       <w:pgSz w:w="11906" w:h="16838"/>
       <w:pgMar w:top="1440" w:right="1440" w:bottom="1440" w:left="1440" w:header="708" w:footer="708" w:gutter="0"/>
       <w:pgNumType w:start="1"/>
@@ -8120,6 +8356,95 @@
     </w:lvl>
   </w:abstractNum>
   <w:abstractNum w:abstractNumId="23" w15:restartNumberingAfterBreak="0">
+    <w:nsid w:val="5FF32EAF"/>
+    <w:multiLevelType w:val="hybridMultilevel"/>
+    <w:tmpl w:val="E60C1E72"/>
+    <w:lvl w:ilvl="0" w:tplc="FFFFFFFF">
+      <w:start w:val="2"/>
+      <w:numFmt w:val="decimal"/>
+      <w:lvlText w:val="%1.2"/>
+      <w:lvlJc w:val="left"/>
+      <w:pPr>
+        <w:ind w:left="720" w:hanging="360"/>
+      </w:pPr>
+      <w:rPr>
+        <w:rFonts w:hint="default"/>
+      </w:rPr>
+    </w:lvl>
+    <w:lvl w:ilvl="1" w:tplc="FFFFFFFF" w:tentative="1">
+      <w:start w:val="1"/>
+      <w:numFmt w:val="lowerLetter"/>
+      <w:lvlText w:val="%2."/>
+      <w:lvlJc w:val="left"/>
+      <w:pPr>
+        <w:ind w:left="1440" w:hanging="360"/>
+      </w:pPr>
+    </w:lvl>
+    <w:lvl w:ilvl="2" w:tplc="FFFFFFFF" w:tentative="1">
+      <w:start w:val="1"/>
+      <w:numFmt w:val="lowerRoman"/>
+      <w:lvlText w:val="%3."/>
+      <w:lvlJc w:val="right"/>
+      <w:pPr>
+        <w:ind w:left="2160" w:hanging="180"/>
+      </w:pPr>
+    </w:lvl>
+    <w:lvl w:ilvl="3" w:tplc="FFFFFFFF" w:tentative="1">
+      <w:start w:val="1"/>
+      <w:numFmt w:val="decimal"/>
+      <w:lvlText w:val="%4."/>
+      <w:lvlJc w:val="left"/>
+      <w:pPr>
+        <w:ind w:left="2880" w:hanging="360"/>
+      </w:pPr>
+    </w:lvl>
+    <w:lvl w:ilvl="4" w:tplc="FFFFFFFF" w:tentative="1">
+      <w:start w:val="1"/>
+      <w:numFmt w:val="lowerLetter"/>
+      <w:lvlText w:val="%5."/>
+      <w:lvlJc w:val="left"/>
+      <w:pPr>
+        <w:ind w:left="3600" w:hanging="360"/>
+      </w:pPr>
+    </w:lvl>
+    <w:lvl w:ilvl="5" w:tplc="FFFFFFFF" w:tentative="1">
+      <w:start w:val="1"/>
+      <w:numFmt w:val="lowerRoman"/>
+      <w:lvlText w:val="%6."/>
+      <w:lvlJc w:val="right"/>
+      <w:pPr>
+        <w:ind w:left="4320" w:hanging="180"/>
+      </w:pPr>
+    </w:lvl>
+    <w:lvl w:ilvl="6" w:tplc="FFFFFFFF" w:tentative="1">
+      <w:start w:val="1"/>
+      <w:numFmt w:val="decimal"/>
+      <w:lvlText w:val="%7."/>
+      <w:lvlJc w:val="left"/>
+      <w:pPr>
+        <w:ind w:left="5040" w:hanging="360"/>
+      </w:pPr>
+    </w:lvl>
+    <w:lvl w:ilvl="7" w:tplc="FFFFFFFF" w:tentative="1">
+      <w:start w:val="1"/>
+      <w:numFmt w:val="lowerLetter"/>
+      <w:lvlText w:val="%8."/>
+      <w:lvlJc w:val="left"/>
+      <w:pPr>
+        <w:ind w:left="5760" w:hanging="360"/>
+      </w:pPr>
+    </w:lvl>
+    <w:lvl w:ilvl="8" w:tplc="FFFFFFFF" w:tentative="1">
+      <w:start w:val="1"/>
+      <w:numFmt w:val="lowerRoman"/>
+      <w:lvlText w:val="%9."/>
+      <w:lvlJc w:val="right"/>
+      <w:pPr>
+        <w:ind w:left="6480" w:hanging="180"/>
+      </w:pPr>
+    </w:lvl>
+  </w:abstractNum>
+  <w:abstractNum w:abstractNumId="24" w15:restartNumberingAfterBreak="0">
     <w:nsid w:val="733C2334"/>
     <w:multiLevelType w:val="multilevel"/>
     <w:tmpl w:val="352E87B2"/>
@@ -8232,7 +8557,7 @@
       </w:rPr>
     </w:lvl>
   </w:abstractNum>
-  <w:abstractNum w:abstractNumId="24" w15:restartNumberingAfterBreak="0">
+  <w:abstractNum w:abstractNumId="25" w15:restartNumberingAfterBreak="0">
     <w:nsid w:val="74D261D3"/>
     <w:multiLevelType w:val="hybridMultilevel"/>
     <w:tmpl w:val="173825C0"/>
@@ -8321,7 +8646,7 @@
       </w:pPr>
     </w:lvl>
   </w:abstractNum>
-  <w:abstractNum w:abstractNumId="25" w15:restartNumberingAfterBreak="0">
+  <w:abstractNum w:abstractNumId="26" w15:restartNumberingAfterBreak="0">
     <w:nsid w:val="79591153"/>
     <w:multiLevelType w:val="hybridMultilevel"/>
     <w:tmpl w:val="16A6222E"/>
@@ -8410,10 +8735,10 @@
       </w:pPr>
     </w:lvl>
   </w:abstractNum>
-  <w:abstractNum w:abstractNumId="26" w15:restartNumberingAfterBreak="0">
+  <w:abstractNum w:abstractNumId="27" w15:restartNumberingAfterBreak="0">
     <w:nsid w:val="7BF23413"/>
     <w:multiLevelType w:val="hybridMultilevel"/>
-    <w:tmpl w:val="B726C35A"/>
+    <w:tmpl w:val="E60C1E72"/>
     <w:lvl w:ilvl="0" w:tplc="8D42A74C">
       <w:start w:val="2"/>
       <w:numFmt w:val="decimal"/>
@@ -8499,7 +8824,7 @@
       </w:pPr>
     </w:lvl>
   </w:abstractNum>
-  <w:abstractNum w:abstractNumId="27" w15:restartNumberingAfterBreak="0">
+  <w:abstractNum w:abstractNumId="28" w15:restartNumberingAfterBreak="0">
     <w:nsid w:val="7E880A88"/>
     <w:multiLevelType w:val="multilevel"/>
     <w:tmpl w:val="1809001F"/>
@@ -8604,13 +8929,13 @@
     <w:abstractNumId w:val="0"/>
   </w:num>
   <w:num w:numId="7" w16cid:durableId="1036924379">
+    <w:abstractNumId w:val="26"/>
+  </w:num>
+  <w:num w:numId="8" w16cid:durableId="613563192">
     <w:abstractNumId w:val="25"/>
   </w:num>
-  <w:num w:numId="8" w16cid:durableId="613563192">
+  <w:num w:numId="9" w16cid:durableId="503085156">
     <w:abstractNumId w:val="24"/>
-  </w:num>
-  <w:num w:numId="9" w16cid:durableId="503085156">
-    <w:abstractNumId w:val="23"/>
   </w:num>
   <w:num w:numId="10" w16cid:durableId="942147031">
     <w:abstractNumId w:val="7"/>
@@ -8625,7 +8950,7 @@
     <w:abstractNumId w:val="21"/>
   </w:num>
   <w:num w:numId="14" w16cid:durableId="1250655159">
-    <w:abstractNumId w:val="27"/>
+    <w:abstractNumId w:val="28"/>
   </w:num>
   <w:num w:numId="15" w16cid:durableId="43410216">
     <w:abstractNumId w:val="9"/>
@@ -8667,7 +8992,10 @@
     <w:abstractNumId w:val="5"/>
   </w:num>
   <w:num w:numId="28" w16cid:durableId="1738087881">
-    <w:abstractNumId w:val="26"/>
+    <w:abstractNumId w:val="27"/>
+  </w:num>
+  <w:num w:numId="29" w16cid:durableId="517085006">
+    <w:abstractNumId w:val="23"/>
   </w:num>
 </w:numbering>
 </file>

</xml_diff>